<commit_message>
Update the document with the Test Setup section.
</commit_message>
<xml_diff>
--- a/Report/Panna_D.1.0_RegistrationManager_API_Report.docx
+++ b/Report/Panna_D.1.0_RegistrationManager_API_Report.docx
@@ -469,8 +469,17 @@
                 <w:color w:val="000000" w:themeColor="text1"/>
                 <w:lang w:eastAsia="de-DE"/>
               </w:rPr>
-              <w:t xml:space="preserve"> docx</w:t>
-            </w:r>
+              <w:t xml:space="preserve"> </w:t>
+            </w:r>
+            <w:proofErr w:type="spellStart"/>
+            <w:r>
+              <w:rPr>
+                <w:color w:val="000000" w:themeColor="text1"/>
+                <w:lang w:eastAsia="de-DE"/>
+              </w:rPr>
+              <w:t>docx</w:t>
+            </w:r>
+            <w:proofErr w:type="spellEnd"/>
           </w:p>
         </w:tc>
       </w:tr>
@@ -971,7 +980,7 @@
           <w:r>
             <w:fldChar w:fldCharType="separate"/>
           </w:r>
-          <w:hyperlink w:anchor="_Toc461987024" w:history="1">
+          <w:hyperlink w:anchor="_Toc466379854" w:history="1">
             <w:r>
               <w:rPr>
                 <w:rStyle w:val="Hyperlink"/>
@@ -1014,7 +1023,7 @@
                 <w:noProof/>
                 <w:webHidden/>
               </w:rPr>
-              <w:instrText xml:space="preserve"> PAGEREF _Toc461987024 \h </w:instrText>
+              <w:instrText xml:space="preserve"> PAGEREF _Toc466379854 \h </w:instrText>
             </w:r>
             <w:r>
               <w:rPr>
@@ -1058,7 +1067,7 @@
               <w:lang w:val="de-DE" w:eastAsia="de-DE"/>
             </w:rPr>
           </w:pPr>
-          <w:hyperlink w:anchor="_Toc461987025" w:history="1">
+          <w:hyperlink w:anchor="_Toc466379855" w:history="1">
             <w:r>
               <w:rPr>
                 <w:rStyle w:val="Hyperlink"/>
@@ -1101,7 +1110,7 @@
                 <w:noProof/>
                 <w:webHidden/>
               </w:rPr>
-              <w:instrText xml:space="preserve"> PAGEREF _Toc461987025 \h </w:instrText>
+              <w:instrText xml:space="preserve"> PAGEREF _Toc466379855 \h </w:instrText>
             </w:r>
             <w:r>
               <w:rPr>
@@ -1145,7 +1154,7 @@
               <w:lang w:val="de-DE" w:eastAsia="de-DE"/>
             </w:rPr>
           </w:pPr>
-          <w:hyperlink w:anchor="_Toc461987026" w:history="1">
+          <w:hyperlink w:anchor="_Toc466379856" w:history="1">
             <w:r>
               <w:rPr>
                 <w:rStyle w:val="Hyperlink"/>
@@ -1188,7 +1197,7 @@
                 <w:noProof/>
                 <w:webHidden/>
               </w:rPr>
-              <w:instrText xml:space="preserve"> PAGEREF _Toc461987026 \h </w:instrText>
+              <w:instrText xml:space="preserve"> PAGEREF _Toc466379856 \h </w:instrText>
             </w:r>
             <w:r>
               <w:rPr>
@@ -1233,7 +1242,7 @@
               <w:lang w:val="de-DE" w:eastAsia="de-DE"/>
             </w:rPr>
           </w:pPr>
-          <w:hyperlink w:anchor="_Toc461987027" w:history="1">
+          <w:hyperlink w:anchor="_Toc466379857" w:history="1">
             <w:r>
               <w:rPr>
                 <w:rStyle w:val="Hyperlink"/>
@@ -1276,7 +1285,7 @@
                 <w:noProof/>
                 <w:webHidden/>
               </w:rPr>
-              <w:instrText xml:space="preserve"> PAGEREF _Toc461987027 \h </w:instrText>
+              <w:instrText xml:space="preserve"> PAGEREF _Toc466379857 \h </w:instrText>
             </w:r>
             <w:r>
               <w:rPr>
@@ -1321,7 +1330,7 @@
               <w:lang w:val="de-DE" w:eastAsia="de-DE"/>
             </w:rPr>
           </w:pPr>
-          <w:hyperlink w:anchor="_Toc461987028" w:history="1">
+          <w:hyperlink w:anchor="_Toc466379858" w:history="1">
             <w:r>
               <w:rPr>
                 <w:rStyle w:val="Hyperlink"/>
@@ -1343,16 +1352,7 @@
                 <w:rStyle w:val="Hyperlink"/>
                 <w:noProof/>
               </w:rPr>
-              <w:t>Problem State</w:t>
-            </w:r>
-            <w:bookmarkStart w:id="0" w:name="_GoBack"/>
-            <w:bookmarkEnd w:id="0"/>
-            <w:r>
-              <w:rPr>
-                <w:rStyle w:val="Hyperlink"/>
-                <w:noProof/>
-              </w:rPr>
-              <w:t>ment</w:t>
+              <w:t>Problem Statement</w:t>
             </w:r>
             <w:r>
               <w:rPr>
@@ -1373,7 +1373,7 @@
                 <w:noProof/>
                 <w:webHidden/>
               </w:rPr>
-              <w:instrText xml:space="preserve"> PAGEREF _Toc461987028 \h </w:instrText>
+              <w:instrText xml:space="preserve"> PAGEREF _Toc466379858 \h </w:instrText>
             </w:r>
             <w:r>
               <w:rPr>
@@ -1417,7 +1417,7 @@
               <w:lang w:val="de-DE" w:eastAsia="de-DE"/>
             </w:rPr>
           </w:pPr>
-          <w:hyperlink w:anchor="_Toc461987029" w:history="1">
+          <w:hyperlink w:anchor="_Toc466379859" w:history="1">
             <w:r>
               <w:rPr>
                 <w:rStyle w:val="Hyperlink"/>
@@ -1439,7 +1439,7 @@
                 <w:rStyle w:val="Hyperlink"/>
                 <w:noProof/>
               </w:rPr>
-              <w:t>Technical Definition</w:t>
+              <w:t>Technical Details</w:t>
             </w:r>
             <w:r>
               <w:rPr>
@@ -1460,7 +1460,7 @@
                 <w:noProof/>
                 <w:webHidden/>
               </w:rPr>
-              <w:instrText xml:space="preserve"> PAGEREF _Toc461987029 \h </w:instrText>
+              <w:instrText xml:space="preserve"> PAGEREF _Toc466379859 \h </w:instrText>
             </w:r>
             <w:r>
               <w:rPr>
@@ -1505,7 +1505,7 @@
               <w:lang w:val="de-DE" w:eastAsia="de-DE"/>
             </w:rPr>
           </w:pPr>
-          <w:hyperlink w:anchor="_Toc461987030" w:history="1">
+          <w:hyperlink w:anchor="_Toc466379860" w:history="1">
             <w:r>
               <w:rPr>
                 <w:rStyle w:val="Hyperlink"/>
@@ -1548,7 +1548,7 @@
                 <w:noProof/>
                 <w:webHidden/>
               </w:rPr>
-              <w:instrText xml:space="preserve"> PAGEREF _Toc461987030 \h </w:instrText>
+              <w:instrText xml:space="preserve"> PAGEREF _Toc466379860 \h </w:instrText>
             </w:r>
             <w:r>
               <w:rPr>
@@ -1593,7 +1593,7 @@
               <w:lang w:val="de-DE" w:eastAsia="de-DE"/>
             </w:rPr>
           </w:pPr>
-          <w:hyperlink w:anchor="_Toc461987031" w:history="1">
+          <w:hyperlink w:anchor="_Toc466379861" w:history="1">
             <w:r>
               <w:rPr>
                 <w:rStyle w:val="Hyperlink"/>
@@ -1636,7 +1636,7 @@
                 <w:noProof/>
                 <w:webHidden/>
               </w:rPr>
-              <w:instrText xml:space="preserve"> PAGEREF _Toc461987031 \h </w:instrText>
+              <w:instrText xml:space="preserve"> PAGEREF _Toc466379861 \h </w:instrText>
             </w:r>
             <w:r>
               <w:rPr>
@@ -1681,7 +1681,7 @@
               <w:lang w:val="de-DE" w:eastAsia="de-DE"/>
             </w:rPr>
           </w:pPr>
-          <w:hyperlink w:anchor="_Toc461987032" w:history="1">
+          <w:hyperlink w:anchor="_Toc466379862" w:history="1">
             <w:r>
               <w:rPr>
                 <w:rStyle w:val="Hyperlink"/>
@@ -1724,7 +1724,7 @@
                 <w:noProof/>
                 <w:webHidden/>
               </w:rPr>
-              <w:instrText xml:space="preserve"> PAGEREF _Toc461987032 \h </w:instrText>
+              <w:instrText xml:space="preserve"> PAGEREF _Toc466379862 \h </w:instrText>
             </w:r>
             <w:r>
               <w:rPr>
@@ -1769,7 +1769,7 @@
               <w:lang w:val="de-DE" w:eastAsia="de-DE"/>
             </w:rPr>
           </w:pPr>
-          <w:hyperlink w:anchor="_Toc461987033" w:history="1">
+          <w:hyperlink w:anchor="_Toc466379863" w:history="1">
             <w:r>
               <w:rPr>
                 <w:rStyle w:val="Hyperlink"/>
@@ -1791,7 +1791,21 @@
                 <w:rStyle w:val="Hyperlink"/>
                 <w:noProof/>
               </w:rPr>
-              <w:t>Testing Procedure</w:t>
+              <w:t>Test setup</w:t>
+            </w:r>
+            <w:r>
+              <w:rPr>
+                <w:rStyle w:val="Hyperlink"/>
+                <w:noProof/>
+              </w:rPr>
+              <w:t xml:space="preserve"> </w:t>
+            </w:r>
+            <w:r>
+              <w:rPr>
+                <w:rStyle w:val="Hyperlink"/>
+                <w:noProof/>
+              </w:rPr>
+              <w:t>and Scenarios</w:t>
             </w:r>
             <w:r>
               <w:rPr>
@@ -1812,7 +1826,7 @@
                 <w:noProof/>
                 <w:webHidden/>
               </w:rPr>
-              <w:instrText xml:space="preserve"> PAGEREF _Toc461987033 \h </w:instrText>
+              <w:instrText xml:space="preserve"> PAGEREF _Toc466379863 \h </w:instrText>
             </w:r>
             <w:r>
               <w:rPr>
@@ -1832,7 +1846,7 @@
                 <w:noProof/>
                 <w:webHidden/>
               </w:rPr>
-              <w:t>9</w:t>
+              <w:t>10</w:t>
             </w:r>
             <w:r>
               <w:rPr>
@@ -1856,7 +1870,7 @@
               <w:lang w:val="de-DE" w:eastAsia="de-DE"/>
             </w:rPr>
           </w:pPr>
-          <w:hyperlink w:anchor="_Toc461987034" w:history="1">
+          <w:hyperlink w:anchor="_Toc466379864" w:history="1">
             <w:r>
               <w:rPr>
                 <w:rStyle w:val="Hyperlink"/>
@@ -1899,7 +1913,7 @@
                 <w:noProof/>
                 <w:webHidden/>
               </w:rPr>
-              <w:instrText xml:space="preserve"> PAGEREF _Toc461987034 \h </w:instrText>
+              <w:instrText xml:space="preserve"> PAGEREF _Toc466379864 \h </w:instrText>
             </w:r>
             <w:r>
               <w:rPr>
@@ -1943,7 +1957,7 @@
               <w:lang w:val="de-DE" w:eastAsia="de-DE"/>
             </w:rPr>
           </w:pPr>
-          <w:hyperlink w:anchor="_Toc461987035" w:history="1">
+          <w:hyperlink w:anchor="_Toc466379865" w:history="1">
             <w:r>
               <w:rPr>
                 <w:rStyle w:val="Hyperlink"/>
@@ -1986,7 +2000,7 @@
                 <w:noProof/>
                 <w:webHidden/>
               </w:rPr>
-              <w:instrText xml:space="preserve"> PAGEREF _Toc461987035 \h </w:instrText>
+              <w:instrText xml:space="preserve"> PAGEREF _Toc466379865 \h </w:instrText>
             </w:r>
             <w:r>
               <w:rPr>
@@ -2041,7 +2055,7 @@
       <w:pPr>
         <w:pStyle w:val="berschrift1"/>
       </w:pPr>
-      <w:bookmarkStart w:id="1" w:name="_Toc461987024"/>
+      <w:bookmarkStart w:id="0" w:name="_Toc466379854"/>
       <w:r>
         <w:lastRenderedPageBreak/>
         <w:t xml:space="preserve">Document </w:t>
@@ -2049,7 +2063,7 @@
       <w:r>
         <w:t>History</w:t>
       </w:r>
-      <w:bookmarkEnd w:id="1"/>
+      <w:bookmarkEnd w:id="0"/>
     </w:p>
     <w:p>
       <w:pPr>
@@ -2092,7 +2106,7 @@
               <w:bottom w:val="single" w:sz="6" w:space="0" w:color="666666"/>
               <w:right w:val="single" w:sz="6" w:space="0" w:color="666666"/>
             </w:tcBorders>
-            <w:shd w:val="clear" w:color="auto" w:fill="D9D9D9"/>
+            <w:shd w:val="clear" w:color="auto" w:fill="D9D9D9" w:themeFill="background1" w:themeFillShade="D9"/>
             <w:tcMar>
               <w:top w:w="105" w:type="dxa"/>
               <w:left w:w="105" w:type="dxa"/>
@@ -2103,22 +2117,14 @@
           </w:tcPr>
           <w:p>
             <w:pPr>
-              <w:spacing w:before="160" w:after="160"/>
-              <w:jc w:val="left"/>
-              <w:rPr>
-                <w:rFonts w:ascii="Times New Roman" w:eastAsia="Times New Roman" w:hAnsi="Times New Roman" w:cs="Times New Roman"/>
-                <w:szCs w:val="24"/>
-                <w:lang w:eastAsia="de-DE"/>
-              </w:rPr>
-            </w:pPr>
-            <w:r>
-              <w:rPr>
-                <w:rFonts w:eastAsia="Times New Roman" w:cs="Arial"/>
-                <w:b/>
-                <w:bCs/>
-                <w:color w:val="000000"/>
-                <w:szCs w:val="24"/>
-                <w:lang w:eastAsia="de-DE"/>
+              <w:ind w:firstLine="0"/>
+              <w:rPr>
+                <w:rStyle w:val="Fett"/>
+              </w:rPr>
+            </w:pPr>
+            <w:r>
+              <w:rPr>
+                <w:rStyle w:val="Fett"/>
               </w:rPr>
               <w:t>Version</w:t>
             </w:r>
@@ -2144,22 +2150,14 @@
           </w:tcPr>
           <w:p>
             <w:pPr>
-              <w:spacing w:before="160" w:after="160"/>
-              <w:jc w:val="left"/>
-              <w:rPr>
-                <w:rFonts w:ascii="Times New Roman" w:eastAsia="Times New Roman" w:hAnsi="Times New Roman" w:cs="Times New Roman"/>
-                <w:szCs w:val="24"/>
-                <w:lang w:eastAsia="de-DE"/>
-              </w:rPr>
-            </w:pPr>
-            <w:r>
-              <w:rPr>
-                <w:rFonts w:eastAsia="Times New Roman" w:cs="Arial"/>
-                <w:b/>
-                <w:bCs/>
-                <w:color w:val="000000"/>
-                <w:szCs w:val="24"/>
-                <w:lang w:eastAsia="de-DE"/>
+              <w:ind w:firstLine="0"/>
+              <w:rPr>
+                <w:rStyle w:val="Fett"/>
+              </w:rPr>
+            </w:pPr>
+            <w:r>
+              <w:rPr>
+                <w:rStyle w:val="Fett"/>
               </w:rPr>
               <w:t>Date</w:t>
             </w:r>
@@ -2185,22 +2183,14 @@
           </w:tcPr>
           <w:p>
             <w:pPr>
-              <w:spacing w:before="160" w:after="160"/>
-              <w:jc w:val="left"/>
-              <w:rPr>
-                <w:rFonts w:ascii="Times New Roman" w:eastAsia="Times New Roman" w:hAnsi="Times New Roman" w:cs="Times New Roman"/>
-                <w:szCs w:val="24"/>
-                <w:lang w:eastAsia="de-DE"/>
-              </w:rPr>
-            </w:pPr>
-            <w:r>
-              <w:rPr>
-                <w:rFonts w:eastAsia="Times New Roman" w:cs="Arial"/>
-                <w:b/>
-                <w:bCs/>
-                <w:color w:val="000000"/>
-                <w:szCs w:val="24"/>
-                <w:lang w:eastAsia="de-DE"/>
+              <w:ind w:firstLine="0"/>
+              <w:rPr>
+                <w:rStyle w:val="Fett"/>
+              </w:rPr>
+            </w:pPr>
+            <w:r>
+              <w:rPr>
+                <w:rStyle w:val="Fett"/>
               </w:rPr>
               <w:t>Changes</w:t>
             </w:r>
@@ -2226,22 +2216,14 @@
           </w:tcPr>
           <w:p>
             <w:pPr>
-              <w:spacing w:before="160" w:after="160"/>
-              <w:jc w:val="left"/>
-              <w:rPr>
-                <w:rFonts w:ascii="Times New Roman" w:eastAsia="Times New Roman" w:hAnsi="Times New Roman" w:cs="Times New Roman"/>
-                <w:szCs w:val="24"/>
-                <w:lang w:eastAsia="de-DE"/>
-              </w:rPr>
-            </w:pPr>
-            <w:r>
-              <w:rPr>
-                <w:rFonts w:eastAsia="Times New Roman" w:cs="Arial"/>
-                <w:b/>
-                <w:bCs/>
-                <w:color w:val="000000"/>
-                <w:szCs w:val="24"/>
-                <w:lang w:eastAsia="de-DE"/>
+              <w:ind w:firstLine="0"/>
+              <w:rPr>
+                <w:rStyle w:val="Fett"/>
+              </w:rPr>
+            </w:pPr>
+            <w:r>
+              <w:rPr>
+                <w:rStyle w:val="Fett"/>
               </w:rPr>
               <w:t>Author(s)</w:t>
             </w:r>
@@ -2877,14 +2859,29 @@
           </w:tcPr>
           <w:p>
             <w:pPr>
-              <w:spacing w:before="40" w:after="40" w:line="0" w:lineRule="atLeast"/>
-              <w:jc w:val="left"/>
-              <w:rPr>
-                <w:rFonts w:ascii="Times New Roman" w:eastAsia="Times New Roman" w:hAnsi="Times New Roman" w:cs="Times New Roman"/>
-                <w:szCs w:val="24"/>
-                <w:lang w:eastAsia="de-DE"/>
-              </w:rPr>
-            </w:pPr>
+              <w:pStyle w:val="KeinLeerraum"/>
+              <w:rPr>
+                <w:lang w:eastAsia="de-DE"/>
+              </w:rPr>
+            </w:pPr>
+            <w:r>
+              <w:rPr>
+                <w:lang w:eastAsia="de-DE"/>
+              </w:rPr>
+              <w:t>0</w:t>
+            </w:r>
+            <w:r>
+              <w:rPr>
+                <w:lang w:eastAsia="de-DE"/>
+              </w:rPr>
+              <w:t>.</w:t>
+            </w:r>
+            <w:r>
+              <w:rPr>
+                <w:lang w:eastAsia="de-DE"/>
+              </w:rPr>
+              <w:t>01</w:t>
+            </w:r>
           </w:p>
         </w:tc>
         <w:tc>
@@ -2905,14 +2902,17 @@
           </w:tcPr>
           <w:p>
             <w:pPr>
-              <w:spacing w:before="40" w:after="40" w:line="0" w:lineRule="atLeast"/>
-              <w:jc w:val="left"/>
-              <w:rPr>
-                <w:rFonts w:ascii="Times New Roman" w:eastAsia="Times New Roman" w:hAnsi="Times New Roman" w:cs="Times New Roman"/>
-                <w:szCs w:val="24"/>
-                <w:lang w:eastAsia="de-DE"/>
-              </w:rPr>
-            </w:pPr>
+              <w:pStyle w:val="KeinLeerraum"/>
+              <w:rPr>
+                <w:lang w:eastAsia="de-DE"/>
+              </w:rPr>
+            </w:pPr>
+            <w:r>
+              <w:rPr>
+                <w:lang w:eastAsia="de-DE"/>
+              </w:rPr>
+              <w:t>08/November/16</w:t>
+            </w:r>
           </w:p>
         </w:tc>
         <w:tc>
@@ -2933,14 +2933,31 @@
           </w:tcPr>
           <w:p>
             <w:pPr>
-              <w:spacing w:before="40" w:after="40" w:line="0" w:lineRule="atLeast"/>
-              <w:jc w:val="left"/>
-              <w:rPr>
-                <w:rFonts w:ascii="Times New Roman" w:eastAsia="Times New Roman" w:hAnsi="Times New Roman" w:cs="Times New Roman"/>
-                <w:szCs w:val="24"/>
-                <w:lang w:eastAsia="de-DE"/>
-              </w:rPr>
-            </w:pPr>
+              <w:pStyle w:val="KeinLeerraum"/>
+              <w:rPr>
+                <w:lang w:eastAsia="de-DE"/>
+              </w:rPr>
+            </w:pPr>
+            <w:r>
+              <w:rPr>
+                <w:lang w:eastAsia="de-DE"/>
+              </w:rPr>
+              <w:t xml:space="preserve">Adding the </w:t>
+            </w:r>
+            <w:proofErr w:type="spellStart"/>
+            <w:r>
+              <w:rPr>
+                <w:lang w:eastAsia="de-DE"/>
+              </w:rPr>
+              <w:t>xUnit</w:t>
+            </w:r>
+            <w:proofErr w:type="spellEnd"/>
+            <w:r>
+              <w:rPr>
+                <w:lang w:eastAsia="de-DE"/>
+              </w:rPr>
+              <w:t xml:space="preserve"> framework license</w:t>
+            </w:r>
           </w:p>
         </w:tc>
         <w:tc>
@@ -2961,14 +2978,17 @@
           </w:tcPr>
           <w:p>
             <w:pPr>
-              <w:spacing w:before="40" w:after="40" w:line="0" w:lineRule="atLeast"/>
-              <w:jc w:val="left"/>
-              <w:rPr>
-                <w:rFonts w:ascii="Times New Roman" w:eastAsia="Times New Roman" w:hAnsi="Times New Roman" w:cs="Times New Roman"/>
-                <w:szCs w:val="24"/>
-                <w:lang w:eastAsia="de-DE"/>
-              </w:rPr>
-            </w:pPr>
+              <w:pStyle w:val="KeinLeerraum"/>
+              <w:rPr>
+                <w:lang w:eastAsia="de-DE"/>
+              </w:rPr>
+            </w:pPr>
+            <w:r>
+              <w:rPr>
+                <w:lang w:eastAsia="de-DE"/>
+              </w:rPr>
+              <w:t>Vitali Dettling</w:t>
+            </w:r>
           </w:p>
         </w:tc>
       </w:tr>
@@ -2991,14 +3011,23 @@
           </w:tcPr>
           <w:p>
             <w:pPr>
-              <w:spacing w:before="160" w:after="160" w:line="0" w:lineRule="atLeast"/>
-              <w:jc w:val="left"/>
-              <w:rPr>
-                <w:rFonts w:ascii="Times New Roman" w:eastAsia="Times New Roman" w:hAnsi="Times New Roman" w:cs="Times New Roman"/>
-                <w:szCs w:val="24"/>
-                <w:lang w:eastAsia="de-DE"/>
-              </w:rPr>
-            </w:pPr>
+              <w:pStyle w:val="KeinLeerraum"/>
+              <w:rPr>
+                <w:lang w:eastAsia="de-DE"/>
+              </w:rPr>
+            </w:pPr>
+            <w:r>
+              <w:rPr>
+                <w:lang w:eastAsia="de-DE"/>
+              </w:rPr>
+              <w:t>0.</w:t>
+            </w:r>
+            <w:r>
+              <w:rPr>
+                <w:lang w:eastAsia="de-DE"/>
+              </w:rPr>
+              <w:t>01</w:t>
+            </w:r>
           </w:p>
         </w:tc>
         <w:tc>
@@ -3019,13 +3048,17 @@
           </w:tcPr>
           <w:p>
             <w:pPr>
-              <w:spacing w:before="40" w:after="40" w:line="0" w:lineRule="atLeast"/>
-              <w:rPr>
-                <w:rFonts w:ascii="Times New Roman" w:eastAsia="Times New Roman" w:hAnsi="Times New Roman" w:cs="Times New Roman"/>
-                <w:szCs w:val="24"/>
-                <w:lang w:eastAsia="de-DE"/>
-              </w:rPr>
-            </w:pPr>
+              <w:pStyle w:val="KeinLeerraum"/>
+              <w:rPr>
+                <w:lang w:eastAsia="de-DE"/>
+              </w:rPr>
+            </w:pPr>
+            <w:r>
+              <w:rPr>
+                <w:lang w:eastAsia="de-DE"/>
+              </w:rPr>
+              <w:t>08/November/16</w:t>
+            </w:r>
           </w:p>
         </w:tc>
         <w:tc>
@@ -3046,14 +3079,31 @@
           </w:tcPr>
           <w:p>
             <w:pPr>
-              <w:spacing w:before="160" w:after="160" w:line="0" w:lineRule="atLeast"/>
-              <w:jc w:val="left"/>
-              <w:rPr>
-                <w:rFonts w:ascii="Times New Roman" w:eastAsia="Times New Roman" w:hAnsi="Times New Roman" w:cs="Times New Roman"/>
-                <w:szCs w:val="24"/>
-                <w:lang w:eastAsia="de-DE"/>
-              </w:rPr>
-            </w:pPr>
+              <w:pStyle w:val="KeinLeerraum"/>
+              <w:rPr>
+                <w:lang w:eastAsia="de-DE"/>
+              </w:rPr>
+            </w:pPr>
+            <w:proofErr w:type="spellStart"/>
+            <w:r>
+              <w:rPr>
+                <w:lang w:eastAsia="de-DE"/>
+              </w:rPr>
+              <w:t>Init</w:t>
+            </w:r>
+            <w:proofErr w:type="spellEnd"/>
+            <w:r>
+              <w:rPr>
+                <w:lang w:eastAsia="de-DE"/>
+              </w:rPr>
+              <w:t xml:space="preserve">: </w:t>
+            </w:r>
+            <w:r>
+              <w:rPr>
+                <w:lang w:eastAsia="de-DE"/>
+              </w:rPr>
+              <w:t>Test setup</w:t>
+            </w:r>
           </w:p>
         </w:tc>
         <w:tc>
@@ -3074,14 +3124,17 @@
           </w:tcPr>
           <w:p>
             <w:pPr>
-              <w:spacing w:before="160" w:after="160" w:line="0" w:lineRule="atLeast"/>
-              <w:jc w:val="left"/>
-              <w:rPr>
-                <w:rFonts w:ascii="Times New Roman" w:eastAsia="Times New Roman" w:hAnsi="Times New Roman" w:cs="Times New Roman"/>
-                <w:szCs w:val="24"/>
-                <w:lang w:eastAsia="de-DE"/>
-              </w:rPr>
-            </w:pPr>
+              <w:pStyle w:val="KeinLeerraum"/>
+              <w:rPr>
+                <w:lang w:eastAsia="de-DE"/>
+              </w:rPr>
+            </w:pPr>
+            <w:r>
+              <w:rPr>
+                <w:lang w:eastAsia="de-DE"/>
+              </w:rPr>
+              <w:t>Vitali Dettling</w:t>
+            </w:r>
           </w:p>
         </w:tc>
       </w:tr>
@@ -3104,14 +3157,13 @@
           </w:tcPr>
           <w:p>
             <w:pPr>
-              <w:spacing w:before="160" w:after="160" w:line="0" w:lineRule="atLeast"/>
-              <w:jc w:val="left"/>
-              <w:rPr>
-                <w:rFonts w:ascii="Times New Roman" w:eastAsia="Times New Roman" w:hAnsi="Times New Roman" w:cs="Times New Roman"/>
-                <w:szCs w:val="24"/>
-                <w:lang w:eastAsia="de-DE"/>
-              </w:rPr>
-            </w:pPr>
+              <w:pStyle w:val="KeinLeerraum"/>
+              <w:rPr>
+                <w:lang w:eastAsia="de-DE"/>
+              </w:rPr>
+            </w:pPr>
+            <w:bookmarkStart w:id="1" w:name="_GoBack"/>
+            <w:bookmarkEnd w:id="1"/>
           </w:p>
         </w:tc>
         <w:tc>
@@ -3132,10 +3184,8 @@
           </w:tcPr>
           <w:p>
             <w:pPr>
-              <w:spacing w:before="40" w:after="40" w:line="0" w:lineRule="atLeast"/>
-              <w:rPr>
-                <w:rFonts w:ascii="Times New Roman" w:eastAsia="Times New Roman" w:hAnsi="Times New Roman" w:cs="Times New Roman"/>
-                <w:szCs w:val="24"/>
+              <w:pStyle w:val="KeinLeerraum"/>
+              <w:rPr>
                 <w:lang w:eastAsia="de-DE"/>
               </w:rPr>
             </w:pPr>
@@ -3159,11 +3209,8 @@
           </w:tcPr>
           <w:p>
             <w:pPr>
-              <w:spacing w:before="160" w:after="160" w:line="0" w:lineRule="atLeast"/>
-              <w:jc w:val="left"/>
-              <w:rPr>
-                <w:rFonts w:ascii="Times New Roman" w:eastAsia="Times New Roman" w:hAnsi="Times New Roman" w:cs="Times New Roman"/>
-                <w:szCs w:val="24"/>
+              <w:pStyle w:val="KeinLeerraum"/>
+              <w:rPr>
                 <w:lang w:eastAsia="de-DE"/>
               </w:rPr>
             </w:pPr>
@@ -3187,11 +3234,8 @@
           </w:tcPr>
           <w:p>
             <w:pPr>
-              <w:spacing w:before="160" w:after="160" w:line="0" w:lineRule="atLeast"/>
-              <w:jc w:val="left"/>
-              <w:rPr>
-                <w:rFonts w:ascii="Times New Roman" w:eastAsia="Times New Roman" w:hAnsi="Times New Roman" w:cs="Times New Roman"/>
-                <w:szCs w:val="24"/>
+              <w:pStyle w:val="KeinLeerraum"/>
+              <w:rPr>
                 <w:lang w:eastAsia="de-DE"/>
               </w:rPr>
             </w:pPr>
@@ -3213,7 +3257,7 @@
       <w:pPr>
         <w:pStyle w:val="berschrift1"/>
       </w:pPr>
-      <w:bookmarkStart w:id="2" w:name="_Toc461987025"/>
+      <w:bookmarkStart w:id="2" w:name="_Toc466379855"/>
       <w:r>
         <w:lastRenderedPageBreak/>
         <w:t>Glossary</w:t>
@@ -3247,6 +3291,10 @@
         <w:gridCol w:w="7760"/>
       </w:tblGrid>
       <w:tr>
+        <w:trPr>
+          <w:trHeight w:val="437"/>
+          <w:tblHeader/>
+        </w:trPr>
         <w:tc>
           <w:tcPr>
             <w:tcW w:w="820" w:type="pct"/>
@@ -3268,21 +3316,15 @@
           <w:p>
             <w:pPr>
               <w:spacing w:before="160" w:after="160" w:line="0" w:lineRule="atLeast"/>
+              <w:ind w:firstLine="0"/>
               <w:jc w:val="left"/>
               <w:rPr>
-                <w:rFonts w:ascii="Times New Roman" w:eastAsia="Times New Roman" w:hAnsi="Times New Roman" w:cs="Times New Roman"/>
-                <w:szCs w:val="24"/>
-                <w:lang w:eastAsia="de-DE"/>
-              </w:rPr>
-            </w:pPr>
-            <w:r>
-              <w:rPr>
-                <w:rFonts w:eastAsia="Times New Roman" w:cs="Arial"/>
-                <w:b/>
-                <w:bCs/>
-                <w:color w:val="000000"/>
-                <w:szCs w:val="24"/>
-                <w:lang w:eastAsia="de-DE"/>
+                <w:rStyle w:val="Fett"/>
+              </w:rPr>
+            </w:pPr>
+            <w:r>
+              <w:rPr>
+                <w:rStyle w:val="Fett"/>
               </w:rPr>
               <w:t>Term</w:t>
             </w:r>
@@ -3297,7 +3339,7 @@
               <w:bottom w:val="single" w:sz="6" w:space="0" w:color="000000"/>
               <w:right w:val="single" w:sz="6" w:space="0" w:color="000000"/>
             </w:tcBorders>
-            <w:shd w:val="clear" w:color="auto" w:fill="D9D9D9"/>
+            <w:shd w:val="clear" w:color="auto" w:fill="D9D9D9" w:themeFill="background1" w:themeFillShade="D9"/>
             <w:tcMar>
               <w:top w:w="105" w:type="dxa"/>
               <w:left w:w="105" w:type="dxa"/>
@@ -3309,21 +3351,15 @@
           <w:p>
             <w:pPr>
               <w:spacing w:before="160" w:after="160" w:line="0" w:lineRule="atLeast"/>
+              <w:ind w:firstLine="0"/>
               <w:jc w:val="left"/>
               <w:rPr>
-                <w:rFonts w:ascii="Times New Roman" w:eastAsia="Times New Roman" w:hAnsi="Times New Roman" w:cs="Times New Roman"/>
-                <w:szCs w:val="24"/>
-                <w:lang w:eastAsia="de-DE"/>
-              </w:rPr>
-            </w:pPr>
-            <w:r>
-              <w:rPr>
-                <w:rFonts w:eastAsia="Times New Roman" w:cs="Arial"/>
-                <w:b/>
-                <w:bCs/>
-                <w:color w:val="000000"/>
-                <w:szCs w:val="24"/>
-                <w:lang w:eastAsia="de-DE"/>
+                <w:rStyle w:val="Fett"/>
+              </w:rPr>
+            </w:pPr>
+            <w:r>
+              <w:rPr>
+                <w:rStyle w:val="Fett"/>
               </w:rPr>
               <w:t>Explanation</w:t>
             </w:r>
@@ -3850,6 +3886,12 @@
                 <w:lang w:eastAsia="de-DE"/>
               </w:rPr>
             </w:pPr>
+            <w:r>
+              <w:rPr>
+                <w:lang w:eastAsia="de-DE"/>
+              </w:rPr>
+              <w:t>CMD</w:t>
+            </w:r>
           </w:p>
         </w:tc>
         <w:tc>
@@ -3875,6 +3917,12 @@
                 <w:lang w:eastAsia="de-DE"/>
               </w:rPr>
             </w:pPr>
+            <w:r>
+              <w:rPr>
+                <w:lang w:eastAsia="de-DE"/>
+              </w:rPr>
+              <w:t>Command Prompt</w:t>
+            </w:r>
           </w:p>
         </w:tc>
       </w:tr>
@@ -3902,6 +3950,12 @@
                 <w:lang w:eastAsia="de-DE"/>
               </w:rPr>
             </w:pPr>
+            <w:r>
+              <w:rPr>
+                <w:lang w:eastAsia="de-DE"/>
+              </w:rPr>
+              <w:t xml:space="preserve">CD </w:t>
+            </w:r>
           </w:p>
         </w:tc>
         <w:tc>
@@ -3927,6 +3981,12 @@
                 <w:lang w:eastAsia="de-DE"/>
               </w:rPr>
             </w:pPr>
+            <w:r>
+              <w:rPr>
+                <w:lang w:eastAsia="de-DE"/>
+              </w:rPr>
+              <w:t>Change Directory</w:t>
+            </w:r>
           </w:p>
         </w:tc>
       </w:tr>
@@ -4049,7 +4109,7 @@
       <w:pPr>
         <w:pStyle w:val="berschrift1"/>
       </w:pPr>
-      <w:bookmarkStart w:id="3" w:name="_Toc461987026"/>
+      <w:bookmarkStart w:id="3" w:name="_Toc466379856"/>
       <w:r>
         <w:lastRenderedPageBreak/>
         <w:t>Introduction</w:t>
@@ -4117,19 +4177,7 @@
         <w:t xml:space="preserve">Moreover one should </w:t>
       </w:r>
       <w:r>
-        <w:t xml:space="preserve">look </w:t>
-      </w:r>
-      <w:r>
-        <w:t xml:space="preserve">into the </w:t>
-      </w:r>
-      <w:r>
-        <w:t xml:space="preserve">source </w:t>
-      </w:r>
-      <w:r>
-        <w:t>code</w:t>
-      </w:r>
-      <w:r>
-        <w:t xml:space="preserve"> and</w:t>
+        <w:t>look into the source code and</w:t>
       </w:r>
       <w:r>
         <w:t xml:space="preserve"> </w:t>
@@ -4202,7 +4250,7 @@
       <w:pPr>
         <w:pStyle w:val="berschrift2"/>
       </w:pPr>
-      <w:bookmarkStart w:id="4" w:name="_Toc461987027"/>
+      <w:bookmarkStart w:id="4" w:name="_Toc466379857"/>
       <w:r>
         <w:t>Motivation and Vision</w:t>
       </w:r>
@@ -4401,7 +4449,7 @@
       <w:pPr>
         <w:pStyle w:val="berschrift2"/>
       </w:pPr>
-      <w:bookmarkStart w:id="5" w:name="_Toc461987028"/>
+      <w:bookmarkStart w:id="5" w:name="_Toc466379858"/>
       <w:r>
         <w:t>Problem Statement</w:t>
       </w:r>
@@ -4426,6 +4474,7 @@
         <w:tc>
           <w:tcPr>
             <w:tcW w:w="1668" w:type="dxa"/>
+            <w:shd w:val="clear" w:color="auto" w:fill="D9D9D9" w:themeFill="background1" w:themeFillShade="D9"/>
           </w:tcPr>
           <w:p>
             <w:pPr>
@@ -4474,6 +4523,7 @@
         <w:tc>
           <w:tcPr>
             <w:tcW w:w="1668" w:type="dxa"/>
+            <w:shd w:val="clear" w:color="auto" w:fill="D9D9D9" w:themeFill="background1" w:themeFillShade="D9"/>
           </w:tcPr>
           <w:p>
             <w:pPr>
@@ -4523,6 +4573,7 @@
         <w:tc>
           <w:tcPr>
             <w:tcW w:w="1668" w:type="dxa"/>
+            <w:shd w:val="clear" w:color="auto" w:fill="D9D9D9" w:themeFill="background1" w:themeFillShade="D9"/>
           </w:tcPr>
           <w:p>
             <w:pPr>
@@ -4565,6 +4616,7 @@
         <w:tc>
           <w:tcPr>
             <w:tcW w:w="1668" w:type="dxa"/>
+            <w:shd w:val="clear" w:color="auto" w:fill="D9D9D9" w:themeFill="background1" w:themeFillShade="D9"/>
           </w:tcPr>
           <w:p>
             <w:pPr>
@@ -4599,6 +4651,7 @@
         <w:tc>
           <w:tcPr>
             <w:tcW w:w="1668" w:type="dxa"/>
+            <w:shd w:val="clear" w:color="auto" w:fill="D9D9D9" w:themeFill="background1" w:themeFillShade="D9"/>
           </w:tcPr>
           <w:p>
             <w:pPr>
@@ -4636,6 +4689,7 @@
         <w:tc>
           <w:tcPr>
             <w:tcW w:w="1668" w:type="dxa"/>
+            <w:shd w:val="clear" w:color="auto" w:fill="D9D9D9" w:themeFill="background1" w:themeFillShade="D9"/>
           </w:tcPr>
           <w:p>
             <w:pPr>
@@ -4674,6 +4728,7 @@
         <w:tc>
           <w:tcPr>
             <w:tcW w:w="1668" w:type="dxa"/>
+            <w:shd w:val="clear" w:color="auto" w:fill="D9D9D9" w:themeFill="background1" w:themeFillShade="D9"/>
           </w:tcPr>
           <w:p>
             <w:pPr>
@@ -4708,6 +4763,7 @@
         <w:tc>
           <w:tcPr>
             <w:tcW w:w="1668" w:type="dxa"/>
+            <w:shd w:val="clear" w:color="auto" w:fill="D9D9D9" w:themeFill="background1" w:themeFillShade="D9"/>
           </w:tcPr>
           <w:p>
             <w:pPr>
@@ -4745,6 +4801,7 @@
         <w:tc>
           <w:tcPr>
             <w:tcW w:w="1668" w:type="dxa"/>
+            <w:shd w:val="clear" w:color="auto" w:fill="D9D9D9" w:themeFill="background1" w:themeFillShade="D9"/>
           </w:tcPr>
           <w:p>
             <w:pPr>
@@ -4798,10 +4855,13 @@
       <w:pPr>
         <w:pStyle w:val="berschrift1"/>
       </w:pPr>
-      <w:bookmarkStart w:id="6" w:name="_Toc461987029"/>
+      <w:bookmarkStart w:id="6" w:name="_Toc466379859"/>
       <w:r>
         <w:lastRenderedPageBreak/>
-        <w:t>Technical Definition</w:t>
+        <w:t xml:space="preserve">Technical </w:t>
+      </w:r>
+      <w:r>
+        <w:t>Details</w:t>
       </w:r>
       <w:bookmarkEnd w:id="6"/>
     </w:p>
@@ -4818,7 +4878,7 @@
           <w:numId w:val="4"/>
         </w:numPr>
       </w:pPr>
-      <w:bookmarkStart w:id="7" w:name="_Toc461987030"/>
+      <w:bookmarkStart w:id="7" w:name="_Toc466379860"/>
       <w:r>
         <w:t>Architectural</w:t>
       </w:r>
@@ -4856,7 +4916,15 @@
         <w:t xml:space="preserve">e View folder only contains the index file, in order to </w:t>
       </w:r>
       <w:r>
-        <w:t>show the API resources via the Swashbuckle (Swagger) framework</w:t>
+        <w:t xml:space="preserve">show the API resources via the </w:t>
+      </w:r>
+      <w:proofErr w:type="spellStart"/>
+      <w:r>
+        <w:t>Swashbuckle</w:t>
+      </w:r>
+      <w:proofErr w:type="spellEnd"/>
+      <w:r>
+        <w:t xml:space="preserve"> (Swagger) framework</w:t>
       </w:r>
       <w:r>
         <w:t xml:space="preserve">. The Model folder on the other hand contain all required data contains </w:t>
@@ -4945,7 +5013,7 @@
       <w:pPr>
         <w:pStyle w:val="berschrift2"/>
       </w:pPr>
-      <w:bookmarkStart w:id="8" w:name="_Toc461987031"/>
+      <w:bookmarkStart w:id="8" w:name="_Toc466379861"/>
       <w:r>
         <w:t xml:space="preserve">External </w:t>
       </w:r>
@@ -4968,13 +5036,7 @@
         <w:t xml:space="preserve"> </w:t>
       </w:r>
       <w:r>
-        <w:t xml:space="preserve">They can be included directly within the RegistrationManager API project in the </w:t>
-      </w:r>
-      <w:r>
-        <w:t>project.json</w:t>
-      </w:r>
-      <w:r>
-        <w:t xml:space="preserve"> file, but they don’t have to be.</w:t>
+        <w:t>They can be included directly within the RegistrationManager API project in the project.json file, but they don’t have to be.</w:t>
       </w:r>
       <w:r>
         <w:t xml:space="preserve"> Furthermor</w:t>
@@ -5042,20 +5104,25 @@
         <w:gridCol w:w="3081"/>
       </w:tblGrid>
       <w:tr>
+        <w:trPr>
+          <w:trHeight w:val="849"/>
+        </w:trPr>
         <w:tc>
           <w:tcPr>
             <w:tcW w:w="1138" w:type="pct"/>
-          </w:tcPr>
-          <w:p>
-            <w:pPr>
-              <w:pStyle w:val="KeinLeerraum"/>
-              <w:rPr>
-                <w:b/>
-              </w:rPr>
-            </w:pPr>
-            <w:r>
-              <w:rPr>
-                <w:b/>
+            <w:shd w:val="clear" w:color="auto" w:fill="D9D9D9" w:themeFill="background1" w:themeFillShade="D9"/>
+            <w:vAlign w:val="center"/>
+          </w:tcPr>
+          <w:p>
+            <w:pPr>
+              <w:pStyle w:val="KeinLeerraum"/>
+              <w:rPr>
+                <w:rStyle w:val="Fett"/>
+              </w:rPr>
+            </w:pPr>
+            <w:r>
+              <w:rPr>
+                <w:rStyle w:val="Fett"/>
               </w:rPr>
               <w:t>Name</w:t>
             </w:r>
@@ -5064,17 +5131,19 @@
         <w:tc>
           <w:tcPr>
             <w:tcW w:w="2186" w:type="pct"/>
-          </w:tcPr>
-          <w:p>
-            <w:pPr>
-              <w:pStyle w:val="KeinLeerraum"/>
-              <w:rPr>
-                <w:b/>
-              </w:rPr>
-            </w:pPr>
-            <w:r>
-              <w:rPr>
-                <w:b/>
+            <w:shd w:val="clear" w:color="auto" w:fill="D9D9D9" w:themeFill="background1" w:themeFillShade="D9"/>
+            <w:vAlign w:val="center"/>
+          </w:tcPr>
+          <w:p>
+            <w:pPr>
+              <w:pStyle w:val="KeinLeerraum"/>
+              <w:rPr>
+                <w:rStyle w:val="Fett"/>
+              </w:rPr>
+            </w:pPr>
+            <w:r>
+              <w:rPr>
+                <w:rStyle w:val="Fett"/>
               </w:rPr>
               <w:t>License</w:t>
             </w:r>
@@ -5083,17 +5152,19 @@
         <w:tc>
           <w:tcPr>
             <w:tcW w:w="1676" w:type="pct"/>
-          </w:tcPr>
-          <w:p>
-            <w:pPr>
-              <w:pStyle w:val="KeinLeerraum"/>
-              <w:rPr>
-                <w:b/>
-              </w:rPr>
-            </w:pPr>
-            <w:r>
-              <w:rPr>
-                <w:b/>
+            <w:shd w:val="clear" w:color="auto" w:fill="D9D9D9" w:themeFill="background1" w:themeFillShade="D9"/>
+            <w:vAlign w:val="center"/>
+          </w:tcPr>
+          <w:p>
+            <w:pPr>
+              <w:pStyle w:val="KeinLeerraum"/>
+              <w:rPr>
+                <w:rStyle w:val="Fett"/>
+              </w:rPr>
+            </w:pPr>
+            <w:r>
+              <w:rPr>
+                <w:rStyle w:val="Fett"/>
               </w:rPr>
               <w:t>Link</w:t>
             </w:r>
@@ -5168,9 +5239,11 @@
             <w:pPr>
               <w:pStyle w:val="KeinLeerraum"/>
             </w:pPr>
+            <w:proofErr w:type="spellStart"/>
             <w:r>
               <w:t>Swashbuckle</w:t>
             </w:r>
+            <w:proofErr w:type="spellEnd"/>
           </w:p>
         </w:tc>
         <w:tc>
@@ -5209,9 +5282,11 @@
             <w:pPr>
               <w:pStyle w:val="KeinLeerraum"/>
             </w:pPr>
+            <w:proofErr w:type="spellStart"/>
             <w:r>
               <w:t>Doxygen</w:t>
             </w:r>
+            <w:proofErr w:type="spellEnd"/>
           </w:p>
         </w:tc>
         <w:tc>
@@ -5250,11 +5325,24 @@
             <w:pPr>
               <w:pStyle w:val="KeinLeerraum"/>
             </w:pPr>
+            <w:proofErr w:type="spellStart"/>
             <w:r>
               <w:t>d</w:t>
             </w:r>
             <w:r>
-              <w:t>otnet ef (Entity Framework)</w:t>
+              <w:t>otnet</w:t>
+            </w:r>
+            <w:proofErr w:type="spellEnd"/>
+            <w:r>
+              <w:t xml:space="preserve"> </w:t>
+            </w:r>
+            <w:proofErr w:type="spellStart"/>
+            <w:r>
+              <w:t>ef</w:t>
+            </w:r>
+            <w:proofErr w:type="spellEnd"/>
+            <w:r>
+              <w:t xml:space="preserve"> (Entity Framework)</w:t>
             </w:r>
           </w:p>
           <w:p>
@@ -5299,9 +5387,11 @@
             <w:pPr>
               <w:pStyle w:val="KeinLeerraum"/>
             </w:pPr>
+            <w:proofErr w:type="spellStart"/>
             <w:r>
               <w:t>TexLive</w:t>
             </w:r>
+            <w:proofErr w:type="spellEnd"/>
           </w:p>
         </w:tc>
         <w:tc>
@@ -5330,11 +5420,114 @@
               <w:pStyle w:val="KeinLeerraum"/>
             </w:pPr>
             <w:r>
-              <w:t>https://www.google.de/url?sa=t&amp;rct=j&amp;q=&amp;esrc=s&amp;source=web&amp;cd=2&amp;ved=0ahUKEwiPjrmGv5jPAhUQz2</w:t>
+              <w:t>https://www.google.de/url?sa=t&amp;rct=j&amp;q=&amp;esrc=s&amp;so</w:t>
             </w:r>
             <w:r>
               <w:lastRenderedPageBreak/>
-              <w:t>MKHRZ3D7UQFggkMAE&amp;url=https%3A%2F%2Ftug.org%2Fmactex%2Fsrc%2FLicense.rtf&amp;usg=AFQjCNGF8wzfNnnDQiqlq937LP_4QjhU1Q&amp;sig2=ByG9eRywanA3e2RXA6KccA&amp;cad=rja</w:t>
+              <w:t>urce=web&amp;cd=2&amp;ved=0ahUKEwiPjrmGv5jPAhUQz2MKHRZ3D7UQFggkMAE&amp;url=https%3A%2F%2Ftug.org%2Fmactex%2Fsrc%2FLicense.rtf&amp;usg=AFQjCNGF8wzfNnnDQiqlq937LP_4QjhU1Q&amp;sig2=ByG9eRywanA3e2RXA6KccA&amp;cad=rja</w:t>
+            </w:r>
+          </w:p>
+        </w:tc>
+      </w:tr>
+      <w:tr>
+        <w:tc>
+          <w:tcPr>
+            <w:tcW w:w="1138" w:type="pct"/>
+          </w:tcPr>
+          <w:p>
+            <w:pPr>
+              <w:pStyle w:val="KeinLeerraum"/>
+            </w:pPr>
+            <w:proofErr w:type="spellStart"/>
+            <w:r>
+              <w:lastRenderedPageBreak/>
+              <w:t>xUnit</w:t>
+            </w:r>
+            <w:proofErr w:type="spellEnd"/>
+          </w:p>
+        </w:tc>
+        <w:tc>
+          <w:tcPr>
+            <w:tcW w:w="2186" w:type="pct"/>
+          </w:tcPr>
+          <w:p>
+            <w:pPr>
+              <w:pStyle w:val="KeinLeerraum"/>
+              <w:rPr>
+                <w:rFonts w:ascii="HelveticaNeue" w:hAnsi="HelveticaNeue" w:cs="HelveticaNeue"/>
+                <w:szCs w:val="24"/>
+              </w:rPr>
+            </w:pPr>
+            <w:r>
+              <w:rPr>
+                <w:rFonts w:ascii="HelveticaNeue" w:hAnsi="HelveticaNeue" w:cs="HelveticaNeue"/>
+                <w:szCs w:val="24"/>
+              </w:rPr>
+              <w:t>Apache 2</w:t>
+            </w:r>
+          </w:p>
+        </w:tc>
+        <w:tc>
+          <w:tcPr>
+            <w:tcW w:w="1676" w:type="pct"/>
+          </w:tcPr>
+          <w:p>
+            <w:pPr>
+              <w:pStyle w:val="KeinLeerraum"/>
+            </w:pPr>
+            <w:r>
+              <w:t>https://opensource.org/licenses/Apache-2.0</w:t>
+            </w:r>
+          </w:p>
+        </w:tc>
+      </w:tr>
+      <w:tr>
+        <w:tc>
+          <w:tcPr>
+            <w:tcW w:w="1138" w:type="pct"/>
+          </w:tcPr>
+          <w:p>
+            <w:pPr>
+              <w:pStyle w:val="KeinLeerraum"/>
+            </w:pPr>
+            <w:proofErr w:type="spellStart"/>
+            <w:r>
+              <w:t>Moq</w:t>
+            </w:r>
+            <w:proofErr w:type="spellEnd"/>
+          </w:p>
+        </w:tc>
+        <w:tc>
+          <w:tcPr>
+            <w:tcW w:w="2186" w:type="pct"/>
+          </w:tcPr>
+          <w:p>
+            <w:pPr>
+              <w:pStyle w:val="KeinLeerraum"/>
+              <w:rPr>
+                <w:rFonts w:ascii="HelveticaNeue" w:hAnsi="HelveticaNeue" w:cs="HelveticaNeue"/>
+                <w:szCs w:val="24"/>
+              </w:rPr>
+            </w:pPr>
+            <w:r>
+              <w:rPr>
+                <w:rFonts w:ascii="HelveticaNeue" w:hAnsi="HelveticaNeue" w:cs="HelveticaNeue"/>
+                <w:szCs w:val="24"/>
+              </w:rPr>
+              <w:t>Unknown</w:t>
+            </w:r>
+          </w:p>
+        </w:tc>
+        <w:tc>
+          <w:tcPr>
+            <w:tcW w:w="1676" w:type="pct"/>
+          </w:tcPr>
+          <w:p>
+            <w:pPr>
+              <w:pStyle w:val="KeinLeerraum"/>
+            </w:pPr>
+            <w:r>
+              <w:t>???</w:t>
             </w:r>
           </w:p>
         </w:tc>
@@ -5344,9 +5537,8 @@
       <w:pPr>
         <w:pStyle w:val="berschrift2"/>
       </w:pPr>
-      <w:bookmarkStart w:id="9" w:name="_Toc461987032"/>
-      <w:r>
-        <w:lastRenderedPageBreak/>
+      <w:bookmarkStart w:id="9" w:name="_Toc466379862"/>
+      <w:r>
         <w:t>Implementation</w:t>
       </w:r>
       <w:r>
@@ -5359,13 +5551,29 @@
         <w:t xml:space="preserve">The implementation is mostly done via the MCV pattern and via the ASP.NET Core framework. </w:t>
       </w:r>
       <w:r>
-        <w:t>Nevertheless, the DB migration was done via the do</w:t>
+        <w:t xml:space="preserve">Nevertheless, the DB migration was done via the </w:t>
+      </w:r>
+      <w:proofErr w:type="spellStart"/>
+      <w:r>
+        <w:t>do</w:t>
       </w:r>
       <w:r>
         <w:t>t</w:t>
       </w:r>
       <w:r>
-        <w:t xml:space="preserve">net ef (Entity Framework). It is a tool to generate DB classes (Migrations folder) which will then generate a DB schema at the Azure cloud. </w:t>
+        <w:t>net</w:t>
+      </w:r>
+      <w:proofErr w:type="spellEnd"/>
+      <w:r>
+        <w:t xml:space="preserve"> </w:t>
+      </w:r>
+      <w:proofErr w:type="spellStart"/>
+      <w:r>
+        <w:t>ef</w:t>
+      </w:r>
+      <w:proofErr w:type="spellEnd"/>
+      <w:r>
+        <w:t xml:space="preserve"> (Entity Framework). It is a tool to generate DB classes (Migrations folder) which will then generate a DB schema at the Azure cloud. </w:t>
       </w:r>
       <w:r>
         <w:t xml:space="preserve">This, of course, implies that a SQL server is already running </w:t>
@@ -5383,7 +5591,23 @@
         <w:t xml:space="preserve"> DB schema.</w:t>
       </w:r>
       <w:r>
-        <w:t xml:space="preserve"> It goes without saying that the generated migration classes should not be changed by hand, only with the dotnet ef framework tool. </w:t>
+        <w:t xml:space="preserve"> It goes without saying that the generated migration classes should not be changed by hand, only with the </w:t>
+      </w:r>
+      <w:proofErr w:type="spellStart"/>
+      <w:r>
+        <w:t>dotnet</w:t>
+      </w:r>
+      <w:proofErr w:type="spellEnd"/>
+      <w:r>
+        <w:t xml:space="preserve"> </w:t>
+      </w:r>
+      <w:proofErr w:type="spellStart"/>
+      <w:r>
+        <w:t>ef</w:t>
+      </w:r>
+      <w:proofErr w:type="spellEnd"/>
+      <w:r>
+        <w:t xml:space="preserve"> framework tool. </w:t>
       </w:r>
       <w:r>
         <w:t xml:space="preserve"> </w:t>
@@ -5391,78 +5615,70 @@
     </w:p>
     <w:p>
       <w:r>
-        <w:t>Nevertheless, the dotnet ef framework has three main operations:</w:t>
+        <w:t xml:space="preserve">Nevertheless, the </w:t>
+      </w:r>
+      <w:proofErr w:type="spellStart"/>
+      <w:r>
+        <w:t>dotnet</w:t>
+      </w:r>
+      <w:proofErr w:type="spellEnd"/>
+      <w:r>
+        <w:t xml:space="preserve"> </w:t>
+      </w:r>
+      <w:proofErr w:type="spellStart"/>
+      <w:r>
+        <w:t>ef</w:t>
+      </w:r>
+      <w:proofErr w:type="spellEnd"/>
+      <w:r>
+        <w:t xml:space="preserve"> framework has three main operations:</w:t>
       </w:r>
     </w:p>
     <w:p>
       <w:pPr>
-        <w:pBdr>
-          <w:top w:val="single" w:sz="6" w:space="2" w:color="888888"/>
-          <w:left w:val="single" w:sz="6" w:space="2" w:color="888888"/>
-          <w:bottom w:val="single" w:sz="6" w:space="2" w:color="888888"/>
-          <w:right w:val="single" w:sz="6" w:space="2" w:color="888888"/>
-        </w:pBdr>
-        <w:shd w:val="clear" w:color="auto" w:fill="EEEEEE"/>
-        <w:tabs>
-          <w:tab w:val="left" w:pos="916"/>
-          <w:tab w:val="left" w:pos="1832"/>
-          <w:tab w:val="left" w:pos="2748"/>
-          <w:tab w:val="left" w:pos="3664"/>
-          <w:tab w:val="left" w:pos="4580"/>
-          <w:tab w:val="left" w:pos="5496"/>
-          <w:tab w:val="left" w:pos="6412"/>
-          <w:tab w:val="left" w:pos="7328"/>
-          <w:tab w:val="left" w:pos="8244"/>
-          <w:tab w:val="left" w:pos="9160"/>
-          <w:tab w:val="left" w:pos="10076"/>
-          <w:tab w:val="left" w:pos="10992"/>
-          <w:tab w:val="left" w:pos="11908"/>
-          <w:tab w:val="left" w:pos="12824"/>
-          <w:tab w:val="left" w:pos="13740"/>
-          <w:tab w:val="left" w:pos="14656"/>
-        </w:tabs>
-        <w:spacing w:before="0" w:after="0" w:line="270" w:lineRule="atLeast"/>
-        <w:ind w:firstLine="0"/>
-        <w:jc w:val="left"/>
-        <w:textAlignment w:val="baseline"/>
+        <w:pStyle w:val="Zitat"/>
         <w:rPr>
-          <w:rFonts w:ascii="Courier New" w:eastAsia="Times New Roman" w:hAnsi="Courier New" w:cs="Courier New"/>
           <w:color w:val="4F4F4F"/>
-          <w:sz w:val="21"/>
-          <w:szCs w:val="21"/>
           <w:lang w:eastAsia="de-DE"/>
         </w:rPr>
       </w:pPr>
+      <w:proofErr w:type="spellStart"/>
       <w:proofErr w:type="gramStart"/>
       <w:r>
         <w:rPr>
-          <w:rFonts w:ascii="Courier New" w:eastAsia="Times New Roman" w:hAnsi="Courier New" w:cs="Courier New"/>
-          <w:color w:val="000000"/>
-          <w:sz w:val="21"/>
-          <w:szCs w:val="21"/>
           <w:bdr w:val="none" w:sz="0" w:space="0" w:color="auto" w:frame="1"/>
           <w:lang w:eastAsia="de-DE"/>
         </w:rPr>
         <w:t>dotnet</w:t>
       </w:r>
+      <w:proofErr w:type="spellEnd"/>
       <w:proofErr w:type="gramEnd"/>
       <w:r>
         <w:rPr>
-          <w:rFonts w:ascii="Courier New" w:eastAsia="Times New Roman" w:hAnsi="Courier New" w:cs="Courier New"/>
-          <w:color w:val="000000"/>
-          <w:sz w:val="21"/>
-          <w:szCs w:val="21"/>
           <w:bdr w:val="none" w:sz="0" w:space="0" w:color="auto" w:frame="1"/>
           <w:lang w:eastAsia="de-DE"/>
         </w:rPr>
-        <w:t xml:space="preserve"> ef migrations add </w:t>
-      </w:r>
+        <w:t xml:space="preserve"> </w:t>
+      </w:r>
+      <w:proofErr w:type="spellStart"/>
       <w:r>
         <w:rPr>
-          <w:rFonts w:ascii="Courier New" w:eastAsia="Times New Roman" w:hAnsi="Courier New" w:cs="Courier New"/>
+          <w:bdr w:val="none" w:sz="0" w:space="0" w:color="auto" w:frame="1"/>
+          <w:lang w:eastAsia="de-DE"/>
+        </w:rPr>
+        <w:t>ef</w:t>
+      </w:r>
+      <w:proofErr w:type="spellEnd"/>
+      <w:r>
+        <w:rPr>
+          <w:bdr w:val="none" w:sz="0" w:space="0" w:color="auto" w:frame="1"/>
+          <w:lang w:eastAsia="de-DE"/>
+        </w:rPr>
+        <w:t xml:space="preserve"> migrations add </w:t>
+      </w:r>
+      <w:r>
+        <w:rPr>
           <w:color w:val="666600"/>
-          <w:sz w:val="21"/>
-          <w:szCs w:val="21"/>
           <w:bdr w:val="none" w:sz="0" w:space="0" w:color="auto" w:frame="1"/>
           <w:lang w:eastAsia="de-DE"/>
         </w:rPr>
@@ -5471,10 +5687,7 @@
       <w:proofErr w:type="spellStart"/>
       <w:r>
         <w:rPr>
-          <w:rFonts w:ascii="Courier New" w:eastAsia="Times New Roman" w:hAnsi="Courier New" w:cs="Courier New"/>
           <w:color w:val="660066"/>
-          <w:sz w:val="21"/>
-          <w:szCs w:val="21"/>
           <w:bdr w:val="none" w:sz="0" w:space="0" w:color="auto" w:frame="1"/>
           <w:lang w:eastAsia="de-DE"/>
         </w:rPr>
@@ -5483,10 +5696,7 @@
       <w:proofErr w:type="spellEnd"/>
       <w:r>
         <w:rPr>
-          <w:rFonts w:ascii="Courier New" w:eastAsia="Times New Roman" w:hAnsi="Courier New" w:cs="Courier New"/>
           <w:color w:val="666600"/>
-          <w:sz w:val="21"/>
-          <w:szCs w:val="21"/>
           <w:bdr w:val="none" w:sz="0" w:space="0" w:color="auto" w:frame="1"/>
           <w:lang w:eastAsia="de-DE"/>
         </w:rPr>
@@ -5495,130 +5705,88 @@
     </w:p>
     <w:p>
       <w:pPr>
-        <w:pBdr>
-          <w:top w:val="single" w:sz="6" w:space="2" w:color="888888"/>
-          <w:left w:val="single" w:sz="6" w:space="2" w:color="888888"/>
-          <w:bottom w:val="single" w:sz="6" w:space="2" w:color="888888"/>
-          <w:right w:val="single" w:sz="6" w:space="2" w:color="888888"/>
-        </w:pBdr>
-        <w:shd w:val="clear" w:color="auto" w:fill="EEEEEE"/>
-        <w:tabs>
-          <w:tab w:val="left" w:pos="916"/>
-          <w:tab w:val="left" w:pos="1832"/>
-          <w:tab w:val="left" w:pos="2748"/>
-          <w:tab w:val="left" w:pos="3664"/>
-          <w:tab w:val="left" w:pos="4580"/>
-          <w:tab w:val="left" w:pos="5496"/>
-          <w:tab w:val="left" w:pos="6412"/>
-          <w:tab w:val="left" w:pos="7328"/>
-          <w:tab w:val="left" w:pos="8244"/>
-          <w:tab w:val="left" w:pos="9160"/>
-          <w:tab w:val="left" w:pos="10076"/>
-          <w:tab w:val="left" w:pos="10992"/>
-          <w:tab w:val="left" w:pos="11908"/>
-          <w:tab w:val="left" w:pos="12824"/>
-          <w:tab w:val="left" w:pos="13740"/>
-          <w:tab w:val="left" w:pos="14656"/>
-        </w:tabs>
-        <w:spacing w:before="0" w:after="0" w:line="270" w:lineRule="atLeast"/>
-        <w:ind w:firstLine="0"/>
-        <w:jc w:val="left"/>
-        <w:textAlignment w:val="baseline"/>
+        <w:pStyle w:val="Zitat"/>
         <w:rPr>
-          <w:rFonts w:ascii="Courier New" w:eastAsia="Times New Roman" w:hAnsi="Courier New" w:cs="Courier New"/>
           <w:color w:val="4F4F4F"/>
-          <w:sz w:val="21"/>
-          <w:szCs w:val="21"/>
           <w:lang w:eastAsia="de-DE"/>
         </w:rPr>
       </w:pPr>
+      <w:proofErr w:type="spellStart"/>
       <w:proofErr w:type="gramStart"/>
       <w:r>
         <w:rPr>
-          <w:rFonts w:ascii="Courier New" w:eastAsia="Times New Roman" w:hAnsi="Courier New" w:cs="Courier New"/>
-          <w:color w:val="000000"/>
-          <w:sz w:val="21"/>
-          <w:szCs w:val="21"/>
           <w:bdr w:val="none" w:sz="0" w:space="0" w:color="auto" w:frame="1"/>
           <w:lang w:eastAsia="de-DE"/>
         </w:rPr>
         <w:t>dotnet</w:t>
       </w:r>
+      <w:proofErr w:type="spellEnd"/>
       <w:proofErr w:type="gramEnd"/>
       <w:r>
         <w:rPr>
-          <w:rFonts w:ascii="Courier New" w:eastAsia="Times New Roman" w:hAnsi="Courier New" w:cs="Courier New"/>
-          <w:color w:val="000000"/>
-          <w:sz w:val="21"/>
-          <w:szCs w:val="21"/>
           <w:bdr w:val="none" w:sz="0" w:space="0" w:color="auto" w:frame="1"/>
           <w:lang w:eastAsia="de-DE"/>
         </w:rPr>
-        <w:t xml:space="preserve"> ef migrations remove</w:t>
+        <w:t xml:space="preserve"> </w:t>
+      </w:r>
+      <w:proofErr w:type="spellStart"/>
+      <w:r>
+        <w:rPr>
+          <w:bdr w:val="none" w:sz="0" w:space="0" w:color="auto" w:frame="1"/>
+          <w:lang w:eastAsia="de-DE"/>
+        </w:rPr>
+        <w:t>ef</w:t>
+      </w:r>
+      <w:proofErr w:type="spellEnd"/>
+      <w:r>
+        <w:rPr>
+          <w:bdr w:val="none" w:sz="0" w:space="0" w:color="auto" w:frame="1"/>
+          <w:lang w:eastAsia="de-DE"/>
+        </w:rPr>
+        <w:t xml:space="preserve"> migrations remove</w:t>
       </w:r>
     </w:p>
     <w:p>
       <w:pPr>
-        <w:pBdr>
-          <w:top w:val="single" w:sz="6" w:space="2" w:color="888888"/>
-          <w:left w:val="single" w:sz="6" w:space="2" w:color="888888"/>
-          <w:bottom w:val="single" w:sz="6" w:space="2" w:color="888888"/>
-          <w:right w:val="single" w:sz="6" w:space="2" w:color="888888"/>
-        </w:pBdr>
-        <w:shd w:val="clear" w:color="auto" w:fill="EEEEEE"/>
-        <w:tabs>
-          <w:tab w:val="left" w:pos="916"/>
-          <w:tab w:val="left" w:pos="1832"/>
-          <w:tab w:val="left" w:pos="2748"/>
-          <w:tab w:val="left" w:pos="3664"/>
-          <w:tab w:val="left" w:pos="4580"/>
-          <w:tab w:val="left" w:pos="5496"/>
-          <w:tab w:val="left" w:pos="6412"/>
-          <w:tab w:val="left" w:pos="7328"/>
-          <w:tab w:val="left" w:pos="8244"/>
-          <w:tab w:val="left" w:pos="9160"/>
-          <w:tab w:val="left" w:pos="10076"/>
-          <w:tab w:val="left" w:pos="10992"/>
-          <w:tab w:val="left" w:pos="11908"/>
-          <w:tab w:val="left" w:pos="12824"/>
-          <w:tab w:val="left" w:pos="13740"/>
-          <w:tab w:val="left" w:pos="14656"/>
-        </w:tabs>
-        <w:spacing w:before="0" w:after="0" w:line="270" w:lineRule="atLeast"/>
-        <w:ind w:firstLine="0"/>
-        <w:jc w:val="left"/>
-        <w:textAlignment w:val="baseline"/>
+        <w:pStyle w:val="Zitat"/>
         <w:rPr>
-          <w:rFonts w:ascii="Courier New" w:eastAsia="Times New Roman" w:hAnsi="Courier New" w:cs="Courier New"/>
           <w:color w:val="4F4F4F"/>
-          <w:sz w:val="21"/>
-          <w:szCs w:val="21"/>
           <w:lang w:eastAsia="de-DE"/>
         </w:rPr>
       </w:pPr>
+      <w:proofErr w:type="spellStart"/>
       <w:proofErr w:type="gramStart"/>
       <w:r>
         <w:rPr>
-          <w:rFonts w:ascii="Courier New" w:eastAsia="Times New Roman" w:hAnsi="Courier New" w:cs="Courier New"/>
-          <w:color w:val="000000"/>
-          <w:sz w:val="21"/>
-          <w:szCs w:val="21"/>
           <w:bdr w:val="none" w:sz="0" w:space="0" w:color="auto" w:frame="1"/>
           <w:lang w:eastAsia="de-DE"/>
         </w:rPr>
         <w:t>dotnet</w:t>
       </w:r>
+      <w:proofErr w:type="spellEnd"/>
       <w:proofErr w:type="gramEnd"/>
       <w:r>
         <w:rPr>
-          <w:rFonts w:ascii="Courier New" w:eastAsia="Times New Roman" w:hAnsi="Courier New" w:cs="Courier New"/>
-          <w:color w:val="000000"/>
-          <w:sz w:val="21"/>
-          <w:szCs w:val="21"/>
           <w:bdr w:val="none" w:sz="0" w:space="0" w:color="auto" w:frame="1"/>
           <w:lang w:eastAsia="de-DE"/>
         </w:rPr>
-        <w:t xml:space="preserve"> ef database update </w:t>
+        <w:t xml:space="preserve"> </w:t>
+      </w:r>
+      <w:proofErr w:type="spellStart"/>
+      <w:r>
+        <w:rPr>
+          <w:bdr w:val="none" w:sz="0" w:space="0" w:color="auto" w:frame="1"/>
+          <w:lang w:eastAsia="de-DE"/>
+        </w:rPr>
+        <w:t>ef</w:t>
+      </w:r>
+      <w:proofErr w:type="spellEnd"/>
+      <w:r>
+        <w:rPr>
+          <w:bdr w:val="none" w:sz="0" w:space="0" w:color="auto" w:frame="1"/>
+          <w:lang w:eastAsia="de-DE"/>
+        </w:rPr>
+        <w:t xml:space="preserve"> database update </w:t>
       </w:r>
     </w:p>
     <w:p>
@@ -5640,10 +5808,42 @@
         <w:t xml:space="preserve"> </w:t>
       </w:r>
       <w:r>
-        <w:t xml:space="preserve">tool is the src folder within the project. </w:t>
-      </w:r>
-      <w:r>
-        <w:t>In order to do so, simply open and CMD in the src folder and type “dotnet ef”, a window should occur as follows:</w:t>
+        <w:t xml:space="preserve">tool is the </w:t>
+      </w:r>
+      <w:proofErr w:type="spellStart"/>
+      <w:r>
+        <w:t>src</w:t>
+      </w:r>
+      <w:proofErr w:type="spellEnd"/>
+      <w:r>
+        <w:t xml:space="preserve"> folder within the project. </w:t>
+      </w:r>
+      <w:r>
+        <w:t xml:space="preserve">In order to do so, simply open and CMD in the </w:t>
+      </w:r>
+      <w:proofErr w:type="spellStart"/>
+      <w:r>
+        <w:t>src</w:t>
+      </w:r>
+      <w:proofErr w:type="spellEnd"/>
+      <w:r>
+        <w:t xml:space="preserve"> folder and type “</w:t>
+      </w:r>
+      <w:proofErr w:type="spellStart"/>
+      <w:r>
+        <w:t>dotnet</w:t>
+      </w:r>
+      <w:proofErr w:type="spellEnd"/>
+      <w:r>
+        <w:t xml:space="preserve"> </w:t>
+      </w:r>
+      <w:proofErr w:type="spellStart"/>
+      <w:r>
+        <w:t>ef</w:t>
+      </w:r>
+      <w:proofErr w:type="spellEnd"/>
+      <w:r>
+        <w:t>”, a window should occur as follows:</w:t>
       </w:r>
     </w:p>
     <w:p>
@@ -5742,6 +5942,7 @@
         <w:t xml:space="preserve"> </w:t>
       </w:r>
       <w:r>
+        <w:lastRenderedPageBreak/>
         <w:t>because the</w:t>
       </w:r>
       <w:r>
@@ -5770,39 +5971,562 @@
       <w:pPr>
         <w:pStyle w:val="berschrift2"/>
       </w:pPr>
-      <w:bookmarkStart w:id="10" w:name="_Toc461987033"/>
-      <w:r>
-        <w:t>Testing Procedure</w:t>
+      <w:bookmarkStart w:id="10" w:name="_Toc466379863"/>
+      <w:r>
+        <w:t>Test</w:t>
+      </w:r>
+      <w:r>
+        <w:t xml:space="preserve"> setup</w:t>
       </w:r>
       <w:bookmarkEnd w:id="10"/>
     </w:p>
     <w:p>
-      <w:pPr>
-        <w:spacing w:before="0" w:line="276" w:lineRule="auto"/>
-        <w:ind w:firstLine="708"/>
-        <w:jc w:val="left"/>
-      </w:pPr>
-      <w:r>
-        <w:t>Currently there are</w:t>
-      </w:r>
-      <w:r>
-        <w:t xml:space="preserve"> no tests</w:t>
-      </w:r>
-      <w:r>
-        <w:t xml:space="preserve"> </w:t>
-      </w:r>
-      <w:r>
-        <w:t>implemented</w:t>
-      </w:r>
-      <w:r>
-        <w:t xml:space="preserve">. </w:t>
+      <w:r>
+        <w:t>In order to create a t</w:t>
+      </w:r>
+      <w:r>
+        <w:t>est suit</w:t>
+      </w:r>
+      <w:r>
+        <w:t xml:space="preserve">, </w:t>
+      </w:r>
+      <w:r>
+        <w:t>one</w:t>
+      </w:r>
+      <w:r>
+        <w:t xml:space="preserve"> has two possibilities. O</w:t>
+      </w:r>
+      <w:r>
+        <w:t>ne of the possibilities</w:t>
+      </w:r>
+      <w:r>
+        <w:t xml:space="preserve"> can be found at the </w:t>
+      </w:r>
+      <w:r>
+        <w:t>official XUnit framework website [3</w:t>
+      </w:r>
+      <w:r>
+        <w:t>]</w:t>
+      </w:r>
+      <w:r>
+        <w:t xml:space="preserve">. The other possibility is shown next which was also used by the RegistrationManager project. </w:t>
       </w:r>
     </w:p>
     <w:p>
+      <w:r>
+        <w:t xml:space="preserve">First of all one </w:t>
+      </w:r>
+      <w:r>
+        <w:t>has to create a test folder like this:</w:t>
+      </w:r>
+    </w:p>
+    <w:p>
+      <w:pPr>
+        <w:pStyle w:val="Zitat"/>
+        <w:rPr>
+          <w:bdr w:val="none" w:sz="0" w:space="0" w:color="auto" w:frame="1"/>
+          <w:lang w:eastAsia="de-DE"/>
+        </w:rPr>
+      </w:pPr>
+      <w:r>
+        <w:rPr>
+          <w:bdr w:val="none" w:sz="0" w:space="0" w:color="auto" w:frame="1"/>
+          <w:lang w:eastAsia="de-DE"/>
+        </w:rPr>
+        <w:t>RegistrationManager</w:t>
+      </w:r>
+    </w:p>
+    <w:p>
+      <w:pPr>
+        <w:pStyle w:val="Zitat"/>
+        <w:rPr>
+          <w:bdr w:val="none" w:sz="0" w:space="0" w:color="auto" w:frame="1"/>
+          <w:lang w:eastAsia="de-DE"/>
+        </w:rPr>
+      </w:pPr>
+      <w:r>
+        <w:rPr>
+          <w:bdr w:val="none" w:sz="0" w:space="0" w:color="auto" w:frame="1"/>
+          <w:lang w:eastAsia="de-DE"/>
+        </w:rPr>
+        <w:t xml:space="preserve"> |</w:t>
+      </w:r>
+    </w:p>
+    <w:p>
+      <w:pPr>
+        <w:pStyle w:val="Zitat"/>
+        <w:rPr>
+          <w:bdr w:val="none" w:sz="0" w:space="0" w:color="auto" w:frame="1"/>
+          <w:lang w:eastAsia="de-DE"/>
+        </w:rPr>
+      </w:pPr>
+      <w:r>
+        <w:rPr>
+          <w:bdr w:val="none" w:sz="0" w:space="0" w:color="auto" w:frame="1"/>
+          <w:lang w:eastAsia="de-DE"/>
+        </w:rPr>
+        <w:t xml:space="preserve"> |- </w:t>
+      </w:r>
+      <w:proofErr w:type="spellStart"/>
+      <w:r>
+        <w:rPr>
+          <w:bdr w:val="none" w:sz="0" w:space="0" w:color="auto" w:frame="1"/>
+          <w:lang w:eastAsia="de-DE"/>
+        </w:rPr>
+        <w:t>src</w:t>
+      </w:r>
+      <w:proofErr w:type="spellEnd"/>
+    </w:p>
+    <w:p>
+      <w:pPr>
+        <w:pStyle w:val="Zitat"/>
+        <w:rPr>
+          <w:bdr w:val="none" w:sz="0" w:space="0" w:color="auto" w:frame="1"/>
+          <w:lang w:eastAsia="de-DE"/>
+        </w:rPr>
+      </w:pPr>
+      <w:r>
+        <w:rPr>
+          <w:bdr w:val="none" w:sz="0" w:space="0" w:color="auto" w:frame="1"/>
+          <w:lang w:eastAsia="de-DE"/>
+        </w:rPr>
+        <w:t xml:space="preserve"> |</w:t>
+      </w:r>
+    </w:p>
+    <w:p>
+      <w:pPr>
+        <w:pStyle w:val="Zitat"/>
+      </w:pPr>
+      <w:r>
+        <w:rPr>
+          <w:bdr w:val="none" w:sz="0" w:space="0" w:color="auto" w:frame="1"/>
+          <w:lang w:eastAsia="de-DE"/>
+        </w:rPr>
+        <w:t xml:space="preserve"> |- test</w:t>
+      </w:r>
+    </w:p>
+    <w:p>
+      <w:r>
+        <w:t>Now,</w:t>
+      </w:r>
+      <w:r>
+        <w:t xml:space="preserve"> </w:t>
+      </w:r>
+      <w:r>
+        <w:t xml:space="preserve">CD into the </w:t>
+      </w:r>
+      <w:r>
+        <w:t>test directory and open up a CMD</w:t>
+      </w:r>
+      <w:r>
+        <w:t xml:space="preserve"> and type the following commands:</w:t>
+      </w:r>
+    </w:p>
+    <w:p>
+      <w:pPr>
+        <w:pStyle w:val="Zitat"/>
+        <w:rPr>
+          <w:bdr w:val="none" w:sz="0" w:space="0" w:color="auto" w:frame="1"/>
+          <w:lang w:eastAsia="de-DE"/>
+        </w:rPr>
+      </w:pPr>
+      <w:proofErr w:type="spellStart"/>
+      <w:proofErr w:type="gramStart"/>
+      <w:r>
+        <w:rPr>
+          <w:bdr w:val="none" w:sz="0" w:space="0" w:color="auto" w:frame="1"/>
+          <w:lang w:eastAsia="de-DE"/>
+        </w:rPr>
+        <w:t>dotnet</w:t>
+      </w:r>
+      <w:proofErr w:type="spellEnd"/>
+      <w:proofErr w:type="gramEnd"/>
+      <w:r>
+        <w:rPr>
+          <w:bdr w:val="none" w:sz="0" w:space="0" w:color="auto" w:frame="1"/>
+          <w:lang w:eastAsia="de-DE"/>
+        </w:rPr>
+        <w:t xml:space="preserve"> new -t </w:t>
+      </w:r>
+      <w:proofErr w:type="spellStart"/>
+      <w:r>
+        <w:rPr>
+          <w:bdr w:val="none" w:sz="0" w:space="0" w:color="auto" w:frame="1"/>
+          <w:lang w:eastAsia="de-DE"/>
+        </w:rPr>
+        <w:t>xunittest</w:t>
+      </w:r>
+      <w:proofErr w:type="spellEnd"/>
+    </w:p>
+    <w:p>
+      <w:pPr>
+        <w:pStyle w:val="Zitat"/>
+        <w:rPr>
+          <w:bdr w:val="none" w:sz="0" w:space="0" w:color="auto" w:frame="1"/>
+          <w:lang w:eastAsia="de-DE"/>
+        </w:rPr>
+      </w:pPr>
+      <w:proofErr w:type="spellStart"/>
+      <w:proofErr w:type="gramStart"/>
+      <w:r>
+        <w:rPr>
+          <w:bdr w:val="none" w:sz="0" w:space="0" w:color="auto" w:frame="1"/>
+          <w:lang w:eastAsia="de-DE"/>
+        </w:rPr>
+        <w:t>dotnet</w:t>
+      </w:r>
+      <w:proofErr w:type="spellEnd"/>
+      <w:proofErr w:type="gramEnd"/>
+      <w:r>
+        <w:rPr>
+          <w:bdr w:val="none" w:sz="0" w:space="0" w:color="auto" w:frame="1"/>
+          <w:lang w:eastAsia="de-DE"/>
+        </w:rPr>
+        <w:t xml:space="preserve"> restore</w:t>
+      </w:r>
+    </w:p>
+    <w:p>
+      <w:r>
+        <w:t xml:space="preserve">These two commands will, first of all create a preconfigured project.json file with all required dependencies, and a </w:t>
+      </w:r>
+      <w:r>
+        <w:t>“test.cs”</w:t>
+      </w:r>
+      <w:r>
+        <w:t xml:space="preserve"> class. The second </w:t>
+      </w:r>
+      <w:r>
+        <w:t>command updates</w:t>
+      </w:r>
+      <w:r>
+        <w:t xml:space="preserve"> the xUnit framework</w:t>
+      </w:r>
+      <w:r>
+        <w:t>, to the newest version</w:t>
+      </w:r>
+      <w:r>
+        <w:t>.</w:t>
+      </w:r>
+      <w:r>
+        <w:t xml:space="preserve"> Of course, one has to add the new existing method to the already existing solution.</w:t>
+      </w:r>
+      <w:r>
+        <w:t xml:space="preserve"> The best way to do that is like this: </w:t>
+      </w:r>
+    </w:p>
+    <w:p>
+      <w:pPr>
+        <w:pStyle w:val="Zitat"/>
+      </w:pPr>
+      <w:proofErr w:type="spellStart"/>
+      <w:proofErr w:type="gramStart"/>
+      <w:r>
+        <w:rPr>
+          <w:bdr w:val="none" w:sz="0" w:space="0" w:color="auto" w:frame="1"/>
+          <w:lang w:eastAsia="de-DE"/>
+        </w:rPr>
+        <w:t>src</w:t>
+      </w:r>
+      <w:proofErr w:type="spellEnd"/>
+      <w:proofErr w:type="gramEnd"/>
+      <w:r>
+        <w:rPr>
+          <w:bdr w:val="none" w:sz="0" w:space="0" w:color="auto" w:frame="1"/>
+          <w:lang w:eastAsia="de-DE"/>
+        </w:rPr>
+        <w:t xml:space="preserve"> -&gt; add -&gt; Existing Project</w:t>
+      </w:r>
+      <w:r>
+        <w:rPr>
+          <w:bdr w:val="none" w:sz="0" w:space="0" w:color="auto" w:frame="1"/>
+          <w:lang w:eastAsia="de-DE"/>
+        </w:rPr>
+        <w:t>…</w:t>
+      </w:r>
+    </w:p>
+    <w:p>
+      <w:bookmarkStart w:id="11" w:name="_Toc466379864"/>
+      <w:r>
+        <w:t>Moreover, the project uses a lot of constructor dependency injections. Hence, it is indispens</w:t>
+      </w:r>
+      <w:r>
+        <w:t>able to use a m</w:t>
+      </w:r>
+      <w:r>
+        <w:t xml:space="preserve">ockup framework. </w:t>
+      </w:r>
+      <w:r>
+        <w:t xml:space="preserve">In this case the </w:t>
+      </w:r>
+      <w:proofErr w:type="spellStart"/>
+      <w:r>
+        <w:t>Moq</w:t>
+      </w:r>
+      <w:proofErr w:type="spellEnd"/>
+      <w:r>
+        <w:t xml:space="preserve"> framework is being used. </w:t>
+      </w:r>
+      <w:r>
+        <w:t>How to setup the framework can be found [4] and also in the next steps.</w:t>
+      </w:r>
+      <w:r>
+        <w:t xml:space="preserve"> Although, keep in mind it is a beta version and not approved by Microsoft as a default mockup framework. </w:t>
+      </w:r>
+    </w:p>
+    <w:p>
+      <w:r>
+        <w:t>The image shows the steps for the configuration of the Nugget package manager, in order tha</w:t>
+      </w:r>
+      <w:r>
+        <w:t>t it will find the dependencies:</w:t>
+      </w:r>
+    </w:p>
+    <w:p>
+      <w:pPr>
+        <w:jc w:val="center"/>
+      </w:pPr>
+      <w:r>
+        <w:rPr>
+          <w:noProof/>
+          <w:lang w:val="de-DE" w:eastAsia="de-DE"/>
+        </w:rPr>
+        <w:lastRenderedPageBreak/>
+        <w:drawing>
+          <wp:inline distT="0" distB="0" distL="0" distR="0">
+            <wp:extent cx="5195564" cy="3274828"/>
+            <wp:effectExtent l="0" t="0" r="5715" b="1905"/>
+            <wp:docPr id="2" name="Grafik 2" descr="C:\Development\Panna\RegisByHand\RegistrationManager\Report\Images\Mockup.JPG"/>
+            <wp:cNvGraphicFramePr>
+              <a:graphicFrameLocks xmlns:a="http://schemas.openxmlformats.org/drawingml/2006/main" noChangeAspect="1"/>
+            </wp:cNvGraphicFramePr>
+            <a:graphic xmlns:a="http://schemas.openxmlformats.org/drawingml/2006/main">
+              <a:graphicData uri="http://schemas.openxmlformats.org/drawingml/2006/picture">
+                <pic:pic xmlns:pic="http://schemas.openxmlformats.org/drawingml/2006/picture">
+                  <pic:nvPicPr>
+                    <pic:cNvPr id="0" name="Picture 1" descr="C:\Development\Panna\RegisByHand\RegistrationManager\Report\Images\Mockup.JPG"/>
+                    <pic:cNvPicPr>
+                      <a:picLocks noChangeAspect="1" noChangeArrowheads="1"/>
+                    </pic:cNvPicPr>
+                  </pic:nvPicPr>
+                  <pic:blipFill>
+                    <a:blip r:embed="rId10">
+                      <a:extLst>
+                        <a:ext uri="{28A0092B-C50C-407E-A947-70E740481C1C}">
+                          <a14:useLocalDpi xmlns:a14="http://schemas.microsoft.com/office/drawing/2010/main" val="0"/>
+                        </a:ext>
+                      </a:extLst>
+                    </a:blip>
+                    <a:srcRect/>
+                    <a:stretch>
+                      <a:fillRect/>
+                    </a:stretch>
+                  </pic:blipFill>
+                  <pic:spPr bwMode="auto">
+                    <a:xfrm>
+                      <a:off x="0" y="0"/>
+                      <a:ext cx="5197595" cy="3276108"/>
+                    </a:xfrm>
+                    <a:prstGeom prst="rect">
+                      <a:avLst/>
+                    </a:prstGeom>
+                    <a:noFill/>
+                    <a:ln>
+                      <a:noFill/>
+                    </a:ln>
+                  </pic:spPr>
+                </pic:pic>
+              </a:graphicData>
+            </a:graphic>
+          </wp:inline>
+        </w:drawing>
+      </w:r>
+    </w:p>
+    <w:p>
+      <w:r>
+        <w:t xml:space="preserve">The steps are quite straight forward. </w:t>
+      </w:r>
+      <w:r>
+        <w:t xml:space="preserve">Open the window by means of the setting symbol at the right hand side corner. </w:t>
+      </w:r>
+      <w:r>
+        <w:t>Further, click the plus symbol and fill out the name and source:</w:t>
+      </w:r>
+    </w:p>
+    <w:p>
+      <w:pPr>
+        <w:pStyle w:val="Zitat"/>
+      </w:pPr>
+      <w:r>
+        <w:t xml:space="preserve">Name: </w:t>
+      </w:r>
+      <w:proofErr w:type="spellStart"/>
+      <w:r>
+        <w:t>aspnet-contrib</w:t>
+      </w:r>
+      <w:proofErr w:type="spellEnd"/>
+    </w:p>
+    <w:p>
+      <w:pPr>
+        <w:pStyle w:val="Zitat"/>
+      </w:pPr>
+      <w:r>
+        <w:t xml:space="preserve">Source: </w:t>
+      </w:r>
+      <w:r>
+        <w:rPr>
+          <w:rFonts w:cs="Courier New"/>
+          <w:color w:val="4D4D4F"/>
+          <w:sz w:val="20"/>
+          <w:szCs w:val="20"/>
+          <w:shd w:val="clear" w:color="auto" w:fill="FFFFE1"/>
+        </w:rPr>
+        <w:t>https://www.myget.org/F/aspnet-contrib/api/v3/index.json</w:t>
+      </w:r>
+    </w:p>
+    <w:p>
+      <w:r>
+        <w:t xml:space="preserve">Last but not least press the Upload button. </w:t>
+      </w:r>
+      <w:r>
+        <w:t xml:space="preserve">The result should look like as the image suggests. </w:t>
+      </w:r>
+    </w:p>
+    <w:p>
+      <w:r>
+        <w:t>One more step needs to be done</w:t>
+      </w:r>
+      <w:r>
+        <w:t>, namely the p</w:t>
+      </w:r>
+      <w:r>
+        <w:t xml:space="preserve">roject.json file itself. </w:t>
+      </w:r>
+      <w:r>
+        <w:t>Add the required dependency within the framework field:</w:t>
+      </w:r>
+    </w:p>
+    <w:p>
+      <w:pPr>
+        <w:pStyle w:val="Zitat"/>
+      </w:pPr>
+      <w:r>
+        <w:t>"</w:t>
+      </w:r>
+      <w:proofErr w:type="spellStart"/>
+      <w:r>
+        <w:t>moq.netcore</w:t>
+      </w:r>
+      <w:proofErr w:type="spellEnd"/>
+      <w:r>
+        <w:t>"</w:t>
+      </w:r>
+      <w:r>
+        <w:rPr>
+          <w:color w:val="000000"/>
+        </w:rPr>
+        <w:t xml:space="preserve">: </w:t>
+      </w:r>
+      <w:r>
+        <w:rPr>
+          <w:color w:val="A31515"/>
+        </w:rPr>
+        <w:t>"4.4.0-beta8"</w:t>
+      </w:r>
+    </w:p>
+    <w:p>
+      <w:pPr>
+        <w:spacing w:before="0" w:line="276" w:lineRule="auto"/>
+        <w:ind w:firstLine="0"/>
+        <w:jc w:val="left"/>
+      </w:pPr>
+      <w:r>
+        <w:t>Also shown in the following image:</w:t>
+      </w:r>
+    </w:p>
+    <w:p>
+      <w:pPr>
+        <w:spacing w:before="0" w:line="276" w:lineRule="auto"/>
+        <w:ind w:firstLine="0"/>
+        <w:jc w:val="center"/>
+      </w:pPr>
+      <w:r>
+        <w:rPr>
+          <w:noProof/>
+          <w:lang w:val="de-DE" w:eastAsia="de-DE"/>
+        </w:rPr>
+        <w:lastRenderedPageBreak/>
+        <w:drawing>
+          <wp:inline distT="0" distB="0" distL="0" distR="0">
+            <wp:extent cx="4316819" cy="4284982"/>
+            <wp:effectExtent l="0" t="0" r="7620" b="1270"/>
+            <wp:docPr id="4" name="Grafik 4" descr="C:\Development\Panna\RegisByHand\RegistrationManager\Report\Images\moq.netcore.JPG"/>
+            <wp:cNvGraphicFramePr>
+              <a:graphicFrameLocks xmlns:a="http://schemas.openxmlformats.org/drawingml/2006/main" noChangeAspect="1"/>
+            </wp:cNvGraphicFramePr>
+            <a:graphic xmlns:a="http://schemas.openxmlformats.org/drawingml/2006/main">
+              <a:graphicData uri="http://schemas.openxmlformats.org/drawingml/2006/picture">
+                <pic:pic xmlns:pic="http://schemas.openxmlformats.org/drawingml/2006/picture">
+                  <pic:nvPicPr>
+                    <pic:cNvPr id="0" name="Picture 3" descr="C:\Development\Panna\RegisByHand\RegistrationManager\Report\Images\moq.netcore.JPG"/>
+                    <pic:cNvPicPr>
+                      <a:picLocks noChangeAspect="1" noChangeArrowheads="1"/>
+                    </pic:cNvPicPr>
+                  </pic:nvPicPr>
+                  <pic:blipFill>
+                    <a:blip r:embed="rId11">
+                      <a:extLst>
+                        <a:ext uri="{28A0092B-C50C-407E-A947-70E740481C1C}">
+                          <a14:useLocalDpi xmlns:a14="http://schemas.microsoft.com/office/drawing/2010/main" val="0"/>
+                        </a:ext>
+                      </a:extLst>
+                    </a:blip>
+                    <a:srcRect/>
+                    <a:stretch>
+                      <a:fillRect/>
+                    </a:stretch>
+                  </pic:blipFill>
+                  <pic:spPr bwMode="auto">
+                    <a:xfrm>
+                      <a:off x="0" y="0"/>
+                      <a:ext cx="4381685" cy="4349369"/>
+                    </a:xfrm>
+                    <a:prstGeom prst="rect">
+                      <a:avLst/>
+                    </a:prstGeom>
+                    <a:noFill/>
+                    <a:ln>
+                      <a:noFill/>
+                    </a:ln>
+                  </pic:spPr>
+                </pic:pic>
+              </a:graphicData>
+            </a:graphic>
+          </wp:inline>
+        </w:drawing>
+      </w:r>
+    </w:p>
+    <w:p>
+      <w:pPr>
+        <w:spacing w:before="0" w:line="276" w:lineRule="auto"/>
+        <w:ind w:firstLine="0"/>
+        <w:jc w:val="left"/>
+        <w:rPr>
+          <w:rFonts w:eastAsiaTheme="majorEastAsia" w:cstheme="majorBidi"/>
+          <w:b/>
+          <w:bCs/>
+          <w:color w:val="000000" w:themeColor="text1"/>
+          <w:sz w:val="32"/>
+          <w:szCs w:val="28"/>
+        </w:rPr>
+      </w:pPr>
+      <w:r>
+        <w:br w:type="page"/>
+      </w:r>
+    </w:p>
+    <w:p>
       <w:pPr>
         <w:pStyle w:val="berschrift1"/>
       </w:pPr>
-      <w:bookmarkStart w:id="11" w:name="_Toc461987034"/>
       <w:r>
         <w:lastRenderedPageBreak/>
         <w:t xml:space="preserve">Setting up and </w:t>
@@ -5838,7 +6562,7 @@
       <w:pPr>
         <w:pStyle w:val="berschrift1"/>
       </w:pPr>
-      <w:bookmarkStart w:id="12" w:name="_Toc461987035"/>
+      <w:bookmarkStart w:id="12" w:name="_Toc466379865"/>
       <w:r>
         <w:lastRenderedPageBreak/>
         <w:t>References</w:t>
@@ -5899,8 +6623,13 @@
               </w:rPr>
               <w:t>(April, 2016): “</w:t>
             </w:r>
-            <w:r>
-              <w:t>Dotnet EF Migrations for ASP.NET Core</w:t>
+            <w:proofErr w:type="spellStart"/>
+            <w:r>
+              <w:t>Dotnet</w:t>
+            </w:r>
+            <w:proofErr w:type="spellEnd"/>
+            <w:r>
+              <w:t xml:space="preserve"> EF Migrations for ASP.NET Core</w:t>
             </w:r>
             <w:r>
               <w:rPr>
@@ -5984,7 +6713,7 @@
             <w:pPr>
               <w:pStyle w:val="KeinLeerraum"/>
             </w:pPr>
-            <w:hyperlink r:id="rId10" w:history="1">
+            <w:hyperlink r:id="rId12" w:history="1">
               <w:r>
                 <w:rPr>
                   <w:rStyle w:val="Hyperlink"/>
@@ -6051,7 +6780,7 @@
             <w:pPr>
               <w:pStyle w:val="KeinLeerraum"/>
             </w:pPr>
-            <w:hyperlink r:id="rId11" w:history="1">
+            <w:hyperlink r:id="rId13" w:history="1">
               <w:r>
                 <w:rPr>
                   <w:rStyle w:val="Hyperlink"/>
@@ -6062,10 +6791,188 @@
           </w:p>
         </w:tc>
       </w:tr>
+      <w:tr>
+        <w:tc>
+          <w:tcPr>
+            <w:tcW w:w="1101" w:type="dxa"/>
+          </w:tcPr>
+          <w:p>
+            <w:pPr>
+              <w:pStyle w:val="KeinLeerraum"/>
+            </w:pPr>
+            <w:r>
+              <w:t>[3]</w:t>
+            </w:r>
+          </w:p>
+        </w:tc>
+        <w:tc>
+          <w:tcPr>
+            <w:tcW w:w="8111" w:type="dxa"/>
+          </w:tcPr>
+          <w:p>
+            <w:pPr>
+              <w:pStyle w:val="KeinLeerraum"/>
+            </w:pPr>
+            <w:r>
+              <w:t>xUnit.net (2016): “</w:t>
+            </w:r>
+            <w:r>
+              <w:t>Getting started with xUnit.net (.NET Core / ASP.NET Core)</w:t>
+            </w:r>
+            <w:r>
+              <w:t>”</w:t>
+            </w:r>
+          </w:p>
+          <w:p>
+            <w:pPr>
+              <w:pStyle w:val="KeinLeerraum"/>
+            </w:pPr>
+            <w:r>
+              <w:t xml:space="preserve">Publisher: </w:t>
+            </w:r>
+            <w:r>
+              <w:t>.NET Foundation</w:t>
+            </w:r>
+            <w:r>
+              <w:t>; Accessed: 08/November/2016</w:t>
+            </w:r>
+          </w:p>
+          <w:p>
+            <w:pPr>
+              <w:pStyle w:val="KeinLeerraum"/>
+            </w:pPr>
+            <w:hyperlink r:id="rId14" w:history="1">
+              <w:r>
+                <w:rPr>
+                  <w:rStyle w:val="Hyperlink"/>
+                </w:rPr>
+                <w:t>https://xunit.github.io/docs/getting-sta</w:t>
+              </w:r>
+              <w:r>
+                <w:rPr>
+                  <w:rStyle w:val="Hyperlink"/>
+                </w:rPr>
+                <w:t>r</w:t>
+              </w:r>
+              <w:r>
+                <w:rPr>
+                  <w:rStyle w:val="Hyperlink"/>
+                </w:rPr>
+                <w:t>ted-dotnet-core.html</w:t>
+              </w:r>
+            </w:hyperlink>
+          </w:p>
+        </w:tc>
+      </w:tr>
+      <w:tr>
+        <w:tc>
+          <w:tcPr>
+            <w:tcW w:w="1101" w:type="dxa"/>
+          </w:tcPr>
+          <w:p>
+            <w:pPr>
+              <w:pStyle w:val="KeinLeerraum"/>
+            </w:pPr>
+            <w:r>
+              <w:t>[4]</w:t>
+            </w:r>
+          </w:p>
+        </w:tc>
+        <w:tc>
+          <w:tcPr>
+            <w:tcW w:w="8111" w:type="dxa"/>
+          </w:tcPr>
+          <w:p>
+            <w:pPr>
+              <w:pStyle w:val="KeinLeerraum"/>
+            </w:pPr>
+            <w:r>
+              <w:t>.Net LIBERTY (</w:t>
+            </w:r>
+            <w:r>
+              <w:t>2016</w:t>
+            </w:r>
+            <w:r>
+              <w:t xml:space="preserve">): </w:t>
+            </w:r>
+            <w:r>
+              <w:t>“</w:t>
+            </w:r>
+            <w:r>
+              <w:t>Se</w:t>
+            </w:r>
+            <w:r>
+              <w:t>/November/</w:t>
+            </w:r>
+            <w:proofErr w:type="spellStart"/>
+            <w:r>
+              <w:t>tting</w:t>
+            </w:r>
+            <w:proofErr w:type="spellEnd"/>
+            <w:r>
+              <w:t xml:space="preserve"> up </w:t>
+            </w:r>
+            <w:proofErr w:type="spellStart"/>
+            <w:r>
+              <w:t>Moq</w:t>
+            </w:r>
+            <w:proofErr w:type="spellEnd"/>
+            <w:r>
+              <w:t xml:space="preserve"> on .NET Core</w:t>
+            </w:r>
+            <w:r>
+              <w:t>”</w:t>
+            </w:r>
+          </w:p>
+          <w:p>
+            <w:pPr>
+              <w:pStyle w:val="KeinLeerraum"/>
+            </w:pPr>
+            <w:r>
+              <w:t xml:space="preserve">Published: </w:t>
+            </w:r>
+            <w:r>
+              <w:t xml:space="preserve">Armen </w:t>
+            </w:r>
+            <w:proofErr w:type="spellStart"/>
+            <w:r>
+              <w:t>Shimoon</w:t>
+            </w:r>
+            <w:proofErr w:type="spellEnd"/>
+            <w:r>
+              <w:t>; Access: 08/</w:t>
+            </w:r>
+            <w:proofErr w:type="spellStart"/>
+            <w:r>
+              <w:t>Novermber</w:t>
+            </w:r>
+            <w:proofErr w:type="spellEnd"/>
+            <w:r>
+              <w:t>/2016</w:t>
+            </w:r>
+          </w:p>
+          <w:p>
+            <w:pPr>
+              <w:pStyle w:val="KeinLeerraum"/>
+            </w:pPr>
+            <w:hyperlink r:id="rId15" w:history="1">
+              <w:r>
+                <w:rPr>
+                  <w:rStyle w:val="Hyperlink"/>
+                </w:rPr>
+                <w:t>http://dotnetliberty.com/index.php/2016/02/22/moq-on-net-core/</w:t>
+              </w:r>
+            </w:hyperlink>
+            <w:r>
+              <w:t xml:space="preserve"> </w:t>
+            </w:r>
+          </w:p>
+        </w:tc>
+      </w:tr>
     </w:tbl>
     <w:p/>
     <w:sectPr>
-      <w:footerReference w:type="default" r:id="rId12"/>
+      <w:footerReference w:type="default" r:id="rId16"/>
       <w:pgSz w:w="11906" w:h="16838"/>
       <w:pgMar w:top="1417" w:right="1417" w:bottom="1134" w:left="1417" w:header="708" w:footer="708" w:gutter="0"/>
       <w:cols w:space="708"/>
@@ -6110,6 +7017,7 @@
         <w:docPartUnique/>
       </w:docPartObj>
     </w:sdtPr>
+    <w:sdtEndPr/>
     <w:sdtContent>
       <w:p>
         <w:pPr>
@@ -6129,7 +7037,7 @@
             <w:noProof/>
             <w:lang w:val="de-DE"/>
           </w:rPr>
-          <w:t>3</w:t>
+          <w:t>4</w:t>
         </w:r>
         <w:r>
           <w:fldChar w:fldCharType="end"/>
@@ -7615,6 +8523,24 @@
   </w:num>
   <w:num w:numId="16">
     <w:abstractNumId w:val="10"/>
+    <w:lvlOverride w:ilvl="0">
+      <w:startOverride w:val="1"/>
+    </w:lvlOverride>
+  </w:num>
+  <w:num w:numId="17">
+    <w:abstractNumId w:val="10"/>
+    <w:lvlOverride w:ilvl="0">
+      <w:startOverride w:val="1"/>
+    </w:lvlOverride>
+  </w:num>
+  <w:num w:numId="18">
+    <w:abstractNumId w:val="10"/>
+    <w:lvlOverride w:ilvl="0">
+      <w:startOverride w:val="1"/>
+    </w:lvlOverride>
+  </w:num>
+  <w:num w:numId="19">
+    <w:abstractNumId w:val="12"/>
     <w:lvlOverride w:ilvl="0">
       <w:startOverride w:val="1"/>
     </w:lvlOverride>
@@ -7852,6 +8778,7 @@
   <w:style w:type="character" w:default="1" w:styleId="Absatz-Standardschriftart">
     <w:name w:val="Default Paragraph Font"/>
     <w:uiPriority w:val="1"/>
+    <w:semiHidden/>
     <w:unhideWhenUsed/>
   </w:style>
   <w:style w:type="table" w:default="1" w:styleId="NormaleTabelle">
@@ -8193,6 +9120,90 @@
     <w:basedOn w:val="Absatz-Standardschriftart"/>
     <w:rsid w:val="00CA68B9"/>
   </w:style>
+  <w:style w:type="character" w:styleId="Buchtitel">
+    <w:name w:val="Book Title"/>
+    <w:basedOn w:val="Absatz-Standardschriftart"/>
+    <w:uiPriority w:val="33"/>
+    <w:qFormat/>
+    <w:rsid w:val="0075245D"/>
+    <w:rPr>
+      <w:b/>
+      <w:bCs/>
+      <w:smallCaps/>
+      <w:spacing w:val="5"/>
+    </w:rPr>
+  </w:style>
+  <w:style w:type="character" w:styleId="Fett">
+    <w:name w:val="Strong"/>
+    <w:basedOn w:val="Absatz-Standardschriftart"/>
+    <w:uiPriority w:val="22"/>
+    <w:qFormat/>
+    <w:rsid w:val="0075245D"/>
+    <w:rPr>
+      <w:b/>
+      <w:bCs/>
+    </w:rPr>
+  </w:style>
+  <w:style w:type="character" w:styleId="BesuchterHyperlink">
+    <w:name w:val="FollowedHyperlink"/>
+    <w:basedOn w:val="Absatz-Standardschriftart"/>
+    <w:uiPriority w:val="99"/>
+    <w:semiHidden/>
+    <w:unhideWhenUsed/>
+    <w:rsid w:val="004449D7"/>
+    <w:rPr>
+      <w:color w:val="800080" w:themeColor="followedHyperlink"/>
+      <w:u w:val="single"/>
+    </w:rPr>
+  </w:style>
+  <w:style w:type="character" w:customStyle="1" w:styleId="apple-converted-space">
+    <w:name w:val="apple-converted-space"/>
+    <w:basedOn w:val="Absatz-Standardschriftart"/>
+    <w:rsid w:val="00E34126"/>
+  </w:style>
+  <w:style w:type="paragraph" w:styleId="Zitat">
+    <w:name w:val="Quote"/>
+    <w:basedOn w:val="Standard"/>
+    <w:next w:val="Standard"/>
+    <w:link w:val="ZitatZchn"/>
+    <w:uiPriority w:val="29"/>
+    <w:qFormat/>
+    <w:rsid w:val="005B16EF"/>
+    <w:pPr>
+      <w:pBdr>
+        <w:top w:val="single" w:sz="4" w:space="6" w:color="262626" w:themeColor="text1" w:themeTint="D9"/>
+        <w:left w:val="single" w:sz="4" w:space="4" w:color="262626" w:themeColor="text1" w:themeTint="D9"/>
+        <w:bottom w:val="single" w:sz="4" w:space="6" w:color="262626" w:themeColor="text1" w:themeTint="D9"/>
+        <w:right w:val="single" w:sz="4" w:space="4" w:color="262626" w:themeColor="text1" w:themeTint="D9"/>
+      </w:pBdr>
+      <w:shd w:val="clear" w:color="auto" w:fill="F2F2F2" w:themeFill="background1" w:themeFillShade="F2"/>
+      <w:spacing w:before="120" w:after="120"/>
+      <w:ind w:left="340" w:right="340" w:firstLine="0"/>
+      <w:contextualSpacing/>
+    </w:pPr>
+    <w:rPr>
+      <w:rFonts w:ascii="Courier New" w:hAnsi="Courier New"/>
+      <w:i/>
+      <w:iCs/>
+      <w:color w:val="262626" w:themeColor="text1" w:themeTint="D9"/>
+    </w:rPr>
+  </w:style>
+  <w:style w:type="character" w:customStyle="1" w:styleId="ZitatZchn">
+    <w:name w:val="Zitat Zchn"/>
+    <w:basedOn w:val="Absatz-Standardschriftart"/>
+    <w:link w:val="Zitat"/>
+    <w:uiPriority w:val="29"/>
+    <w:rsid w:val="005B16EF"/>
+    <w:rPr>
+      <w:rFonts w:ascii="Courier New" w:hAnsi="Courier New"/>
+      <w:i/>
+      <w:iCs/>
+      <w:color w:val="262626" w:themeColor="text1" w:themeTint="D9"/>
+      <w:sz w:val="24"/>
+      <w:shd w:val="clear" w:color="auto" w:fill="F2F2F2" w:themeFill="background1" w:themeFillShade="F2"/>
+      <w:lang w:val="en-US"/>
+    </w:rPr>
+  </w:style>
 </w:styles>
 </file>
 
@@ -8426,6 +9437,7 @@
   <w:style w:type="character" w:default="1" w:styleId="Absatz-Standardschriftart">
     <w:name w:val="Default Paragraph Font"/>
     <w:uiPriority w:val="1"/>
+    <w:semiHidden/>
     <w:unhideWhenUsed/>
   </w:style>
   <w:style w:type="table" w:default="1" w:styleId="NormaleTabelle">
@@ -8767,6 +9779,90 @@
     <w:basedOn w:val="Absatz-Standardschriftart"/>
     <w:rsid w:val="00CA68B9"/>
   </w:style>
+  <w:style w:type="character" w:styleId="Buchtitel">
+    <w:name w:val="Book Title"/>
+    <w:basedOn w:val="Absatz-Standardschriftart"/>
+    <w:uiPriority w:val="33"/>
+    <w:qFormat/>
+    <w:rsid w:val="0075245D"/>
+    <w:rPr>
+      <w:b/>
+      <w:bCs/>
+      <w:smallCaps/>
+      <w:spacing w:val="5"/>
+    </w:rPr>
+  </w:style>
+  <w:style w:type="character" w:styleId="Fett">
+    <w:name w:val="Strong"/>
+    <w:basedOn w:val="Absatz-Standardschriftart"/>
+    <w:uiPriority w:val="22"/>
+    <w:qFormat/>
+    <w:rsid w:val="0075245D"/>
+    <w:rPr>
+      <w:b/>
+      <w:bCs/>
+    </w:rPr>
+  </w:style>
+  <w:style w:type="character" w:styleId="BesuchterHyperlink">
+    <w:name w:val="FollowedHyperlink"/>
+    <w:basedOn w:val="Absatz-Standardschriftart"/>
+    <w:uiPriority w:val="99"/>
+    <w:semiHidden/>
+    <w:unhideWhenUsed/>
+    <w:rsid w:val="004449D7"/>
+    <w:rPr>
+      <w:color w:val="800080" w:themeColor="followedHyperlink"/>
+      <w:u w:val="single"/>
+    </w:rPr>
+  </w:style>
+  <w:style w:type="character" w:customStyle="1" w:styleId="apple-converted-space">
+    <w:name w:val="apple-converted-space"/>
+    <w:basedOn w:val="Absatz-Standardschriftart"/>
+    <w:rsid w:val="00E34126"/>
+  </w:style>
+  <w:style w:type="paragraph" w:styleId="Zitat">
+    <w:name w:val="Quote"/>
+    <w:basedOn w:val="Standard"/>
+    <w:next w:val="Standard"/>
+    <w:link w:val="ZitatZchn"/>
+    <w:uiPriority w:val="29"/>
+    <w:qFormat/>
+    <w:rsid w:val="005B16EF"/>
+    <w:pPr>
+      <w:pBdr>
+        <w:top w:val="single" w:sz="4" w:space="6" w:color="262626" w:themeColor="text1" w:themeTint="D9"/>
+        <w:left w:val="single" w:sz="4" w:space="4" w:color="262626" w:themeColor="text1" w:themeTint="D9"/>
+        <w:bottom w:val="single" w:sz="4" w:space="6" w:color="262626" w:themeColor="text1" w:themeTint="D9"/>
+        <w:right w:val="single" w:sz="4" w:space="4" w:color="262626" w:themeColor="text1" w:themeTint="D9"/>
+      </w:pBdr>
+      <w:shd w:val="clear" w:color="auto" w:fill="F2F2F2" w:themeFill="background1" w:themeFillShade="F2"/>
+      <w:spacing w:before="120" w:after="120"/>
+      <w:ind w:left="340" w:right="340" w:firstLine="0"/>
+      <w:contextualSpacing/>
+    </w:pPr>
+    <w:rPr>
+      <w:rFonts w:ascii="Courier New" w:hAnsi="Courier New"/>
+      <w:i/>
+      <w:iCs/>
+      <w:color w:val="262626" w:themeColor="text1" w:themeTint="D9"/>
+    </w:rPr>
+  </w:style>
+  <w:style w:type="character" w:customStyle="1" w:styleId="ZitatZchn">
+    <w:name w:val="Zitat Zchn"/>
+    <w:basedOn w:val="Absatz-Standardschriftart"/>
+    <w:link w:val="Zitat"/>
+    <w:uiPriority w:val="29"/>
+    <w:rsid w:val="005B16EF"/>
+    <w:rPr>
+      <w:rFonts w:ascii="Courier New" w:hAnsi="Courier New"/>
+      <w:i/>
+      <w:iCs/>
+      <w:color w:val="262626" w:themeColor="text1" w:themeTint="D9"/>
+      <w:sz w:val="24"/>
+      <w:shd w:val="clear" w:color="auto" w:fill="F2F2F2" w:themeFill="background1" w:themeFillShade="F2"/>
+      <w:lang w:val="en-US"/>
+    </w:rPr>
+  </w:style>
 </w:styles>
 </file>
 
@@ -9060,7 +10156,7 @@
 </file>
 
 <file path=customXml/itemProps1.xml><?xml version="1.0" encoding="utf-8"?>
-<ds:datastoreItem xmlns:ds="http://schemas.openxmlformats.org/officeDocument/2006/customXml" ds:itemID="{D1559AD8-B5A8-49C5-B124-F7E868A4024D}">
+<ds:datastoreItem xmlns:ds="http://schemas.openxmlformats.org/officeDocument/2006/customXml" ds:itemID="{426B4F71-E3E5-4F41-8D07-5072AE8D4038}">
   <ds:schemaRefs>
     <ds:schemaRef ds:uri="http://schemas.openxmlformats.org/officeDocument/2006/bibliography"/>
   </ds:schemaRefs>

</xml_diff>

<commit_message>
Rewritting of the Test Setup chapter, because of changing mock framework. It changed from "moq.netcore 4.4.0-beta8" to  "Moq": "4.6.38-alpha"
</commit_message>
<xml_diff>
--- a/Report/Panna_D.1.0_RegistrationManager_API_Report.docx
+++ b/Report/Panna_D.1.0_RegistrationManager_API_Report.docx
@@ -980,13 +980,147 @@
           <w:r>
             <w:fldChar w:fldCharType="separate"/>
           </w:r>
-          <w:hyperlink w:anchor="_Toc466379854" w:history="1">
+          <w:bookmarkStart w:id="0" w:name="_GoBack"/>
+          <w:bookmarkEnd w:id="0"/>
+          <w:r>
+            <w:rPr>
+              <w:rStyle w:val="Hyperlink"/>
+              <w:noProof/>
+            </w:rPr>
+            <w:fldChar w:fldCharType="begin"/>
+          </w:r>
+          <w:r>
+            <w:rPr>
+              <w:rStyle w:val="Hyperlink"/>
+              <w:noProof/>
+            </w:rPr>
+            <w:instrText xml:space="preserve"> </w:instrText>
+          </w:r>
+          <w:r>
+            <w:rPr>
+              <w:noProof/>
+            </w:rPr>
+            <w:instrText>HYPERLINK \l "_Toc466564905"</w:instrText>
+          </w:r>
+          <w:r>
+            <w:rPr>
+              <w:rStyle w:val="Hyperlink"/>
+              <w:noProof/>
+            </w:rPr>
+            <w:instrText xml:space="preserve"> </w:instrText>
+          </w:r>
+          <w:r>
+            <w:rPr>
+              <w:rStyle w:val="Hyperlink"/>
+              <w:noProof/>
+            </w:rPr>
+          </w:r>
+          <w:r>
+            <w:rPr>
+              <w:rStyle w:val="Hyperlink"/>
+              <w:noProof/>
+            </w:rPr>
+            <w:fldChar w:fldCharType="separate"/>
+          </w:r>
+          <w:r>
+            <w:rPr>
+              <w:rStyle w:val="Hyperlink"/>
+              <w:noProof/>
+            </w:rPr>
+            <w:t>1.</w:t>
+          </w:r>
+          <w:r>
+            <w:rPr>
+              <w:rFonts w:asciiTheme="minorHAnsi" w:eastAsiaTheme="minorEastAsia" w:hAnsiTheme="minorHAnsi"/>
+              <w:noProof/>
+              <w:sz w:val="22"/>
+              <w:lang w:val="de-DE" w:eastAsia="de-DE"/>
+            </w:rPr>
+            <w:tab/>
+          </w:r>
+          <w:r>
+            <w:rPr>
+              <w:rStyle w:val="Hyperlink"/>
+              <w:noProof/>
+            </w:rPr>
+            <w:t>Document History</w:t>
+          </w:r>
+          <w:r>
+            <w:rPr>
+              <w:noProof/>
+              <w:webHidden/>
+            </w:rPr>
+            <w:tab/>
+          </w:r>
+          <w:r>
+            <w:rPr>
+              <w:noProof/>
+              <w:webHidden/>
+            </w:rPr>
+            <w:fldChar w:fldCharType="begin"/>
+          </w:r>
+          <w:r>
+            <w:rPr>
+              <w:noProof/>
+              <w:webHidden/>
+            </w:rPr>
+            <w:instrText xml:space="preserve"> PAGEREF _Toc466564905 \h </w:instrText>
+          </w:r>
+          <w:r>
+            <w:rPr>
+              <w:noProof/>
+              <w:webHidden/>
+            </w:rPr>
+          </w:r>
+          <w:r>
+            <w:rPr>
+              <w:noProof/>
+              <w:webHidden/>
+            </w:rPr>
+            <w:fldChar w:fldCharType="separate"/>
+          </w:r>
+          <w:r>
+            <w:rPr>
+              <w:noProof/>
+              <w:webHidden/>
+            </w:rPr>
+            <w:t>4</w:t>
+          </w:r>
+          <w:r>
+            <w:rPr>
+              <w:noProof/>
+              <w:webHidden/>
+            </w:rPr>
+            <w:fldChar w:fldCharType="end"/>
+          </w:r>
+          <w:r>
+            <w:rPr>
+              <w:rStyle w:val="Hyperlink"/>
+              <w:noProof/>
+            </w:rPr>
+            <w:fldChar w:fldCharType="end"/>
+          </w:r>
+        </w:p>
+        <w:p>
+          <w:pPr>
+            <w:pStyle w:val="Verzeichnis1"/>
+            <w:tabs>
+              <w:tab w:val="left" w:pos="880"/>
+            </w:tabs>
+            <w:rPr>
+              <w:rFonts w:asciiTheme="minorHAnsi" w:eastAsiaTheme="minorEastAsia" w:hAnsiTheme="minorHAnsi"/>
+              <w:noProof/>
+              <w:sz w:val="22"/>
+              <w:lang w:val="de-DE" w:eastAsia="de-DE"/>
+            </w:rPr>
+          </w:pPr>
+          <w:hyperlink w:anchor="_Toc466564906" w:history="1">
             <w:r>
               <w:rPr>
                 <w:rStyle w:val="Hyperlink"/>
                 <w:noProof/>
               </w:rPr>
-              <w:t>1.</w:t>
+              <w:t>2.</w:t>
             </w:r>
             <w:r>
               <w:rPr>
@@ -1002,7 +1136,7 @@
                 <w:rStyle w:val="Hyperlink"/>
                 <w:noProof/>
               </w:rPr>
-              <w:t>Document History</w:t>
+              <w:t>Glossary</w:t>
             </w:r>
             <w:r>
               <w:rPr>
@@ -1023,7 +1157,7 @@
                 <w:noProof/>
                 <w:webHidden/>
               </w:rPr>
-              <w:instrText xml:space="preserve"> PAGEREF _Toc466379854 \h </w:instrText>
+              <w:instrText xml:space="preserve"> PAGEREF _Toc466564906 \h </w:instrText>
             </w:r>
             <w:r>
               <w:rPr>
@@ -1043,7 +1177,7 @@
                 <w:noProof/>
                 <w:webHidden/>
               </w:rPr>
-              <w:t>4</w:t>
+              <w:t>5</w:t>
             </w:r>
             <w:r>
               <w:rPr>
@@ -1067,13 +1201,13 @@
               <w:lang w:val="de-DE" w:eastAsia="de-DE"/>
             </w:rPr>
           </w:pPr>
-          <w:hyperlink w:anchor="_Toc466379855" w:history="1">
+          <w:hyperlink w:anchor="_Toc466564907" w:history="1">
             <w:r>
               <w:rPr>
                 <w:rStyle w:val="Hyperlink"/>
                 <w:noProof/>
               </w:rPr>
-              <w:t>2.</w:t>
+              <w:t>3.</w:t>
             </w:r>
             <w:r>
               <w:rPr>
@@ -1089,7 +1223,7 @@
                 <w:rStyle w:val="Hyperlink"/>
                 <w:noProof/>
               </w:rPr>
-              <w:t>Glossary</w:t>
+              <w:t>Introduction</w:t>
             </w:r>
             <w:r>
               <w:rPr>
@@ -1110,94 +1244,7 @@
                 <w:noProof/>
                 <w:webHidden/>
               </w:rPr>
-              <w:instrText xml:space="preserve"> PAGEREF _Toc466379855 \h </w:instrText>
-            </w:r>
-            <w:r>
-              <w:rPr>
-                <w:noProof/>
-                <w:webHidden/>
-              </w:rPr>
-            </w:r>
-            <w:r>
-              <w:rPr>
-                <w:noProof/>
-                <w:webHidden/>
-              </w:rPr>
-              <w:fldChar w:fldCharType="separate"/>
-            </w:r>
-            <w:r>
-              <w:rPr>
-                <w:noProof/>
-                <w:webHidden/>
-              </w:rPr>
-              <w:t>5</w:t>
-            </w:r>
-            <w:r>
-              <w:rPr>
-                <w:noProof/>
-                <w:webHidden/>
-              </w:rPr>
-              <w:fldChar w:fldCharType="end"/>
-            </w:r>
-          </w:hyperlink>
-        </w:p>
-        <w:p>
-          <w:pPr>
-            <w:pStyle w:val="Verzeichnis1"/>
-            <w:tabs>
-              <w:tab w:val="left" w:pos="880"/>
-            </w:tabs>
-            <w:rPr>
-              <w:rFonts w:asciiTheme="minorHAnsi" w:eastAsiaTheme="minorEastAsia" w:hAnsiTheme="minorHAnsi"/>
-              <w:noProof/>
-              <w:sz w:val="22"/>
-              <w:lang w:val="de-DE" w:eastAsia="de-DE"/>
-            </w:rPr>
-          </w:pPr>
-          <w:hyperlink w:anchor="_Toc466379856" w:history="1">
-            <w:r>
-              <w:rPr>
-                <w:rStyle w:val="Hyperlink"/>
-                <w:noProof/>
-              </w:rPr>
-              <w:t>3.</w:t>
-            </w:r>
-            <w:r>
-              <w:rPr>
-                <w:rFonts w:asciiTheme="minorHAnsi" w:eastAsiaTheme="minorEastAsia" w:hAnsiTheme="minorHAnsi"/>
-                <w:noProof/>
-                <w:sz w:val="22"/>
-                <w:lang w:val="de-DE" w:eastAsia="de-DE"/>
-              </w:rPr>
-              <w:tab/>
-            </w:r>
-            <w:r>
-              <w:rPr>
-                <w:rStyle w:val="Hyperlink"/>
-                <w:noProof/>
-              </w:rPr>
-              <w:t>Introduction</w:t>
-            </w:r>
-            <w:r>
-              <w:rPr>
-                <w:noProof/>
-                <w:webHidden/>
-              </w:rPr>
-              <w:tab/>
-            </w:r>
-            <w:r>
-              <w:rPr>
-                <w:noProof/>
-                <w:webHidden/>
-              </w:rPr>
-              <w:fldChar w:fldCharType="begin"/>
-            </w:r>
-            <w:r>
-              <w:rPr>
-                <w:noProof/>
-                <w:webHidden/>
-              </w:rPr>
-              <w:instrText xml:space="preserve"> PAGEREF _Toc466379856 \h </w:instrText>
+              <w:instrText xml:space="preserve"> PAGEREF _Toc466564907 \h </w:instrText>
             </w:r>
             <w:r>
               <w:rPr>
@@ -1242,7 +1289,7 @@
               <w:lang w:val="de-DE" w:eastAsia="de-DE"/>
             </w:rPr>
           </w:pPr>
-          <w:hyperlink w:anchor="_Toc466379857" w:history="1">
+          <w:hyperlink w:anchor="_Toc466564908" w:history="1">
             <w:r>
               <w:rPr>
                 <w:rStyle w:val="Hyperlink"/>
@@ -1285,7 +1332,7 @@
                 <w:noProof/>
                 <w:webHidden/>
               </w:rPr>
-              <w:instrText xml:space="preserve"> PAGEREF _Toc466379857 \h </w:instrText>
+              <w:instrText xml:space="preserve"> PAGEREF _Toc466564908 \h </w:instrText>
             </w:r>
             <w:r>
               <w:rPr>
@@ -1330,7 +1377,7 @@
               <w:lang w:val="de-DE" w:eastAsia="de-DE"/>
             </w:rPr>
           </w:pPr>
-          <w:hyperlink w:anchor="_Toc466379858" w:history="1">
+          <w:hyperlink w:anchor="_Toc466564909" w:history="1">
             <w:r>
               <w:rPr>
                 <w:rStyle w:val="Hyperlink"/>
@@ -1373,7 +1420,7 @@
                 <w:noProof/>
                 <w:webHidden/>
               </w:rPr>
-              <w:instrText xml:space="preserve"> PAGEREF _Toc466379858 \h </w:instrText>
+              <w:instrText xml:space="preserve"> PAGEREF _Toc466564909 \h </w:instrText>
             </w:r>
             <w:r>
               <w:rPr>
@@ -1417,7 +1464,7 @@
               <w:lang w:val="de-DE" w:eastAsia="de-DE"/>
             </w:rPr>
           </w:pPr>
-          <w:hyperlink w:anchor="_Toc466379859" w:history="1">
+          <w:hyperlink w:anchor="_Toc466564910" w:history="1">
             <w:r>
               <w:rPr>
                 <w:rStyle w:val="Hyperlink"/>
@@ -1460,7 +1507,7 @@
                 <w:noProof/>
                 <w:webHidden/>
               </w:rPr>
-              <w:instrText xml:space="preserve"> PAGEREF _Toc466379859 \h </w:instrText>
+              <w:instrText xml:space="preserve"> PAGEREF _Toc466564910 \h </w:instrText>
             </w:r>
             <w:r>
               <w:rPr>
@@ -1505,7 +1552,7 @@
               <w:lang w:val="de-DE" w:eastAsia="de-DE"/>
             </w:rPr>
           </w:pPr>
-          <w:hyperlink w:anchor="_Toc466379860" w:history="1">
+          <w:hyperlink w:anchor="_Toc466564911" w:history="1">
             <w:r>
               <w:rPr>
                 <w:rStyle w:val="Hyperlink"/>
@@ -1548,7 +1595,7 @@
                 <w:noProof/>
                 <w:webHidden/>
               </w:rPr>
-              <w:instrText xml:space="preserve"> PAGEREF _Toc466379860 \h </w:instrText>
+              <w:instrText xml:space="preserve"> PAGEREF _Toc466564911 \h </w:instrText>
             </w:r>
             <w:r>
               <w:rPr>
@@ -1593,7 +1640,7 @@
               <w:lang w:val="de-DE" w:eastAsia="de-DE"/>
             </w:rPr>
           </w:pPr>
-          <w:hyperlink w:anchor="_Toc466379861" w:history="1">
+          <w:hyperlink w:anchor="_Toc466564912" w:history="1">
             <w:r>
               <w:rPr>
                 <w:rStyle w:val="Hyperlink"/>
@@ -1636,7 +1683,7 @@
                 <w:noProof/>
                 <w:webHidden/>
               </w:rPr>
-              <w:instrText xml:space="preserve"> PAGEREF _Toc466379861 \h </w:instrText>
+              <w:instrText xml:space="preserve"> PAGEREF _Toc466564912 \h </w:instrText>
             </w:r>
             <w:r>
               <w:rPr>
@@ -1681,7 +1728,7 @@
               <w:lang w:val="de-DE" w:eastAsia="de-DE"/>
             </w:rPr>
           </w:pPr>
-          <w:hyperlink w:anchor="_Toc466379862" w:history="1">
+          <w:hyperlink w:anchor="_Toc466564913" w:history="1">
             <w:r>
               <w:rPr>
                 <w:rStyle w:val="Hyperlink"/>
@@ -1724,7 +1771,7 @@
                 <w:noProof/>
                 <w:webHidden/>
               </w:rPr>
-              <w:instrText xml:space="preserve"> PAGEREF _Toc466379862 \h </w:instrText>
+              <w:instrText xml:space="preserve"> PAGEREF _Toc466564913 \h </w:instrText>
             </w:r>
             <w:r>
               <w:rPr>
@@ -1769,7 +1816,7 @@
               <w:lang w:val="de-DE" w:eastAsia="de-DE"/>
             </w:rPr>
           </w:pPr>
-          <w:hyperlink w:anchor="_Toc466379863" w:history="1">
+          <w:hyperlink w:anchor="_Toc466564914" w:history="1">
             <w:r>
               <w:rPr>
                 <w:rStyle w:val="Hyperlink"/>
@@ -1795,20 +1842,6 @@
             </w:r>
             <w:r>
               <w:rPr>
-                <w:rStyle w:val="Hyperlink"/>
-                <w:noProof/>
-              </w:rPr>
-              <w:t xml:space="preserve"> </w:t>
-            </w:r>
-            <w:r>
-              <w:rPr>
-                <w:rStyle w:val="Hyperlink"/>
-                <w:noProof/>
-              </w:rPr>
-              <w:t>and Scenarios</w:t>
-            </w:r>
-            <w:r>
-              <w:rPr>
                 <w:noProof/>
                 <w:webHidden/>
               </w:rPr>
@@ -1826,7 +1859,7 @@
                 <w:noProof/>
                 <w:webHidden/>
               </w:rPr>
-              <w:instrText xml:space="preserve"> PAGEREF _Toc466379863 \h </w:instrText>
+              <w:instrText xml:space="preserve"> PAGEREF _Toc466564914 \h </w:instrText>
             </w:r>
             <w:r>
               <w:rPr>
@@ -1870,7 +1903,7 @@
               <w:lang w:val="de-DE" w:eastAsia="de-DE"/>
             </w:rPr>
           </w:pPr>
-          <w:hyperlink w:anchor="_Toc466379864" w:history="1">
+          <w:hyperlink w:anchor="_Toc466564915" w:history="1">
             <w:r>
               <w:rPr>
                 <w:rStyle w:val="Hyperlink"/>
@@ -1913,7 +1946,7 @@
                 <w:noProof/>
                 <w:webHidden/>
               </w:rPr>
-              <w:instrText xml:space="preserve"> PAGEREF _Toc466379864 \h </w:instrText>
+              <w:instrText xml:space="preserve"> PAGEREF _Toc466564915 \h </w:instrText>
             </w:r>
             <w:r>
               <w:rPr>
@@ -1933,7 +1966,7 @@
                 <w:noProof/>
                 <w:webHidden/>
               </w:rPr>
-              <w:t>10</w:t>
+              <w:t>12</w:t>
             </w:r>
             <w:r>
               <w:rPr>
@@ -1957,7 +1990,7 @@
               <w:lang w:val="de-DE" w:eastAsia="de-DE"/>
             </w:rPr>
           </w:pPr>
-          <w:hyperlink w:anchor="_Toc466379865" w:history="1">
+          <w:hyperlink w:anchor="_Toc466564916" w:history="1">
             <w:r>
               <w:rPr>
                 <w:rStyle w:val="Hyperlink"/>
@@ -2000,7 +2033,7 @@
                 <w:noProof/>
                 <w:webHidden/>
               </w:rPr>
-              <w:instrText xml:space="preserve"> PAGEREF _Toc466379865 \h </w:instrText>
+              <w:instrText xml:space="preserve"> PAGEREF _Toc466564916 \h </w:instrText>
             </w:r>
             <w:r>
               <w:rPr>
@@ -2020,7 +2053,7 @@
                 <w:noProof/>
                 <w:webHidden/>
               </w:rPr>
-              <w:t>11</w:t>
+              <w:t>13</w:t>
             </w:r>
             <w:r>
               <w:rPr>
@@ -2055,7 +2088,7 @@
       <w:pPr>
         <w:pStyle w:val="berschrift1"/>
       </w:pPr>
-      <w:bookmarkStart w:id="0" w:name="_Toc466379854"/>
+      <w:bookmarkStart w:id="1" w:name="_Toc466564905"/>
       <w:r>
         <w:lastRenderedPageBreak/>
         <w:t xml:space="preserve">Document </w:t>
@@ -2063,7 +2096,7 @@
       <w:r>
         <w:t>History</w:t>
       </w:r>
-      <w:bookmarkEnd w:id="0"/>
+      <w:bookmarkEnd w:id="1"/>
     </w:p>
     <w:p>
       <w:pPr>
@@ -3162,8 +3195,12 @@
                 <w:lang w:eastAsia="de-DE"/>
               </w:rPr>
             </w:pPr>
-            <w:bookmarkStart w:id="1" w:name="_GoBack"/>
-            <w:bookmarkEnd w:id="1"/>
+            <w:r>
+              <w:rPr>
+                <w:lang w:eastAsia="de-DE"/>
+              </w:rPr>
+              <w:t>0.01</w:t>
+            </w:r>
           </w:p>
         </w:tc>
         <w:tc>
@@ -3189,6 +3226,12 @@
                 <w:lang w:eastAsia="de-DE"/>
               </w:rPr>
             </w:pPr>
+            <w:r>
+              <w:rPr>
+                <w:lang w:eastAsia="de-DE"/>
+              </w:rPr>
+              <w:t>10/November/16</w:t>
+            </w:r>
           </w:p>
         </w:tc>
         <w:tc>
@@ -3214,6 +3257,72 @@
                 <w:lang w:eastAsia="de-DE"/>
               </w:rPr>
             </w:pPr>
+            <w:r>
+              <w:rPr>
+                <w:lang w:eastAsia="de-DE"/>
+              </w:rPr>
+              <w:t xml:space="preserve">Changing of the </w:t>
+            </w:r>
+            <w:proofErr w:type="spellStart"/>
+            <w:r>
+              <w:rPr>
+                <w:lang w:eastAsia="de-DE"/>
+              </w:rPr>
+              <w:t>Moq</w:t>
+            </w:r>
+            <w:proofErr w:type="spellEnd"/>
+            <w:r>
+              <w:rPr>
+                <w:lang w:eastAsia="de-DE"/>
+              </w:rPr>
+              <w:t xml:space="preserve"> (</w:t>
+            </w:r>
+            <w:proofErr w:type="spellStart"/>
+            <w:r>
+              <w:rPr>
+                <w:lang w:eastAsia="de-DE"/>
+              </w:rPr>
+              <w:t>moq.netcore</w:t>
+            </w:r>
+            <w:proofErr w:type="spellEnd"/>
+            <w:r>
+              <w:rPr>
+                <w:lang w:eastAsia="de-DE"/>
+              </w:rPr>
+              <w:t xml:space="preserve"> 4.4.0-beta8</w:t>
+            </w:r>
+            <w:r>
+              <w:rPr>
+                <w:lang w:eastAsia="de-DE"/>
+              </w:rPr>
+              <w:t xml:space="preserve">) framework into </w:t>
+            </w:r>
+            <w:r>
+              <w:rPr>
+                <w:lang w:eastAsia="de-DE"/>
+              </w:rPr>
+              <w:t>"</w:t>
+            </w:r>
+            <w:proofErr w:type="spellStart"/>
+            <w:r>
+              <w:rPr>
+                <w:lang w:eastAsia="de-DE"/>
+              </w:rPr>
+              <w:t>Moq</w:t>
+            </w:r>
+            <w:proofErr w:type="spellEnd"/>
+            <w:r>
+              <w:rPr>
+                <w:lang w:eastAsia="de-DE"/>
+              </w:rPr>
+              <w:t>": "4.6.38-alpha"</w:t>
+            </w:r>
+            <w:r>
+              <w:rPr>
+                <w:lang w:eastAsia="de-DE"/>
+              </w:rPr>
+              <w:t>.</w:t>
+            </w:r>
           </w:p>
         </w:tc>
         <w:tc>
@@ -3239,6 +3348,12 @@
                 <w:lang w:eastAsia="de-DE"/>
               </w:rPr>
             </w:pPr>
+            <w:r>
+              <w:rPr>
+                <w:lang w:eastAsia="de-DE"/>
+              </w:rPr>
+              <w:t>Vitali Dettling</w:t>
+            </w:r>
           </w:p>
         </w:tc>
       </w:tr>
@@ -3257,7 +3372,7 @@
       <w:pPr>
         <w:pStyle w:val="berschrift1"/>
       </w:pPr>
-      <w:bookmarkStart w:id="2" w:name="_Toc466379855"/>
+      <w:bookmarkStart w:id="2" w:name="_Toc466564906"/>
       <w:r>
         <w:lastRenderedPageBreak/>
         <w:t>Glossary</w:t>
@@ -4109,7 +4224,7 @@
       <w:pPr>
         <w:pStyle w:val="berschrift1"/>
       </w:pPr>
-      <w:bookmarkStart w:id="3" w:name="_Toc466379856"/>
+      <w:bookmarkStart w:id="3" w:name="_Toc466564907"/>
       <w:r>
         <w:lastRenderedPageBreak/>
         <w:t>Introduction</w:t>
@@ -4250,7 +4365,7 @@
       <w:pPr>
         <w:pStyle w:val="berschrift2"/>
       </w:pPr>
-      <w:bookmarkStart w:id="4" w:name="_Toc466379857"/>
+      <w:bookmarkStart w:id="4" w:name="_Toc466564908"/>
       <w:r>
         <w:t>Motivation and Vision</w:t>
       </w:r>
@@ -4449,7 +4564,7 @@
       <w:pPr>
         <w:pStyle w:val="berschrift2"/>
       </w:pPr>
-      <w:bookmarkStart w:id="5" w:name="_Toc466379858"/>
+      <w:bookmarkStart w:id="5" w:name="_Toc466564909"/>
       <w:r>
         <w:t>Problem Statement</w:t>
       </w:r>
@@ -4855,7 +4970,7 @@
       <w:pPr>
         <w:pStyle w:val="berschrift1"/>
       </w:pPr>
-      <w:bookmarkStart w:id="6" w:name="_Toc466379859"/>
+      <w:bookmarkStart w:id="6" w:name="_Toc466564910"/>
       <w:r>
         <w:lastRenderedPageBreak/>
         <w:t xml:space="preserve">Technical </w:t>
@@ -4878,7 +4993,7 @@
           <w:numId w:val="4"/>
         </w:numPr>
       </w:pPr>
-      <w:bookmarkStart w:id="7" w:name="_Toc466379860"/>
+      <w:bookmarkStart w:id="7" w:name="_Toc466564911"/>
       <w:r>
         <w:t>Architectural</w:t>
       </w:r>
@@ -5013,7 +5128,7 @@
       <w:pPr>
         <w:pStyle w:val="berschrift2"/>
       </w:pPr>
-      <w:bookmarkStart w:id="8" w:name="_Toc466379861"/>
+      <w:bookmarkStart w:id="8" w:name="_Toc466564912"/>
       <w:r>
         <w:t xml:space="preserve">External </w:t>
       </w:r>
@@ -5094,14 +5209,15 @@
     <w:tbl>
       <w:tblPr>
         <w:tblStyle w:val="Tabellenraster"/>
-        <w:tblW w:w="4948" w:type="pct"/>
+        <w:tblW w:w="5000" w:type="pct"/>
         <w:tblLayout w:type="fixed"/>
         <w:tblLook w:val="04A0" w:firstRow="1" w:lastRow="0" w:firstColumn="1" w:lastColumn="0" w:noHBand="0" w:noVBand="1"/>
       </w:tblPr>
       <w:tblGrid>
-        <w:gridCol w:w="2092"/>
-        <w:gridCol w:w="4018"/>
-        <w:gridCol w:w="3081"/>
+        <w:gridCol w:w="251"/>
+        <w:gridCol w:w="3193"/>
+        <w:gridCol w:w="3308"/>
+        <w:gridCol w:w="2536"/>
       </w:tblGrid>
       <w:tr>
         <w:trPr>
@@ -5109,34 +5225,30 @@
         </w:trPr>
         <w:tc>
           <w:tcPr>
-            <w:tcW w:w="1138" w:type="pct"/>
+            <w:tcW w:w="135" w:type="pct"/>
             <w:shd w:val="clear" w:color="auto" w:fill="D9D9D9" w:themeFill="background1" w:themeFillShade="D9"/>
             <w:vAlign w:val="center"/>
           </w:tcPr>
           <w:p>
             <w:pPr>
               <w:pStyle w:val="KeinLeerraum"/>
+              <w:jc w:val="left"/>
               <w:rPr>
                 <w:rStyle w:val="Fett"/>
               </w:rPr>
             </w:pPr>
-            <w:r>
-              <w:rPr>
-                <w:rStyle w:val="Fett"/>
-              </w:rPr>
-              <w:t>Name</w:t>
-            </w:r>
-          </w:p>
-        </w:tc>
-        <w:tc>
-          <w:tcPr>
-            <w:tcW w:w="2186" w:type="pct"/>
+          </w:p>
+        </w:tc>
+        <w:tc>
+          <w:tcPr>
+            <w:tcW w:w="1719" w:type="pct"/>
             <w:shd w:val="clear" w:color="auto" w:fill="D9D9D9" w:themeFill="background1" w:themeFillShade="D9"/>
             <w:vAlign w:val="center"/>
           </w:tcPr>
           <w:p>
             <w:pPr>
               <w:pStyle w:val="KeinLeerraum"/>
+              <w:jc w:val="left"/>
               <w:rPr>
                 <w:rStyle w:val="Fett"/>
               </w:rPr>
@@ -5145,19 +5257,42 @@
               <w:rPr>
                 <w:rStyle w:val="Fett"/>
               </w:rPr>
-              <w:t>License</w:t>
-            </w:r>
-          </w:p>
-        </w:tc>
-        <w:tc>
-          <w:tcPr>
-            <w:tcW w:w="1676" w:type="pct"/>
+              <w:t>Name</w:t>
+            </w:r>
+          </w:p>
+        </w:tc>
+        <w:tc>
+          <w:tcPr>
+            <w:tcW w:w="1781" w:type="pct"/>
             <w:shd w:val="clear" w:color="auto" w:fill="D9D9D9" w:themeFill="background1" w:themeFillShade="D9"/>
             <w:vAlign w:val="center"/>
           </w:tcPr>
           <w:p>
             <w:pPr>
               <w:pStyle w:val="KeinLeerraum"/>
+              <w:jc w:val="left"/>
+              <w:rPr>
+                <w:rStyle w:val="Fett"/>
+              </w:rPr>
+            </w:pPr>
+            <w:r>
+              <w:rPr>
+                <w:rStyle w:val="Fett"/>
+              </w:rPr>
+              <w:t>License</w:t>
+            </w:r>
+          </w:p>
+        </w:tc>
+        <w:tc>
+          <w:tcPr>
+            <w:tcW w:w="1365" w:type="pct"/>
+            <w:shd w:val="clear" w:color="auto" w:fill="D9D9D9" w:themeFill="background1" w:themeFillShade="D9"/>
+            <w:vAlign w:val="center"/>
+          </w:tcPr>
+          <w:p>
+            <w:pPr>
+              <w:pStyle w:val="KeinLeerraum"/>
+              <w:jc w:val="left"/>
               <w:rPr>
                 <w:rStyle w:val="Fett"/>
               </w:rPr>
@@ -5174,31 +5309,77 @@
       <w:tr>
         <w:tc>
           <w:tcPr>
-            <w:tcW w:w="1138" w:type="pct"/>
-          </w:tcPr>
-          <w:p>
-            <w:pPr>
-              <w:pStyle w:val="KeinLeerraum"/>
-            </w:pPr>
-            <w:r>
+            <w:tcW w:w="135" w:type="pct"/>
+            <w:shd w:val="clear" w:color="auto" w:fill="92D050"/>
+            <w:vAlign w:val="center"/>
+          </w:tcPr>
+          <w:p>
+            <w:pPr>
+              <w:pStyle w:val="KeinLeerraum"/>
+              <w:jc w:val="left"/>
+              <w:rPr>
+                <w:rFonts w:ascii="Consolas" w:hAnsi="Consolas" w:cs="Consolas"/>
+                <w:color w:val="333333"/>
+                <w:sz w:val="18"/>
+                <w:szCs w:val="18"/>
+                <w:shd w:val="clear" w:color="auto" w:fill="FFFFFF"/>
+              </w:rPr>
+            </w:pPr>
+          </w:p>
+        </w:tc>
+        <w:tc>
+          <w:tcPr>
+            <w:tcW w:w="1719" w:type="pct"/>
+            <w:vAlign w:val="center"/>
+          </w:tcPr>
+          <w:p>
+            <w:pPr>
+              <w:pStyle w:val="KeinLeerraum"/>
+              <w:jc w:val="left"/>
+              <w:rPr>
+                <w:rFonts w:ascii="Consolas" w:hAnsi="Consolas" w:cs="Consolas"/>
+                <w:color w:val="333333"/>
+                <w:sz w:val="18"/>
+                <w:szCs w:val="18"/>
+                <w:shd w:val="clear" w:color="auto" w:fill="FFFFFF"/>
+              </w:rPr>
+            </w:pPr>
+            <w:r>
+              <w:rPr>
+                <w:rFonts w:ascii="Consolas" w:hAnsi="Consolas" w:cs="Consolas"/>
+                <w:color w:val="333333"/>
+                <w:sz w:val="18"/>
+                <w:szCs w:val="18"/>
+                <w:shd w:val="clear" w:color="auto" w:fill="FFFFFF"/>
+              </w:rPr>
               <w:t>Swagger</w:t>
             </w:r>
           </w:p>
         </w:tc>
         <w:tc>
           <w:tcPr>
-            <w:tcW w:w="2186" w:type="pct"/>
-          </w:tcPr>
-          <w:p>
-            <w:pPr>
-              <w:pStyle w:val="KeinLeerraum"/>
-            </w:pPr>
-            <w:r>
-              <w:rPr>
-                <w:rStyle w:val="HTMLCode"/>
-                <w:rFonts w:ascii="Arial" w:eastAsiaTheme="minorHAnsi" w:hAnsi="Arial" w:cstheme="minorBidi"/>
-                <w:sz w:val="24"/>
-                <w:szCs w:val="22"/>
+            <w:tcW w:w="1781" w:type="pct"/>
+            <w:vAlign w:val="center"/>
+          </w:tcPr>
+          <w:p>
+            <w:pPr>
+              <w:pStyle w:val="KeinLeerraum"/>
+              <w:jc w:val="left"/>
+              <w:rPr>
+                <w:rFonts w:ascii="Consolas" w:hAnsi="Consolas" w:cs="Consolas"/>
+                <w:color w:val="333333"/>
+                <w:sz w:val="18"/>
+                <w:szCs w:val="18"/>
+                <w:shd w:val="clear" w:color="auto" w:fill="FFFFFF"/>
+              </w:rPr>
+            </w:pPr>
+            <w:r>
+              <w:rPr>
+                <w:rFonts w:ascii="Consolas" w:hAnsi="Consolas" w:cs="Consolas"/>
+                <w:color w:val="333333"/>
+                <w:sz w:val="18"/>
+                <w:szCs w:val="18"/>
+                <w:shd w:val="clear" w:color="auto" w:fill="FFFFFF"/>
               </w:rPr>
               <w:t>Apache License</w:t>
             </w:r>
@@ -5206,24 +5387,28 @@
         </w:tc>
         <w:tc>
           <w:tcPr>
-            <w:tcW w:w="1676" w:type="pct"/>
-          </w:tcPr>
-          <w:p>
-            <w:pPr>
-              <w:pStyle w:val="KeinLeerraum"/>
-              <w:rPr>
-                <w:rStyle w:val="HTMLCode"/>
-                <w:rFonts w:ascii="Arial" w:eastAsiaTheme="minorHAnsi" w:hAnsi="Arial" w:cstheme="minorBidi"/>
-                <w:sz w:val="24"/>
-                <w:szCs w:val="22"/>
-              </w:rPr>
-            </w:pPr>
-            <w:r>
-              <w:rPr>
-                <w:rStyle w:val="HTMLCode"/>
-                <w:rFonts w:ascii="Arial" w:eastAsiaTheme="minorHAnsi" w:hAnsi="Arial" w:cstheme="minorBidi"/>
-                <w:sz w:val="24"/>
-                <w:szCs w:val="22"/>
+            <w:tcW w:w="1365" w:type="pct"/>
+            <w:vAlign w:val="center"/>
+          </w:tcPr>
+          <w:p>
+            <w:pPr>
+              <w:pStyle w:val="KeinLeerraum"/>
+              <w:jc w:val="left"/>
+              <w:rPr>
+                <w:rFonts w:ascii="Consolas" w:hAnsi="Consolas" w:cs="Consolas"/>
+                <w:color w:val="333333"/>
+                <w:sz w:val="18"/>
+                <w:szCs w:val="18"/>
+                <w:shd w:val="clear" w:color="auto" w:fill="FFFFFF"/>
+              </w:rPr>
+            </w:pPr>
+            <w:r>
+              <w:rPr>
+                <w:rFonts w:ascii="Consolas" w:hAnsi="Consolas" w:cs="Consolas"/>
+                <w:color w:val="333333"/>
+                <w:sz w:val="18"/>
+                <w:szCs w:val="18"/>
+                <w:shd w:val="clear" w:color="auto" w:fill="FFFFFF"/>
               </w:rPr>
               <w:t>http://swagger.io/license/</w:t>
             </w:r>
@@ -5233,14 +5418,50 @@
       <w:tr>
         <w:tc>
           <w:tcPr>
-            <w:tcW w:w="1138" w:type="pct"/>
-          </w:tcPr>
-          <w:p>
-            <w:pPr>
-              <w:pStyle w:val="KeinLeerraum"/>
+            <w:tcW w:w="135" w:type="pct"/>
+            <w:shd w:val="clear" w:color="auto" w:fill="92D050"/>
+            <w:vAlign w:val="center"/>
+          </w:tcPr>
+          <w:p>
+            <w:pPr>
+              <w:pStyle w:val="KeinLeerraum"/>
+              <w:jc w:val="left"/>
+              <w:rPr>
+                <w:rFonts w:ascii="Consolas" w:hAnsi="Consolas" w:cs="Consolas"/>
+                <w:color w:val="333333"/>
+                <w:sz w:val="18"/>
+                <w:szCs w:val="18"/>
+                <w:shd w:val="clear" w:color="auto" w:fill="FFFFFF"/>
+              </w:rPr>
+            </w:pPr>
+          </w:p>
+        </w:tc>
+        <w:tc>
+          <w:tcPr>
+            <w:tcW w:w="1719" w:type="pct"/>
+            <w:vAlign w:val="center"/>
+          </w:tcPr>
+          <w:p>
+            <w:pPr>
+              <w:pStyle w:val="KeinLeerraum"/>
+              <w:jc w:val="left"/>
+              <w:rPr>
+                <w:rFonts w:ascii="Consolas" w:hAnsi="Consolas" w:cs="Consolas"/>
+                <w:color w:val="333333"/>
+                <w:sz w:val="18"/>
+                <w:szCs w:val="18"/>
+                <w:shd w:val="clear" w:color="auto" w:fill="FFFFFF"/>
+              </w:rPr>
             </w:pPr>
             <w:proofErr w:type="spellStart"/>
             <w:r>
+              <w:rPr>
+                <w:rFonts w:ascii="Consolas" w:hAnsi="Consolas" w:cs="Consolas"/>
+                <w:color w:val="333333"/>
+                <w:sz w:val="18"/>
+                <w:szCs w:val="18"/>
+                <w:shd w:val="clear" w:color="auto" w:fill="FFFFFF"/>
+              </w:rPr>
               <w:t>Swashbuckle</w:t>
             </w:r>
             <w:proofErr w:type="spellEnd"/>
@@ -5248,26 +5469,58 @@
         </w:tc>
         <w:tc>
           <w:tcPr>
-            <w:tcW w:w="2186" w:type="pct"/>
-          </w:tcPr>
-          <w:p>
-            <w:pPr>
-              <w:pStyle w:val="KeinLeerraum"/>
-            </w:pPr>
-            <w:r>
+            <w:tcW w:w="1781" w:type="pct"/>
+            <w:vAlign w:val="center"/>
+          </w:tcPr>
+          <w:p>
+            <w:pPr>
+              <w:pStyle w:val="KeinLeerraum"/>
+              <w:jc w:val="left"/>
+              <w:rPr>
+                <w:rFonts w:ascii="Consolas" w:hAnsi="Consolas" w:cs="Consolas"/>
+                <w:color w:val="333333"/>
+                <w:sz w:val="18"/>
+                <w:szCs w:val="18"/>
+                <w:shd w:val="clear" w:color="auto" w:fill="FFFFFF"/>
+              </w:rPr>
+            </w:pPr>
+            <w:r>
+              <w:rPr>
+                <w:rFonts w:ascii="Consolas" w:hAnsi="Consolas" w:cs="Consolas"/>
+                <w:color w:val="333333"/>
+                <w:sz w:val="18"/>
+                <w:szCs w:val="18"/>
+                <w:shd w:val="clear" w:color="auto" w:fill="FFFFFF"/>
+              </w:rPr>
               <w:t>Copyright (c) 2013, Richard Morris</w:t>
             </w:r>
           </w:p>
         </w:tc>
         <w:tc>
           <w:tcPr>
-            <w:tcW w:w="1676" w:type="pct"/>
-          </w:tcPr>
-          <w:p>
-            <w:pPr>
-              <w:pStyle w:val="KeinLeerraum"/>
-            </w:pPr>
-            <w:r>
+            <w:tcW w:w="1365" w:type="pct"/>
+            <w:vAlign w:val="center"/>
+          </w:tcPr>
+          <w:p>
+            <w:pPr>
+              <w:pStyle w:val="KeinLeerraum"/>
+              <w:jc w:val="left"/>
+              <w:rPr>
+                <w:rFonts w:ascii="Consolas" w:hAnsi="Consolas" w:cs="Consolas"/>
+                <w:color w:val="333333"/>
+                <w:sz w:val="18"/>
+                <w:szCs w:val="18"/>
+                <w:shd w:val="clear" w:color="auto" w:fill="FFFFFF"/>
+              </w:rPr>
+            </w:pPr>
+            <w:r>
+              <w:rPr>
+                <w:rFonts w:ascii="Consolas" w:hAnsi="Consolas" w:cs="Consolas"/>
+                <w:color w:val="333333"/>
+                <w:sz w:val="18"/>
+                <w:szCs w:val="18"/>
+                <w:shd w:val="clear" w:color="auto" w:fill="FFFFFF"/>
+              </w:rPr>
               <w:t>https://github.com/domaindrivendev/Swashbuckle/blob/master/LICENSE</w:t>
             </w:r>
           </w:p>
@@ -5276,14 +5529,50 @@
       <w:tr>
         <w:tc>
           <w:tcPr>
-            <w:tcW w:w="1138" w:type="pct"/>
-          </w:tcPr>
-          <w:p>
-            <w:pPr>
-              <w:pStyle w:val="KeinLeerraum"/>
+            <w:tcW w:w="135" w:type="pct"/>
+            <w:shd w:val="clear" w:color="auto" w:fill="92D050"/>
+            <w:vAlign w:val="center"/>
+          </w:tcPr>
+          <w:p>
+            <w:pPr>
+              <w:pStyle w:val="KeinLeerraum"/>
+              <w:jc w:val="left"/>
+              <w:rPr>
+                <w:rFonts w:ascii="Consolas" w:hAnsi="Consolas" w:cs="Consolas"/>
+                <w:color w:val="333333"/>
+                <w:sz w:val="18"/>
+                <w:szCs w:val="18"/>
+                <w:shd w:val="clear" w:color="auto" w:fill="FFFFFF"/>
+              </w:rPr>
+            </w:pPr>
+          </w:p>
+        </w:tc>
+        <w:tc>
+          <w:tcPr>
+            <w:tcW w:w="1719" w:type="pct"/>
+            <w:vAlign w:val="center"/>
+          </w:tcPr>
+          <w:p>
+            <w:pPr>
+              <w:pStyle w:val="KeinLeerraum"/>
+              <w:jc w:val="left"/>
+              <w:rPr>
+                <w:rFonts w:ascii="Consolas" w:hAnsi="Consolas" w:cs="Consolas"/>
+                <w:color w:val="333333"/>
+                <w:sz w:val="18"/>
+                <w:szCs w:val="18"/>
+                <w:shd w:val="clear" w:color="auto" w:fill="FFFFFF"/>
+              </w:rPr>
             </w:pPr>
             <w:proofErr w:type="spellStart"/>
             <w:r>
+              <w:rPr>
+                <w:rFonts w:ascii="Consolas" w:hAnsi="Consolas" w:cs="Consolas"/>
+                <w:color w:val="333333"/>
+                <w:sz w:val="18"/>
+                <w:szCs w:val="18"/>
+                <w:shd w:val="clear" w:color="auto" w:fill="FFFFFF"/>
+              </w:rPr>
               <w:t>Doxygen</w:t>
             </w:r>
             <w:proofErr w:type="spellEnd"/>
@@ -5291,26 +5580,58 @@
         </w:tc>
         <w:tc>
           <w:tcPr>
-            <w:tcW w:w="2186" w:type="pct"/>
-          </w:tcPr>
-          <w:p>
-            <w:pPr>
-              <w:pStyle w:val="KeinLeerraum"/>
-            </w:pPr>
-            <w:r>
+            <w:tcW w:w="1781" w:type="pct"/>
+            <w:vAlign w:val="center"/>
+          </w:tcPr>
+          <w:p>
+            <w:pPr>
+              <w:pStyle w:val="KeinLeerraum"/>
+              <w:jc w:val="left"/>
+              <w:rPr>
+                <w:rFonts w:ascii="Consolas" w:hAnsi="Consolas" w:cs="Consolas"/>
+                <w:color w:val="333333"/>
+                <w:sz w:val="18"/>
+                <w:szCs w:val="18"/>
+                <w:shd w:val="clear" w:color="auto" w:fill="FFFFFF"/>
+              </w:rPr>
+            </w:pPr>
+            <w:r>
+              <w:rPr>
+                <w:rFonts w:ascii="Consolas" w:hAnsi="Consolas" w:cs="Consolas"/>
+                <w:color w:val="333333"/>
+                <w:sz w:val="18"/>
+                <w:szCs w:val="18"/>
+                <w:shd w:val="clear" w:color="auto" w:fill="FFFFFF"/>
+              </w:rPr>
               <w:t>GNU General Public License</w:t>
             </w:r>
           </w:p>
         </w:tc>
         <w:tc>
           <w:tcPr>
-            <w:tcW w:w="1676" w:type="pct"/>
-          </w:tcPr>
-          <w:p>
-            <w:pPr>
-              <w:pStyle w:val="KeinLeerraum"/>
-            </w:pPr>
-            <w:r>
+            <w:tcW w:w="1365" w:type="pct"/>
+            <w:vAlign w:val="center"/>
+          </w:tcPr>
+          <w:p>
+            <w:pPr>
+              <w:pStyle w:val="KeinLeerraum"/>
+              <w:jc w:val="left"/>
+              <w:rPr>
+                <w:rFonts w:ascii="Consolas" w:hAnsi="Consolas" w:cs="Consolas"/>
+                <w:color w:val="333333"/>
+                <w:sz w:val="18"/>
+                <w:szCs w:val="18"/>
+                <w:shd w:val="clear" w:color="auto" w:fill="FFFFFF"/>
+              </w:rPr>
+            </w:pPr>
+            <w:r>
+              <w:rPr>
+                <w:rFonts w:ascii="Consolas" w:hAnsi="Consolas" w:cs="Consolas"/>
+                <w:color w:val="333333"/>
+                <w:sz w:val="18"/>
+                <w:szCs w:val="18"/>
+                <w:shd w:val="clear" w:color="auto" w:fill="FFFFFF"/>
+              </w:rPr>
               <w:t>https://github.com/doxygen/doxygen/blob/master/LICENSE</w:t>
             </w:r>
           </w:p>
@@ -5319,60 +5640,154 @@
       <w:tr>
         <w:tc>
           <w:tcPr>
-            <w:tcW w:w="1138" w:type="pct"/>
-          </w:tcPr>
-          <w:p>
-            <w:pPr>
-              <w:pStyle w:val="KeinLeerraum"/>
+            <w:tcW w:w="135" w:type="pct"/>
+            <w:shd w:val="clear" w:color="auto" w:fill="92D050"/>
+            <w:vAlign w:val="center"/>
+          </w:tcPr>
+          <w:p>
+            <w:pPr>
+              <w:pStyle w:val="KeinLeerraum"/>
+              <w:jc w:val="left"/>
+              <w:rPr>
+                <w:rFonts w:ascii="Consolas" w:hAnsi="Consolas" w:cs="Consolas"/>
+                <w:color w:val="333333"/>
+                <w:sz w:val="18"/>
+                <w:szCs w:val="18"/>
+                <w:shd w:val="clear" w:color="auto" w:fill="FFFFFF"/>
+              </w:rPr>
+            </w:pPr>
+          </w:p>
+        </w:tc>
+        <w:tc>
+          <w:tcPr>
+            <w:tcW w:w="1719" w:type="pct"/>
+            <w:vAlign w:val="center"/>
+          </w:tcPr>
+          <w:p>
+            <w:pPr>
+              <w:pStyle w:val="KeinLeerraum"/>
+              <w:jc w:val="left"/>
+              <w:rPr>
+                <w:rFonts w:ascii="Consolas" w:hAnsi="Consolas" w:cs="Consolas"/>
+                <w:color w:val="333333"/>
+                <w:sz w:val="18"/>
+                <w:szCs w:val="18"/>
+                <w:shd w:val="clear" w:color="auto" w:fill="FFFFFF"/>
+              </w:rPr>
             </w:pPr>
             <w:proofErr w:type="spellStart"/>
             <w:r>
-              <w:t>d</w:t>
-            </w:r>
-            <w:r>
-              <w:t>otnet</w:t>
+              <w:rPr>
+                <w:rFonts w:ascii="Consolas" w:hAnsi="Consolas" w:cs="Consolas"/>
+                <w:color w:val="333333"/>
+                <w:sz w:val="18"/>
+                <w:szCs w:val="18"/>
+                <w:shd w:val="clear" w:color="auto" w:fill="FFFFFF"/>
+              </w:rPr>
+              <w:t>dotnet</w:t>
             </w:r>
             <w:proofErr w:type="spellEnd"/>
             <w:r>
+              <w:rPr>
+                <w:rFonts w:ascii="Consolas" w:hAnsi="Consolas" w:cs="Consolas"/>
+                <w:color w:val="333333"/>
+                <w:sz w:val="18"/>
+                <w:szCs w:val="18"/>
+                <w:shd w:val="clear" w:color="auto" w:fill="FFFFFF"/>
+              </w:rPr>
               <w:t xml:space="preserve"> </w:t>
             </w:r>
             <w:proofErr w:type="spellStart"/>
             <w:r>
+              <w:rPr>
+                <w:rFonts w:ascii="Consolas" w:hAnsi="Consolas" w:cs="Consolas"/>
+                <w:color w:val="333333"/>
+                <w:sz w:val="18"/>
+                <w:szCs w:val="18"/>
+                <w:shd w:val="clear" w:color="auto" w:fill="FFFFFF"/>
+              </w:rPr>
               <w:t>ef</w:t>
             </w:r>
             <w:proofErr w:type="spellEnd"/>
             <w:r>
+              <w:rPr>
+                <w:rFonts w:ascii="Consolas" w:hAnsi="Consolas" w:cs="Consolas"/>
+                <w:color w:val="333333"/>
+                <w:sz w:val="18"/>
+                <w:szCs w:val="18"/>
+                <w:shd w:val="clear" w:color="auto" w:fill="FFFFFF"/>
+              </w:rPr>
               <w:t xml:space="preserve"> (Entity Framework)</w:t>
             </w:r>
           </w:p>
           <w:p>
             <w:pPr>
               <w:pStyle w:val="KeinLeerraum"/>
-            </w:pPr>
-          </w:p>
-        </w:tc>
-        <w:tc>
-          <w:tcPr>
-            <w:tcW w:w="2186" w:type="pct"/>
-          </w:tcPr>
-          <w:p>
-            <w:pPr>
-              <w:pStyle w:val="KeinLeerraum"/>
-            </w:pPr>
-            <w:r>
+              <w:jc w:val="left"/>
+              <w:rPr>
+                <w:rFonts w:ascii="Consolas" w:hAnsi="Consolas" w:cs="Consolas"/>
+                <w:color w:val="333333"/>
+                <w:sz w:val="18"/>
+                <w:szCs w:val="18"/>
+                <w:shd w:val="clear" w:color="auto" w:fill="FFFFFF"/>
+              </w:rPr>
+            </w:pPr>
+          </w:p>
+        </w:tc>
+        <w:tc>
+          <w:tcPr>
+            <w:tcW w:w="1781" w:type="pct"/>
+            <w:vAlign w:val="center"/>
+          </w:tcPr>
+          <w:p>
+            <w:pPr>
+              <w:pStyle w:val="KeinLeerraum"/>
+              <w:jc w:val="left"/>
+              <w:rPr>
+                <w:rFonts w:ascii="Consolas" w:hAnsi="Consolas" w:cs="Consolas"/>
+                <w:color w:val="333333"/>
+                <w:sz w:val="18"/>
+                <w:szCs w:val="18"/>
+                <w:shd w:val="clear" w:color="auto" w:fill="FFFFFF"/>
+              </w:rPr>
+            </w:pPr>
+            <w:r>
+              <w:rPr>
+                <w:rFonts w:ascii="Consolas" w:hAnsi="Consolas" w:cs="Consolas"/>
+                <w:color w:val="333333"/>
+                <w:sz w:val="18"/>
+                <w:szCs w:val="18"/>
+                <w:shd w:val="clear" w:color="auto" w:fill="FFFFFF"/>
+              </w:rPr>
               <w:t>Apache License, Version 2.0</w:t>
             </w:r>
           </w:p>
         </w:tc>
         <w:tc>
           <w:tcPr>
-            <w:tcW w:w="1676" w:type="pct"/>
-          </w:tcPr>
-          <w:p>
-            <w:pPr>
-              <w:pStyle w:val="KeinLeerraum"/>
-            </w:pPr>
-            <w:r>
+            <w:tcW w:w="1365" w:type="pct"/>
+            <w:vAlign w:val="center"/>
+          </w:tcPr>
+          <w:p>
+            <w:pPr>
+              <w:pStyle w:val="KeinLeerraum"/>
+              <w:jc w:val="left"/>
+              <w:rPr>
+                <w:rFonts w:ascii="Consolas" w:hAnsi="Consolas" w:cs="Consolas"/>
+                <w:color w:val="333333"/>
+                <w:sz w:val="18"/>
+                <w:szCs w:val="18"/>
+                <w:shd w:val="clear" w:color="auto" w:fill="FFFFFF"/>
+              </w:rPr>
+            </w:pPr>
+            <w:r>
+              <w:rPr>
+                <w:rFonts w:ascii="Consolas" w:hAnsi="Consolas" w:cs="Consolas"/>
+                <w:color w:val="333333"/>
+                <w:sz w:val="18"/>
+                <w:szCs w:val="18"/>
+                <w:shd w:val="clear" w:color="auto" w:fill="FFFFFF"/>
+              </w:rPr>
               <w:t>https://github.com/aspnet/EntityFramework/blob/dev/LICENSE.txt</w:t>
             </w:r>
           </w:p>
@@ -5381,14 +5796,50 @@
       <w:tr>
         <w:tc>
           <w:tcPr>
-            <w:tcW w:w="1138" w:type="pct"/>
-          </w:tcPr>
-          <w:p>
-            <w:pPr>
-              <w:pStyle w:val="KeinLeerraum"/>
+            <w:tcW w:w="135" w:type="pct"/>
+            <w:shd w:val="clear" w:color="auto" w:fill="92D050"/>
+            <w:vAlign w:val="center"/>
+          </w:tcPr>
+          <w:p>
+            <w:pPr>
+              <w:pStyle w:val="KeinLeerraum"/>
+              <w:jc w:val="left"/>
+              <w:rPr>
+                <w:rFonts w:ascii="Consolas" w:hAnsi="Consolas" w:cs="Consolas"/>
+                <w:color w:val="333333"/>
+                <w:sz w:val="18"/>
+                <w:szCs w:val="18"/>
+                <w:shd w:val="clear" w:color="auto" w:fill="FFFFFF"/>
+              </w:rPr>
+            </w:pPr>
+          </w:p>
+        </w:tc>
+        <w:tc>
+          <w:tcPr>
+            <w:tcW w:w="1719" w:type="pct"/>
+            <w:vAlign w:val="center"/>
+          </w:tcPr>
+          <w:p>
+            <w:pPr>
+              <w:pStyle w:val="KeinLeerraum"/>
+              <w:jc w:val="left"/>
+              <w:rPr>
+                <w:rFonts w:ascii="Consolas" w:hAnsi="Consolas" w:cs="Consolas"/>
+                <w:color w:val="333333"/>
+                <w:sz w:val="18"/>
+                <w:szCs w:val="18"/>
+                <w:shd w:val="clear" w:color="auto" w:fill="FFFFFF"/>
+              </w:rPr>
             </w:pPr>
             <w:proofErr w:type="spellStart"/>
             <w:r>
+              <w:rPr>
+                <w:rFonts w:ascii="Consolas" w:hAnsi="Consolas" w:cs="Consolas"/>
+                <w:color w:val="333333"/>
+                <w:sz w:val="18"/>
+                <w:szCs w:val="18"/>
+                <w:shd w:val="clear" w:color="auto" w:fill="FFFFFF"/>
+              </w:rPr>
               <w:t>TexLive</w:t>
             </w:r>
             <w:proofErr w:type="spellEnd"/>
@@ -5396,16 +5847,28 @@
         </w:tc>
         <w:tc>
           <w:tcPr>
-            <w:tcW w:w="2186" w:type="pct"/>
-          </w:tcPr>
-          <w:p>
-            <w:pPr>
-              <w:pStyle w:val="KeinLeerraum"/>
-            </w:pPr>
-            <w:r>
-              <w:rPr>
-                <w:rFonts w:ascii="HelveticaNeue" w:hAnsi="HelveticaNeue" w:cs="HelveticaNeue"/>
-                <w:szCs w:val="24"/>
+            <w:tcW w:w="1781" w:type="pct"/>
+            <w:vAlign w:val="center"/>
+          </w:tcPr>
+          <w:p>
+            <w:pPr>
+              <w:pStyle w:val="KeinLeerraum"/>
+              <w:jc w:val="left"/>
+              <w:rPr>
+                <w:rFonts w:ascii="Consolas" w:hAnsi="Consolas" w:cs="Consolas"/>
+                <w:color w:val="333333"/>
+                <w:sz w:val="18"/>
+                <w:szCs w:val="18"/>
+                <w:shd w:val="clear" w:color="auto" w:fill="FFFFFF"/>
+              </w:rPr>
+            </w:pPr>
+            <w:r>
+              <w:rPr>
+                <w:rFonts w:ascii="Consolas" w:hAnsi="Consolas" w:cs="Consolas"/>
+                <w:color w:val="333333"/>
+                <w:sz w:val="18"/>
+                <w:szCs w:val="18"/>
+                <w:shd w:val="clear" w:color="auto" w:fill="FFFFFF"/>
               </w:rPr>
               <w:t>GNU General Public License, LGPL, BSD license, X license</w:t>
             </w:r>
@@ -5413,18 +5876,41 @@
         </w:tc>
         <w:tc>
           <w:tcPr>
-            <w:tcW w:w="1676" w:type="pct"/>
-          </w:tcPr>
-          <w:p>
-            <w:pPr>
-              <w:pStyle w:val="KeinLeerraum"/>
-            </w:pPr>
-            <w:r>
-              <w:t>https://www.google.de/url?sa=t&amp;rct=j&amp;q=&amp;esrc=s&amp;so</w:t>
-            </w:r>
-            <w:r>
+            <w:tcW w:w="1365" w:type="pct"/>
+            <w:vAlign w:val="center"/>
+          </w:tcPr>
+          <w:p>
+            <w:pPr>
+              <w:pStyle w:val="KeinLeerraum"/>
+              <w:jc w:val="left"/>
+              <w:rPr>
+                <w:rFonts w:ascii="Consolas" w:hAnsi="Consolas" w:cs="Consolas"/>
+                <w:color w:val="333333"/>
+                <w:sz w:val="18"/>
+                <w:szCs w:val="18"/>
+                <w:shd w:val="clear" w:color="auto" w:fill="FFFFFF"/>
+              </w:rPr>
+            </w:pPr>
+            <w:r>
+              <w:rPr>
+                <w:rFonts w:ascii="Consolas" w:hAnsi="Consolas" w:cs="Consolas"/>
+                <w:color w:val="333333"/>
+                <w:sz w:val="18"/>
+                <w:szCs w:val="18"/>
+                <w:shd w:val="clear" w:color="auto" w:fill="FFFFFF"/>
+              </w:rPr>
+              <w:t>https://www.google.de/url?sa=t&amp;rct=j&amp;q=&amp;esrc=s&amp;source=web&amp;cd=2&amp;ved=0ahUKEwiPjrmGv5jPAhUQz2MK</w:t>
+            </w:r>
+            <w:r>
+              <w:rPr>
+                <w:rFonts w:ascii="Consolas" w:hAnsi="Consolas" w:cs="Consolas"/>
+                <w:color w:val="333333"/>
+                <w:sz w:val="18"/>
+                <w:szCs w:val="18"/>
+                <w:shd w:val="clear" w:color="auto" w:fill="FFFFFF"/>
+              </w:rPr>
               <w:lastRenderedPageBreak/>
-              <w:t>urce=web&amp;cd=2&amp;ved=0ahUKEwiPjrmGv5jPAhUQz2MKHRZ3D7UQFggkMAE&amp;url=https%3A%2F%2Ftug.org%2Fmactex%2Fsrc%2FLicense.rtf&amp;usg=AFQjCNGF8wzfNnnDQiqlq937LP_4QjhU1Q&amp;sig2=ByG9eRywanA3e2RXA6KccA&amp;cad=rja</w:t>
+              <w:t>HRZ3D7UQFggkMAE&amp;url=https%3A%2F%2Ftug.org%2Fmactex%2Fsrc%2FLicense.rtf&amp;usg=AFQjCNGF8wzfNnnDQiqlq937LP_4QjhU1Q&amp;sig2=ByG9eRywanA3e2RXA6KccA&amp;cad=rja</w:t>
             </w:r>
           </w:p>
         </w:tc>
@@ -5432,15 +5918,50 @@
       <w:tr>
         <w:tc>
           <w:tcPr>
-            <w:tcW w:w="1138" w:type="pct"/>
-          </w:tcPr>
-          <w:p>
-            <w:pPr>
-              <w:pStyle w:val="KeinLeerraum"/>
+            <w:tcW w:w="135" w:type="pct"/>
+            <w:shd w:val="clear" w:color="auto" w:fill="92D050"/>
+            <w:vAlign w:val="center"/>
+          </w:tcPr>
+          <w:p>
+            <w:pPr>
+              <w:pStyle w:val="KeinLeerraum"/>
+              <w:jc w:val="left"/>
+              <w:rPr>
+                <w:rFonts w:ascii="Consolas" w:hAnsi="Consolas" w:cs="Consolas"/>
+                <w:color w:val="333333"/>
+                <w:sz w:val="18"/>
+                <w:szCs w:val="18"/>
+                <w:shd w:val="clear" w:color="auto" w:fill="FFFFFF"/>
+              </w:rPr>
+            </w:pPr>
+          </w:p>
+        </w:tc>
+        <w:tc>
+          <w:tcPr>
+            <w:tcW w:w="1719" w:type="pct"/>
+            <w:vAlign w:val="center"/>
+          </w:tcPr>
+          <w:p>
+            <w:pPr>
+              <w:pStyle w:val="KeinLeerraum"/>
+              <w:jc w:val="left"/>
+              <w:rPr>
+                <w:rFonts w:ascii="Consolas" w:hAnsi="Consolas" w:cs="Consolas"/>
+                <w:color w:val="333333"/>
+                <w:sz w:val="18"/>
+                <w:szCs w:val="18"/>
+                <w:shd w:val="clear" w:color="auto" w:fill="FFFFFF"/>
+              </w:rPr>
             </w:pPr>
             <w:proofErr w:type="spellStart"/>
             <w:r>
-              <w:lastRenderedPageBreak/>
+              <w:rPr>
+                <w:rFonts w:ascii="Consolas" w:hAnsi="Consolas" w:cs="Consolas"/>
+                <w:color w:val="333333"/>
+                <w:sz w:val="18"/>
+                <w:szCs w:val="18"/>
+                <w:shd w:val="clear" w:color="auto" w:fill="FFFFFF"/>
+              </w:rPr>
               <w:t>xUnit</w:t>
             </w:r>
             <w:proofErr w:type="spellEnd"/>
@@ -5448,20 +5969,28 @@
         </w:tc>
         <w:tc>
           <w:tcPr>
-            <w:tcW w:w="2186" w:type="pct"/>
-          </w:tcPr>
-          <w:p>
-            <w:pPr>
-              <w:pStyle w:val="KeinLeerraum"/>
-              <w:rPr>
-                <w:rFonts w:ascii="HelveticaNeue" w:hAnsi="HelveticaNeue" w:cs="HelveticaNeue"/>
-                <w:szCs w:val="24"/>
-              </w:rPr>
-            </w:pPr>
-            <w:r>
-              <w:rPr>
-                <w:rFonts w:ascii="HelveticaNeue" w:hAnsi="HelveticaNeue" w:cs="HelveticaNeue"/>
-                <w:szCs w:val="24"/>
+            <w:tcW w:w="1781" w:type="pct"/>
+            <w:vAlign w:val="center"/>
+          </w:tcPr>
+          <w:p>
+            <w:pPr>
+              <w:pStyle w:val="KeinLeerraum"/>
+              <w:jc w:val="left"/>
+              <w:rPr>
+                <w:rFonts w:ascii="Consolas" w:hAnsi="Consolas" w:cs="Consolas"/>
+                <w:color w:val="333333"/>
+                <w:sz w:val="18"/>
+                <w:szCs w:val="18"/>
+                <w:shd w:val="clear" w:color="auto" w:fill="FFFFFF"/>
+              </w:rPr>
+            </w:pPr>
+            <w:r>
+              <w:rPr>
+                <w:rFonts w:ascii="Consolas" w:hAnsi="Consolas" w:cs="Consolas"/>
+                <w:color w:val="333333"/>
+                <w:sz w:val="18"/>
+                <w:szCs w:val="18"/>
+                <w:shd w:val="clear" w:color="auto" w:fill="FFFFFF"/>
               </w:rPr>
               <w:t>Apache 2</w:t>
             </w:r>
@@ -5469,13 +5998,29 @@
         </w:tc>
         <w:tc>
           <w:tcPr>
-            <w:tcW w:w="1676" w:type="pct"/>
-          </w:tcPr>
-          <w:p>
-            <w:pPr>
-              <w:pStyle w:val="KeinLeerraum"/>
-            </w:pPr>
-            <w:r>
+            <w:tcW w:w="1365" w:type="pct"/>
+            <w:vAlign w:val="center"/>
+          </w:tcPr>
+          <w:p>
+            <w:pPr>
+              <w:pStyle w:val="KeinLeerraum"/>
+              <w:jc w:val="left"/>
+              <w:rPr>
+                <w:rFonts w:ascii="Consolas" w:hAnsi="Consolas" w:cs="Consolas"/>
+                <w:color w:val="333333"/>
+                <w:sz w:val="18"/>
+                <w:szCs w:val="18"/>
+                <w:shd w:val="clear" w:color="auto" w:fill="FFFFFF"/>
+              </w:rPr>
+            </w:pPr>
+            <w:r>
+              <w:rPr>
+                <w:rFonts w:ascii="Consolas" w:hAnsi="Consolas" w:cs="Consolas"/>
+                <w:color w:val="333333"/>
+                <w:sz w:val="18"/>
+                <w:szCs w:val="18"/>
+                <w:shd w:val="clear" w:color="auto" w:fill="FFFFFF"/>
+              </w:rPr>
               <w:t>https://opensource.org/licenses/Apache-2.0</w:t>
             </w:r>
           </w:p>
@@ -5484,14 +6029,50 @@
       <w:tr>
         <w:tc>
           <w:tcPr>
-            <w:tcW w:w="1138" w:type="pct"/>
-          </w:tcPr>
-          <w:p>
-            <w:pPr>
-              <w:pStyle w:val="KeinLeerraum"/>
+            <w:tcW w:w="135" w:type="pct"/>
+            <w:shd w:val="clear" w:color="auto" w:fill="FF0000"/>
+            <w:vAlign w:val="center"/>
+          </w:tcPr>
+          <w:p>
+            <w:pPr>
+              <w:pStyle w:val="KeinLeerraum"/>
+              <w:jc w:val="left"/>
+              <w:rPr>
+                <w:rFonts w:ascii="Consolas" w:hAnsi="Consolas" w:cs="Consolas"/>
+                <w:color w:val="333333"/>
+                <w:sz w:val="18"/>
+                <w:szCs w:val="18"/>
+                <w:shd w:val="clear" w:color="auto" w:fill="FFFFFF"/>
+              </w:rPr>
+            </w:pPr>
+          </w:p>
+        </w:tc>
+        <w:tc>
+          <w:tcPr>
+            <w:tcW w:w="1719" w:type="pct"/>
+            <w:vAlign w:val="center"/>
+          </w:tcPr>
+          <w:p>
+            <w:pPr>
+              <w:pStyle w:val="KeinLeerraum"/>
+              <w:jc w:val="left"/>
+              <w:rPr>
+                <w:rFonts w:ascii="Consolas" w:hAnsi="Consolas" w:cs="Consolas"/>
+                <w:color w:val="333333"/>
+                <w:sz w:val="18"/>
+                <w:szCs w:val="18"/>
+                <w:shd w:val="clear" w:color="auto" w:fill="FFFFFF"/>
+              </w:rPr>
             </w:pPr>
             <w:proofErr w:type="spellStart"/>
             <w:r>
+              <w:rPr>
+                <w:rFonts w:ascii="Consolas" w:hAnsi="Consolas" w:cs="Consolas"/>
+                <w:color w:val="333333"/>
+                <w:sz w:val="18"/>
+                <w:szCs w:val="18"/>
+                <w:shd w:val="clear" w:color="auto" w:fill="FFFFFF"/>
+              </w:rPr>
               <w:t>Moq</w:t>
             </w:r>
             <w:proofErr w:type="spellEnd"/>
@@ -5499,35 +6080,155 @@
         </w:tc>
         <w:tc>
           <w:tcPr>
-            <w:tcW w:w="2186" w:type="pct"/>
-          </w:tcPr>
-          <w:p>
-            <w:pPr>
-              <w:pStyle w:val="KeinLeerraum"/>
-              <w:rPr>
-                <w:rFonts w:ascii="HelveticaNeue" w:hAnsi="HelveticaNeue" w:cs="HelveticaNeue"/>
-                <w:szCs w:val="24"/>
-              </w:rPr>
-            </w:pPr>
-            <w:r>
-              <w:rPr>
-                <w:rFonts w:ascii="HelveticaNeue" w:hAnsi="HelveticaNeue" w:cs="HelveticaNeue"/>
-                <w:szCs w:val="24"/>
-              </w:rPr>
-              <w:t>Unknown</w:t>
-            </w:r>
-          </w:p>
-        </w:tc>
-        <w:tc>
-          <w:tcPr>
-            <w:tcW w:w="1676" w:type="pct"/>
-          </w:tcPr>
-          <w:p>
-            <w:pPr>
-              <w:pStyle w:val="KeinLeerraum"/>
-            </w:pPr>
-            <w:r>
-              <w:t>???</w:t>
+            <w:tcW w:w="1781" w:type="pct"/>
+            <w:vAlign w:val="center"/>
+          </w:tcPr>
+          <w:p>
+            <w:pPr>
+              <w:pStyle w:val="KeinLeerraum"/>
+              <w:jc w:val="left"/>
+              <w:rPr>
+                <w:rFonts w:ascii="Consolas" w:hAnsi="Consolas" w:cs="Consolas"/>
+                <w:color w:val="333333"/>
+                <w:sz w:val="18"/>
+                <w:szCs w:val="18"/>
+                <w:shd w:val="clear" w:color="auto" w:fill="FFFFFF"/>
+              </w:rPr>
+            </w:pPr>
+            <w:r>
+              <w:rPr>
+                <w:rFonts w:ascii="Consolas" w:hAnsi="Consolas" w:cs="Consolas"/>
+                <w:color w:val="333333"/>
+                <w:sz w:val="18"/>
+                <w:szCs w:val="18"/>
+                <w:shd w:val="clear" w:color="auto" w:fill="FFFFFF"/>
+              </w:rPr>
+              <w:t>Copyright</w:t>
+            </w:r>
+            <w:r>
+              <w:rPr>
+                <w:rFonts w:ascii="Consolas" w:hAnsi="Consolas" w:cs="Consolas"/>
+                <w:color w:val="333333"/>
+                <w:sz w:val="18"/>
+                <w:szCs w:val="18"/>
+                <w:shd w:val="clear" w:color="auto" w:fill="FFFFFF"/>
+              </w:rPr>
+              <w:t xml:space="preserve"> </w:t>
+            </w:r>
+            <w:r>
+              <w:rPr>
+                <w:rFonts w:ascii="Consolas" w:hAnsi="Consolas" w:cs="Consolas"/>
+                <w:color w:val="333333"/>
+                <w:sz w:val="18"/>
+                <w:szCs w:val="18"/>
+                <w:shd w:val="clear" w:color="auto" w:fill="FFFFFF"/>
+              </w:rPr>
+              <w:t>(c)</w:t>
+            </w:r>
+            <w:r>
+              <w:rPr>
+                <w:rFonts w:ascii="Consolas" w:hAnsi="Consolas" w:cs="Consolas"/>
+                <w:color w:val="333333"/>
+                <w:sz w:val="18"/>
+                <w:szCs w:val="18"/>
+                <w:shd w:val="clear" w:color="auto" w:fill="FFFFFF"/>
+              </w:rPr>
+              <w:t xml:space="preserve"> </w:t>
+            </w:r>
+            <w:r>
+              <w:rPr>
+                <w:rFonts w:ascii="Consolas" w:hAnsi="Consolas" w:cs="Consolas"/>
+                <w:color w:val="333333"/>
+                <w:sz w:val="18"/>
+                <w:szCs w:val="18"/>
+                <w:shd w:val="clear" w:color="auto" w:fill="FFFFFF"/>
+              </w:rPr>
+              <w:t xml:space="preserve">2007. </w:t>
+            </w:r>
+            <w:proofErr w:type="spellStart"/>
+            <w:r>
+              <w:rPr>
+                <w:rFonts w:ascii="Consolas" w:hAnsi="Consolas" w:cs="Consolas"/>
+                <w:color w:val="333333"/>
+                <w:sz w:val="18"/>
+                <w:szCs w:val="18"/>
+                <w:shd w:val="clear" w:color="auto" w:fill="FFFFFF"/>
+              </w:rPr>
+              <w:t>Clarius</w:t>
+            </w:r>
+            <w:proofErr w:type="spellEnd"/>
+            <w:r>
+              <w:rPr>
+                <w:rFonts w:ascii="Consolas" w:hAnsi="Consolas" w:cs="Consolas"/>
+                <w:color w:val="333333"/>
+                <w:sz w:val="18"/>
+                <w:szCs w:val="18"/>
+                <w:shd w:val="clear" w:color="auto" w:fill="FFFFFF"/>
+              </w:rPr>
+              <w:t xml:space="preserve"> Consulting, </w:t>
+            </w:r>
+            <w:proofErr w:type="spellStart"/>
+            <w:r>
+              <w:rPr>
+                <w:rFonts w:ascii="Consolas" w:hAnsi="Consolas" w:cs="Consolas"/>
+                <w:color w:val="333333"/>
+                <w:sz w:val="18"/>
+                <w:szCs w:val="18"/>
+                <w:shd w:val="clear" w:color="auto" w:fill="FFFFFF"/>
+              </w:rPr>
+              <w:t>Manas</w:t>
+            </w:r>
+            <w:proofErr w:type="spellEnd"/>
+            <w:r>
+              <w:rPr>
+                <w:rFonts w:ascii="Consolas" w:hAnsi="Consolas" w:cs="Consolas"/>
+                <w:color w:val="333333"/>
+                <w:sz w:val="18"/>
+                <w:szCs w:val="18"/>
+                <w:shd w:val="clear" w:color="auto" w:fill="FFFFFF"/>
+              </w:rPr>
+              <w:t xml:space="preserve"> Technology Solutions, </w:t>
+            </w:r>
+            <w:proofErr w:type="spellStart"/>
+            <w:r>
+              <w:rPr>
+                <w:rFonts w:ascii="Consolas" w:hAnsi="Consolas" w:cs="Consolas"/>
+                <w:color w:val="333333"/>
+                <w:sz w:val="18"/>
+                <w:szCs w:val="18"/>
+                <w:shd w:val="clear" w:color="auto" w:fill="FFFFFF"/>
+              </w:rPr>
+              <w:t>InSTEDD</w:t>
+            </w:r>
+            <w:proofErr w:type="spellEnd"/>
+          </w:p>
+        </w:tc>
+        <w:tc>
+          <w:tcPr>
+            <w:tcW w:w="1365" w:type="pct"/>
+            <w:vAlign w:val="center"/>
+          </w:tcPr>
+          <w:p>
+            <w:pPr>
+              <w:pStyle w:val="KeinLeerraum"/>
+              <w:jc w:val="left"/>
+              <w:rPr>
+                <w:rFonts w:ascii="Consolas" w:hAnsi="Consolas" w:cs="Consolas"/>
+                <w:color w:val="333333"/>
+                <w:sz w:val="18"/>
+                <w:szCs w:val="18"/>
+                <w:shd w:val="clear" w:color="auto" w:fill="FFFFFF"/>
+              </w:rPr>
+            </w:pPr>
+            <w:r>
+              <w:rPr>
+                <w:rFonts w:ascii="Consolas" w:hAnsi="Consolas" w:cs="Consolas"/>
+                <w:color w:val="333333"/>
+                <w:sz w:val="18"/>
+                <w:szCs w:val="18"/>
+                <w:shd w:val="clear" w:color="auto" w:fill="FFFFFF"/>
+              </w:rPr>
+              <w:t>https://github.com/moq/moq4/blob/master/License.txt</w:t>
             </w:r>
           </w:p>
         </w:tc>
@@ -5535,9 +6236,124 @@
     </w:tbl>
     <w:p>
       <w:pPr>
+        <w:rPr>
+          <w:b/>
+        </w:rPr>
+      </w:pPr>
+      <w:r>
+        <w:rPr>
+          <w:b/>
+        </w:rPr>
+        <w:t>Agenda:</w:t>
+      </w:r>
+    </w:p>
+    <w:tbl>
+      <w:tblPr>
+        <w:tblStyle w:val="Tabellenraster"/>
+        <w:tblW w:w="5000" w:type="pct"/>
+        <w:tblLook w:val="04A0" w:firstRow="1" w:lastRow="0" w:firstColumn="1" w:lastColumn="0" w:noHBand="0" w:noVBand="1"/>
+      </w:tblPr>
+      <w:tblGrid>
+        <w:gridCol w:w="253"/>
+        <w:gridCol w:w="9035"/>
+      </w:tblGrid>
+      <w:tr>
+        <w:trPr>
+          <w:trHeight w:hRule="exact" w:val="340"/>
+        </w:trPr>
+        <w:tc>
+          <w:tcPr>
+            <w:tcW w:w="136" w:type="pct"/>
+            <w:shd w:val="clear" w:color="auto" w:fill="92D050"/>
+          </w:tcPr>
+          <w:p>
+            <w:pPr>
+              <w:ind w:firstLine="0"/>
+            </w:pPr>
+          </w:p>
+        </w:tc>
+        <w:tc>
+          <w:tcPr>
+            <w:tcW w:w="4864" w:type="pct"/>
+            <w:vAlign w:val="center"/>
+          </w:tcPr>
+          <w:p>
+            <w:pPr>
+              <w:pStyle w:val="KeinLeerraum"/>
+              <w:jc w:val="left"/>
+              <w:rPr>
+                <w:rFonts w:ascii="Consolas" w:hAnsi="Consolas" w:cs="Consolas"/>
+                <w:color w:val="333333"/>
+                <w:sz w:val="18"/>
+                <w:szCs w:val="18"/>
+                <w:shd w:val="clear" w:color="auto" w:fill="FFFFFF"/>
+              </w:rPr>
+            </w:pPr>
+            <w:r>
+              <w:rPr>
+                <w:rFonts w:ascii="Consolas" w:hAnsi="Consolas" w:cs="Consolas"/>
+                <w:color w:val="333333"/>
+                <w:sz w:val="18"/>
+                <w:szCs w:val="18"/>
+                <w:shd w:val="clear" w:color="auto" w:fill="FFFFFF"/>
+              </w:rPr>
+              <w:t>Green seems to be all right, if it comes to the license.</w:t>
+            </w:r>
+          </w:p>
+        </w:tc>
+      </w:tr>
+      <w:tr>
+        <w:trPr>
+          <w:trHeight w:hRule="exact" w:val="340"/>
+        </w:trPr>
+        <w:tc>
+          <w:tcPr>
+            <w:tcW w:w="136" w:type="pct"/>
+            <w:shd w:val="clear" w:color="auto" w:fill="FF0000"/>
+          </w:tcPr>
+          <w:p>
+            <w:pPr>
+              <w:ind w:firstLine="0"/>
+            </w:pPr>
+          </w:p>
+        </w:tc>
+        <w:tc>
+          <w:tcPr>
+            <w:tcW w:w="4864" w:type="pct"/>
+            <w:vAlign w:val="center"/>
+          </w:tcPr>
+          <w:p>
+            <w:pPr>
+              <w:pStyle w:val="KeinLeerraum"/>
+              <w:jc w:val="left"/>
+              <w:rPr>
+                <w:rFonts w:ascii="Consolas" w:hAnsi="Consolas" w:cs="Consolas"/>
+                <w:color w:val="333333"/>
+                <w:sz w:val="18"/>
+                <w:szCs w:val="18"/>
+                <w:shd w:val="clear" w:color="auto" w:fill="FFFFFF"/>
+              </w:rPr>
+            </w:pPr>
+            <w:r>
+              <w:rPr>
+                <w:rFonts w:ascii="Consolas" w:hAnsi="Consolas" w:cs="Consolas"/>
+                <w:color w:val="333333"/>
+                <w:sz w:val="18"/>
+                <w:szCs w:val="18"/>
+                <w:shd w:val="clear" w:color="auto" w:fill="FFFFFF"/>
+              </w:rPr>
+              <w:t xml:space="preserve">The license needs to be checked again. </w:t>
+            </w:r>
+          </w:p>
+        </w:tc>
+      </w:tr>
+    </w:tbl>
+    <w:p/>
+    <w:p>
+      <w:pPr>
         <w:pStyle w:val="berschrift2"/>
       </w:pPr>
-      <w:bookmarkStart w:id="9" w:name="_Toc466379862"/>
+      <w:bookmarkStart w:id="9" w:name="_Toc466564913"/>
       <w:r>
         <w:t>Implementation</w:t>
       </w:r>
@@ -5906,7 +6722,11 @@
         <w:t>On the other hand, t</w:t>
       </w:r>
       <w:r>
-        <w:t>he Data folder</w:t>
+        <w:t xml:space="preserve">he </w:t>
+      </w:r>
+      <w:r>
+        <w:lastRenderedPageBreak/>
+        <w:t>Data folder</w:t>
       </w:r>
       <w:r>
         <w:t xml:space="preserve"> contains</w:t>
@@ -5942,7 +6762,6 @@
         <w:t xml:space="preserve"> </w:t>
       </w:r>
       <w:r>
-        <w:lastRenderedPageBreak/>
         <w:t>because the</w:t>
       </w:r>
       <w:r>
@@ -5971,7 +6790,7 @@
       <w:pPr>
         <w:pStyle w:val="berschrift2"/>
       </w:pPr>
-      <w:bookmarkStart w:id="10" w:name="_Toc466379863"/>
+      <w:bookmarkStart w:id="10" w:name="_Toc466564914"/>
       <w:r>
         <w:t>Test</w:t>
       </w:r>
@@ -6000,10 +6819,7 @@
         <w:t>ne of the possibilities</w:t>
       </w:r>
       <w:r>
-        <w:t xml:space="preserve"> can be found at the </w:t>
-      </w:r>
-      <w:r>
-        <w:t>official XUnit framework website [3</w:t>
+        <w:t xml:space="preserve"> can be found at the official XUnit framework website [3</w:t>
       </w:r>
       <w:r>
         <w:t>]</w:t>
@@ -6208,18 +7024,48 @@
         <w:t>.</w:t>
       </w:r>
       <w:r>
-        <w:t xml:space="preserve"> Of course, one has to add the new existing method to the already existing solution.</w:t>
-      </w:r>
-      <w:r>
-        <w:t xml:space="preserve"> The best way to do that is like this: </w:t>
+        <w:t xml:space="preserve"> </w:t>
       </w:r>
     </w:p>
     <w:p>
+      <w:r>
+        <w:t xml:space="preserve">Of course, one has to add the new existing </w:t>
+      </w:r>
+      <w:r>
+        <w:t>project</w:t>
+      </w:r>
+      <w:r>
+        <w:t xml:space="preserve"> to the already existing solution.</w:t>
+      </w:r>
+      <w:r>
+        <w:t xml:space="preserve"> </w:t>
+      </w:r>
+    </w:p>
+    <w:p>
       <w:pPr>
         <w:pStyle w:val="Zitat"/>
-      </w:pPr>
+        <w:rPr>
+          <w:bdr w:val="none" w:sz="0" w:space="0" w:color="auto" w:frame="1"/>
+          <w:lang w:eastAsia="de-DE"/>
+        </w:rPr>
+      </w:pPr>
+      <w:proofErr w:type="gramStart"/>
+      <w:r>
+        <w:rPr>
+          <w:bdr w:val="none" w:sz="0" w:space="0" w:color="auto" w:frame="1"/>
+          <w:lang w:eastAsia="de-DE"/>
+        </w:rPr>
+        <w:t>original</w:t>
+      </w:r>
+      <w:proofErr w:type="gramEnd"/>
+      <w:r>
+        <w:rPr>
+          <w:bdr w:val="none" w:sz="0" w:space="0" w:color="auto" w:frame="1"/>
+          <w:lang w:eastAsia="de-DE"/>
+        </w:rPr>
+        <w:t xml:space="preserve"> project-&gt; </w:t>
+      </w:r>
       <w:proofErr w:type="spellStart"/>
-      <w:proofErr w:type="gramStart"/>
       <w:r>
         <w:rPr>
           <w:bdr w:val="none" w:sz="0" w:space="0" w:color="auto" w:frame="1"/>
@@ -6228,7 +7074,6 @@
         <w:t>src</w:t>
       </w:r>
       <w:proofErr w:type="spellEnd"/>
-      <w:proofErr w:type="gramEnd"/>
       <w:r>
         <w:rPr>
           <w:bdr w:val="none" w:sz="0" w:space="0" w:color="auto" w:frame="1"/>
@@ -6245,179 +7090,280 @@
       </w:r>
     </w:p>
     <w:p>
-      <w:bookmarkStart w:id="11" w:name="_Toc466379864"/>
-      <w:r>
-        <w:t>Moreover, the project uses a lot of constructor dependency injections. Hence, it is indispens</w:t>
-      </w:r>
-      <w:r>
-        <w:t>able to use a m</w:t>
-      </w:r>
-      <w:r>
-        <w:t xml:space="preserve">ockup framework. </w:t>
-      </w:r>
-      <w:r>
-        <w:t xml:space="preserve">In this case the </w:t>
-      </w:r>
-      <w:proofErr w:type="spellStart"/>
-      <w:r>
-        <w:t>Moq</w:t>
-      </w:r>
-      <w:proofErr w:type="spellEnd"/>
-      <w:r>
-        <w:t xml:space="preserve"> framework is being used. </w:t>
-      </w:r>
-      <w:r>
-        <w:t>How to setup the framework can be found [4] and also in the next steps.</w:t>
-      </w:r>
-      <w:r>
-        <w:t xml:space="preserve"> Although, keep in mind it is a beta version and not approved by Microsoft as a default mockup framework. </w:t>
+      <w:r>
+        <w:t>Last but not least, the test project (Unit tests) is dependent on the original project (too be tested project).</w:t>
       </w:r>
     </w:p>
     <w:p>
-      <w:r>
-        <w:t>The image shows the steps for the configuration of the Nugget package manager, in order tha</w:t>
-      </w:r>
-      <w:r>
-        <w:t>t it will find the dependencies:</w:t>
+      <w:pPr>
+        <w:pStyle w:val="Zitat"/>
+        <w:rPr>
+          <w:lang w:eastAsia="de-DE"/>
+        </w:rPr>
+      </w:pPr>
+      <w:proofErr w:type="gramStart"/>
+      <w:r>
+        <w:rPr>
+          <w:lang w:eastAsia="de-DE"/>
+        </w:rPr>
+        <w:t>test</w:t>
+      </w:r>
+      <w:proofErr w:type="gramEnd"/>
+      <w:r>
+        <w:rPr>
+          <w:lang w:eastAsia="de-DE"/>
+        </w:rPr>
+        <w:t xml:space="preserve"> project -&gt; </w:t>
+      </w:r>
+      <w:proofErr w:type="spellStart"/>
+      <w:r>
+        <w:rPr>
+          <w:lang w:eastAsia="de-DE"/>
+        </w:rPr>
+        <w:t>src</w:t>
+      </w:r>
+      <w:proofErr w:type="spellEnd"/>
+      <w:r>
+        <w:rPr>
+          <w:lang w:eastAsia="de-DE"/>
+        </w:rPr>
+        <w:t xml:space="preserve"> -&gt; add -&gt; Reference…</w:t>
       </w:r>
     </w:p>
     <w:p>
-      <w:pPr>
-        <w:jc w:val="center"/>
-      </w:pPr>
-      <w:r>
-        <w:rPr>
-          <w:noProof/>
-          <w:lang w:val="de-DE" w:eastAsia="de-DE"/>
-        </w:rPr>
-        <w:lastRenderedPageBreak/>
-        <w:drawing>
-          <wp:inline distT="0" distB="0" distL="0" distR="0">
-            <wp:extent cx="5195564" cy="3274828"/>
-            <wp:effectExtent l="0" t="0" r="5715" b="1905"/>
-            <wp:docPr id="2" name="Grafik 2" descr="C:\Development\Panna\RegisByHand\RegistrationManager\Report\Images\Mockup.JPG"/>
-            <wp:cNvGraphicFramePr>
-              <a:graphicFrameLocks xmlns:a="http://schemas.openxmlformats.org/drawingml/2006/main" noChangeAspect="1"/>
-            </wp:cNvGraphicFramePr>
-            <a:graphic xmlns:a="http://schemas.openxmlformats.org/drawingml/2006/main">
-              <a:graphicData uri="http://schemas.openxmlformats.org/drawingml/2006/picture">
-                <pic:pic xmlns:pic="http://schemas.openxmlformats.org/drawingml/2006/picture">
-                  <pic:nvPicPr>
-                    <pic:cNvPr id="0" name="Picture 1" descr="C:\Development\Panna\RegisByHand\RegistrationManager\Report\Images\Mockup.JPG"/>
-                    <pic:cNvPicPr>
-                      <a:picLocks noChangeAspect="1" noChangeArrowheads="1"/>
-                    </pic:cNvPicPr>
-                  </pic:nvPicPr>
-                  <pic:blipFill>
-                    <a:blip r:embed="rId10">
-                      <a:extLst>
-                        <a:ext uri="{28A0092B-C50C-407E-A947-70E740481C1C}">
-                          <a14:useLocalDpi xmlns:a14="http://schemas.microsoft.com/office/drawing/2010/main" val="0"/>
-                        </a:ext>
-                      </a:extLst>
-                    </a:blip>
-                    <a:srcRect/>
-                    <a:stretch>
-                      <a:fillRect/>
-                    </a:stretch>
-                  </pic:blipFill>
-                  <pic:spPr bwMode="auto">
-                    <a:xfrm>
-                      <a:off x="0" y="0"/>
-                      <a:ext cx="5197595" cy="3276108"/>
-                    </a:xfrm>
-                    <a:prstGeom prst="rect">
-                      <a:avLst/>
-                    </a:prstGeom>
-                    <a:noFill/>
-                    <a:ln>
-                      <a:noFill/>
-                    </a:ln>
-                  </pic:spPr>
-                </pic:pic>
-              </a:graphicData>
-            </a:graphic>
-          </wp:inline>
-        </w:drawing>
+      <w:r>
+        <w:t>Moreover, the project uses a lot of constructor dependency injections. Hence, it is indispens</w:t>
+      </w:r>
+      <w:r>
+        <w:t>able to use a m</w:t>
+      </w:r>
+      <w:r>
+        <w:t xml:space="preserve">ockup framework. </w:t>
+      </w:r>
+      <w:r>
+        <w:t xml:space="preserve">In this case the </w:t>
+      </w:r>
+      <w:proofErr w:type="spellStart"/>
+      <w:r>
+        <w:t>Moq</w:t>
+      </w:r>
+      <w:proofErr w:type="spellEnd"/>
+      <w:r>
+        <w:t xml:space="preserve"> framework is being used. </w:t>
       </w:r>
     </w:p>
     <w:p>
-      <w:r>
-        <w:t xml:space="preserve">The steps are quite straight forward. </w:t>
-      </w:r>
-      <w:r>
-        <w:t xml:space="preserve">Open the window by means of the setting symbol at the right hand side corner. </w:t>
-      </w:r>
-      <w:r>
-        <w:t>Further, click the plus symbol and fill out the name and source:</w:t>
+      <w:pPr>
+        <w:rPr>
+          <w:b/>
+        </w:rPr>
+      </w:pPr>
+      <w:r>
+        <w:rPr>
+          <w:b/>
+        </w:rPr>
+        <w:t>Warning</w:t>
+      </w:r>
+      <w:r>
+        <w:rPr>
+          <w:b/>
+        </w:rPr>
+        <w:t xml:space="preserve"> [4]</w:t>
+      </w:r>
+      <w:r>
+        <w:rPr>
+          <w:b/>
+        </w:rPr>
+        <w:t>:</w:t>
       </w:r>
     </w:p>
     <w:p>
       <w:pPr>
-        <w:pStyle w:val="Zitat"/>
-      </w:pPr>
-      <w:r>
-        <w:t xml:space="preserve">Name: </w:t>
+        <w:numPr>
+          <w:ilvl w:val="0"/>
+          <w:numId w:val="20"/>
+        </w:numPr>
+        <w:shd w:val="clear" w:color="auto" w:fill="FFFFFF"/>
+        <w:spacing w:before="0" w:after="0"/>
+        <w:jc w:val="left"/>
+        <w:textAlignment w:val="baseline"/>
+        <w:rPr>
+          <w:rFonts w:ascii="inherit" w:hAnsi="inherit" w:cs="Segoe UI"/>
+          <w:color w:val="454545"/>
+          <w:sz w:val="21"/>
+          <w:szCs w:val="21"/>
+        </w:rPr>
+      </w:pPr>
+      <w:hyperlink r:id="rId10" w:history="1">
+        <w:proofErr w:type="spellStart"/>
+        <w:r>
+          <w:rPr>
+            <w:rStyle w:val="Hyperlink"/>
+            <w:rFonts w:ascii="inherit" w:hAnsi="inherit" w:cs="Segoe UI"/>
+            <w:color w:val="969696"/>
+            <w:sz w:val="21"/>
+            <w:szCs w:val="21"/>
+            <w:bdr w:val="none" w:sz="0" w:space="0" w:color="auto" w:frame="1"/>
+          </w:rPr>
+          <w:t>Moq</w:t>
+        </w:r>
+        <w:proofErr w:type="spellEnd"/>
+      </w:hyperlink>
+      <w:r>
+        <w:rPr>
+          <w:rFonts w:ascii="inherit" w:hAnsi="inherit" w:cs="Segoe UI"/>
+          <w:color w:val="454545"/>
+          <w:sz w:val="21"/>
+          <w:szCs w:val="21"/>
+        </w:rPr>
+        <w:t>: Note that there is another “</w:t>
       </w:r>
       <w:proofErr w:type="spellStart"/>
       <w:r>
-        <w:t>aspnet-contrib</w:t>
+        <w:rPr>
+          <w:rFonts w:ascii="inherit" w:hAnsi="inherit" w:cs="Segoe UI"/>
+          <w:color w:val="454545"/>
+          <w:sz w:val="21"/>
+          <w:szCs w:val="21"/>
+        </w:rPr>
+        <w:t>moq.netcore</w:t>
       </w:r>
       <w:proofErr w:type="spellEnd"/>
+      <w:r>
+        <w:rPr>
+          <w:rFonts w:ascii="inherit" w:hAnsi="inherit" w:cs="Segoe UI"/>
+          <w:color w:val="454545"/>
+          <w:sz w:val="21"/>
+          <w:szCs w:val="21"/>
+        </w:rPr>
+        <w:t xml:space="preserve">” package from the ASP.NET team’s </w:t>
+      </w:r>
+      <w:proofErr w:type="spellStart"/>
+      <w:r>
+        <w:rPr>
+          <w:rFonts w:ascii="inherit" w:hAnsi="inherit" w:cs="Segoe UI"/>
+          <w:color w:val="454545"/>
+          <w:sz w:val="21"/>
+          <w:szCs w:val="21"/>
+        </w:rPr>
+        <w:t>MyGet</w:t>
+      </w:r>
+      <w:proofErr w:type="spellEnd"/>
+      <w:r>
+        <w:rPr>
+          <w:rFonts w:ascii="inherit" w:hAnsi="inherit" w:cs="Segoe UI"/>
+          <w:color w:val="454545"/>
+          <w:sz w:val="21"/>
+          <w:szCs w:val="21"/>
+        </w:rPr>
+        <w:t xml:space="preserve"> feed. It is an obsolete private fork meant to unblock testing in the early days before </w:t>
+      </w:r>
+      <w:proofErr w:type="spellStart"/>
+      <w:r>
+        <w:rPr>
+          <w:rFonts w:ascii="inherit" w:hAnsi="inherit" w:cs="Segoe UI"/>
+          <w:color w:val="454545"/>
+          <w:sz w:val="21"/>
+          <w:szCs w:val="21"/>
+        </w:rPr>
+        <w:t>Moq</w:t>
+      </w:r>
+      <w:proofErr w:type="spellEnd"/>
+      <w:r>
+        <w:rPr>
+          <w:rFonts w:ascii="inherit" w:hAnsi="inherit" w:cs="Segoe UI"/>
+          <w:color w:val="454545"/>
+          <w:sz w:val="21"/>
+          <w:szCs w:val="21"/>
+        </w:rPr>
+        <w:t xml:space="preserve"> had releases that support .NET Standard. Consumers of the “</w:t>
+      </w:r>
+      <w:proofErr w:type="spellStart"/>
+      <w:r>
+        <w:rPr>
+          <w:rFonts w:ascii="inherit" w:hAnsi="inherit" w:cs="Segoe UI"/>
+          <w:color w:val="454545"/>
+          <w:sz w:val="21"/>
+          <w:szCs w:val="21"/>
+        </w:rPr>
+        <w:t>moq.netcore</w:t>
+      </w:r>
+      <w:proofErr w:type="spellEnd"/>
+      <w:r>
+        <w:rPr>
+          <w:rFonts w:ascii="inherit" w:hAnsi="inherit" w:cs="Segoe UI"/>
+          <w:color w:val="454545"/>
+          <w:sz w:val="21"/>
+          <w:szCs w:val="21"/>
+        </w:rPr>
+        <w:t xml:space="preserve">” package should switch to use the latest official </w:t>
+      </w:r>
+      <w:proofErr w:type="spellStart"/>
+      <w:r>
+        <w:rPr>
+          <w:rFonts w:ascii="inherit" w:hAnsi="inherit" w:cs="Segoe UI"/>
+          <w:color w:val="454545"/>
+          <w:sz w:val="21"/>
+          <w:szCs w:val="21"/>
+        </w:rPr>
+        <w:t>Moq</w:t>
+      </w:r>
+      <w:proofErr w:type="spellEnd"/>
+      <w:r>
+        <w:rPr>
+          <w:rFonts w:ascii="inherit" w:hAnsi="inherit" w:cs="Segoe UI"/>
+          <w:color w:val="454545"/>
+          <w:sz w:val="21"/>
+          <w:szCs w:val="21"/>
+        </w:rPr>
+        <w:t xml:space="preserve"> package.</w:t>
+      </w:r>
     </w:p>
     <w:p>
-      <w:pPr>
-        <w:pStyle w:val="Zitat"/>
-      </w:pPr>
-      <w:r>
-        <w:t xml:space="preserve">Source: </w:t>
-      </w:r>
-      <w:r>
-        <w:rPr>
-          <w:rFonts w:cs="Courier New"/>
-          <w:color w:val="4D4D4F"/>
-          <w:sz w:val="20"/>
-          <w:szCs w:val="20"/>
-          <w:shd w:val="clear" w:color="auto" w:fill="FFFFE1"/>
-        </w:rPr>
-        <w:t>https://www.myget.org/F/aspnet-contrib/api/v3/index.json</w:t>
+      <w:r>
+        <w:lastRenderedPageBreak/>
+        <w:t xml:space="preserve">There are two ways </w:t>
+      </w:r>
+      <w:r>
+        <w:t>of installing the framework</w:t>
+      </w:r>
+      <w:r>
+        <w:t>.</w:t>
+      </w:r>
+      <w:r>
+        <w:t xml:space="preserve"> First way is by simply copying the following reference into the </w:t>
+      </w:r>
+      <w:proofErr w:type="spellStart"/>
+      <w:r>
+        <w:t>project.json</w:t>
+      </w:r>
+      <w:proofErr w:type="spellEnd"/>
+      <w:r>
+        <w:t xml:space="preserve"> file at the test project.</w:t>
       </w:r>
     </w:p>
     <w:p>
-      <w:r>
-        <w:t xml:space="preserve">Last but not least press the Upload button. </w:t>
-      </w:r>
-      <w:r>
-        <w:t xml:space="preserve">The result should look like as the image suggests. </w:t>
-      </w:r>
-    </w:p>
-    <w:p>
-      <w:r>
-        <w:t>One more step needs to be done</w:t>
-      </w:r>
-      <w:r>
-        <w:t>, namely the p</w:t>
-      </w:r>
-      <w:r>
-        <w:t xml:space="preserve">roject.json file itself. </w:t>
-      </w:r>
-      <w:r>
-        <w:t>Add the required dependency within the framework field:</w:t>
-      </w:r>
-    </w:p>
-    <w:p>
       <w:pPr>
         <w:pStyle w:val="Zitat"/>
       </w:pPr>
       <w:r>
+        <w:rPr>
+          <w:color w:val="2E75B6"/>
+        </w:rPr>
         <w:t>"</w:t>
       </w:r>
       <w:proofErr w:type="spellStart"/>
       <w:r>
-        <w:t>moq.netcore</w:t>
+        <w:rPr>
+          <w:color w:val="2E75B6"/>
+        </w:rPr>
+        <w:t>Moq</w:t>
       </w:r>
       <w:proofErr w:type="spellEnd"/>
       <w:r>
+        <w:rPr>
+          <w:color w:val="2E75B6"/>
+        </w:rPr>
         <w:t>"</w:t>
       </w:r>
       <w:r>
@@ -6427,82 +7373,61 @@
         <w:t xml:space="preserve">: </w:t>
       </w:r>
       <w:r>
-        <w:rPr>
-          <w:color w:val="A31515"/>
-        </w:rPr>
-        <w:t>"4.4.0-beta8"</w:t>
+        <w:t>"4.6.38-alpha"</w:t>
       </w:r>
     </w:p>
     <w:p>
-      <w:pPr>
-        <w:spacing w:before="0" w:line="276" w:lineRule="auto"/>
-        <w:ind w:firstLine="0"/>
-        <w:jc w:val="left"/>
-      </w:pPr>
-      <w:r>
-        <w:t>Also shown in the following image:</w:t>
+      <w:r>
+        <w:t xml:space="preserve">The second possibility is by means of the </w:t>
+      </w:r>
+      <w:proofErr w:type="spellStart"/>
+      <w:r>
+        <w:t>NuGet</w:t>
+      </w:r>
+      <w:proofErr w:type="spellEnd"/>
+      <w:r>
+        <w:t xml:space="preserve"> Package Manager Console, and the following command</w:t>
+      </w:r>
+      <w:r>
+        <w:t xml:space="preserve"> [5]</w:t>
+      </w:r>
+      <w:r>
+        <w:t>.</w:t>
       </w:r>
     </w:p>
     <w:p>
       <w:pPr>
-        <w:spacing w:before="0" w:line="276" w:lineRule="auto"/>
-        <w:ind w:firstLine="0"/>
-        <w:jc w:val="center"/>
-      </w:pPr>
-      <w:r>
-        <w:rPr>
-          <w:noProof/>
-          <w:lang w:val="de-DE" w:eastAsia="de-DE"/>
-        </w:rPr>
-        <w:lastRenderedPageBreak/>
-        <w:drawing>
-          <wp:inline distT="0" distB="0" distL="0" distR="0">
-            <wp:extent cx="4316819" cy="4284982"/>
-            <wp:effectExtent l="0" t="0" r="7620" b="1270"/>
-            <wp:docPr id="4" name="Grafik 4" descr="C:\Development\Panna\RegisByHand\RegistrationManager\Report\Images\moq.netcore.JPG"/>
-            <wp:cNvGraphicFramePr>
-              <a:graphicFrameLocks xmlns:a="http://schemas.openxmlformats.org/drawingml/2006/main" noChangeAspect="1"/>
-            </wp:cNvGraphicFramePr>
-            <a:graphic xmlns:a="http://schemas.openxmlformats.org/drawingml/2006/main">
-              <a:graphicData uri="http://schemas.openxmlformats.org/drawingml/2006/picture">
-                <pic:pic xmlns:pic="http://schemas.openxmlformats.org/drawingml/2006/picture">
-                  <pic:nvPicPr>
-                    <pic:cNvPr id="0" name="Picture 3" descr="C:\Development\Panna\RegisByHand\RegistrationManager\Report\Images\moq.netcore.JPG"/>
-                    <pic:cNvPicPr>
-                      <a:picLocks noChangeAspect="1" noChangeArrowheads="1"/>
-                    </pic:cNvPicPr>
-                  </pic:nvPicPr>
-                  <pic:blipFill>
-                    <a:blip r:embed="rId11">
-                      <a:extLst>
-                        <a:ext uri="{28A0092B-C50C-407E-A947-70E740481C1C}">
-                          <a14:useLocalDpi xmlns:a14="http://schemas.microsoft.com/office/drawing/2010/main" val="0"/>
-                        </a:ext>
-                      </a:extLst>
-                    </a:blip>
-                    <a:srcRect/>
-                    <a:stretch>
-                      <a:fillRect/>
-                    </a:stretch>
-                  </pic:blipFill>
-                  <pic:spPr bwMode="auto">
-                    <a:xfrm>
-                      <a:off x="0" y="0"/>
-                      <a:ext cx="4381685" cy="4349369"/>
-                    </a:xfrm>
-                    <a:prstGeom prst="rect">
-                      <a:avLst/>
-                    </a:prstGeom>
-                    <a:noFill/>
-                    <a:ln>
-                      <a:noFill/>
-                    </a:ln>
-                  </pic:spPr>
-                </pic:pic>
-              </a:graphicData>
-            </a:graphic>
-          </wp:inline>
-        </w:drawing>
+        <w:pStyle w:val="Zitat"/>
+      </w:pPr>
+      <w:r>
+        <w:t xml:space="preserve">Tools -&gt; </w:t>
+      </w:r>
+      <w:proofErr w:type="spellStart"/>
+      <w:r>
+        <w:t>NuGet</w:t>
+      </w:r>
+      <w:proofErr w:type="spellEnd"/>
+      <w:r>
+        <w:t xml:space="preserve"> Package Manager -&gt; Package Manager Console</w:t>
+      </w:r>
+    </w:p>
+    <w:p>
+      <w:pPr>
+        <w:pStyle w:val="Zitat"/>
+      </w:pPr>
+      <w:r>
+        <w:t>I</w:t>
+      </w:r>
+      <w:r>
+        <w:t xml:space="preserve">nstall-Package </w:t>
+      </w:r>
+      <w:proofErr w:type="spellStart"/>
+      <w:r>
+        <w:t>Moq</w:t>
+      </w:r>
+      <w:proofErr w:type="spellEnd"/>
+      <w:r>
+        <w:t xml:space="preserve"> -Pre</w:t>
       </w:r>
     </w:p>
     <w:p>
@@ -6527,6 +7452,7 @@
       <w:pPr>
         <w:pStyle w:val="berschrift1"/>
       </w:pPr>
+      <w:bookmarkStart w:id="11" w:name="_Toc466564915"/>
       <w:r>
         <w:lastRenderedPageBreak/>
         <w:t xml:space="preserve">Setting up and </w:t>
@@ -6562,7 +7488,7 @@
       <w:pPr>
         <w:pStyle w:val="berschrift1"/>
       </w:pPr>
-      <w:bookmarkStart w:id="12" w:name="_Toc466379865"/>
+      <w:bookmarkStart w:id="12" w:name="_Toc466564916"/>
       <w:r>
         <w:lastRenderedPageBreak/>
         <w:t>References</w:t>
@@ -6713,7 +7639,7 @@
             <w:pPr>
               <w:pStyle w:val="KeinLeerraum"/>
             </w:pPr>
-            <w:hyperlink r:id="rId12" w:history="1">
+            <w:hyperlink r:id="rId11" w:history="1">
               <w:r>
                 <w:rPr>
                   <w:rStyle w:val="Hyperlink"/>
@@ -6780,7 +7706,7 @@
             <w:pPr>
               <w:pStyle w:val="KeinLeerraum"/>
             </w:pPr>
-            <w:hyperlink r:id="rId13" w:history="1">
+            <w:hyperlink r:id="rId12" w:history="1">
               <w:r>
                 <w:rPr>
                   <w:rStyle w:val="Hyperlink"/>
@@ -6841,26 +7767,104 @@
             <w:pPr>
               <w:pStyle w:val="KeinLeerraum"/>
             </w:pPr>
+            <w:hyperlink r:id="rId13" w:history="1">
+              <w:r>
+                <w:rPr>
+                  <w:rStyle w:val="Hyperlink"/>
+                </w:rPr>
+                <w:t>https://xunit.github.io/docs/getting-started-dotnet-core.html</w:t>
+              </w:r>
+            </w:hyperlink>
+          </w:p>
+        </w:tc>
+      </w:tr>
+      <w:tr>
+        <w:tc>
+          <w:tcPr>
+            <w:tcW w:w="1101" w:type="dxa"/>
+          </w:tcPr>
+          <w:p>
+            <w:pPr>
+              <w:pStyle w:val="KeinLeerraum"/>
+            </w:pPr>
+            <w:r>
+              <w:t>[4]</w:t>
+            </w:r>
+          </w:p>
+        </w:tc>
+        <w:tc>
+          <w:tcPr>
+            <w:tcW w:w="8111" w:type="dxa"/>
+          </w:tcPr>
+          <w:p>
+            <w:pPr>
+              <w:pStyle w:val="KeinLeerraum"/>
+            </w:pPr>
+            <w:r>
+              <w:t>Visual Studio</w:t>
+            </w:r>
+            <w:r>
+              <w:t xml:space="preserve"> (</w:t>
+            </w:r>
+            <w:r>
+              <w:t xml:space="preserve">September, </w:t>
+            </w:r>
+            <w:r>
+              <w:t>2016</w:t>
+            </w:r>
+            <w:r>
+              <w:t xml:space="preserve">): </w:t>
+            </w:r>
+            <w:r>
+              <w:t>“</w:t>
+            </w:r>
+            <w:r>
+              <w:t>Mocking on .NET Core</w:t>
+            </w:r>
+            <w:r>
+              <w:t>”</w:t>
+            </w:r>
+          </w:p>
+          <w:p>
+            <w:pPr>
+              <w:pStyle w:val="KeinLeerraum"/>
+            </w:pPr>
+            <w:r>
+              <w:t xml:space="preserve">Published: </w:t>
+            </w:r>
+            <w:r>
+              <w:t>.Net Blog</w:t>
+            </w:r>
+            <w:r>
+              <w:t>; Access: 10</w:t>
+            </w:r>
+            <w:r>
+              <w:t>/</w:t>
+            </w:r>
+            <w:proofErr w:type="spellStart"/>
+            <w:r>
+              <w:t>Novermber</w:t>
+            </w:r>
+            <w:proofErr w:type="spellEnd"/>
+            <w:r>
+              <w:t>/2016</w:t>
+            </w:r>
+          </w:p>
+          <w:p>
+            <w:pPr>
+              <w:pStyle w:val="KeinLeerraum"/>
+            </w:pPr>
             <w:hyperlink r:id="rId14" w:history="1">
               <w:r>
                 <w:rPr>
                   <w:rStyle w:val="Hyperlink"/>
                 </w:rPr>
-                <w:t>https://xunit.github.io/docs/getting-sta</w:t>
-              </w:r>
-              <w:r>
-                <w:rPr>
-                  <w:rStyle w:val="Hyperlink"/>
-                </w:rPr>
-                <w:t>r</w:t>
-              </w:r>
-              <w:r>
-                <w:rPr>
-                  <w:rStyle w:val="Hyperlink"/>
-                </w:rPr>
-                <w:t>ted-dotnet-core.html</w:t>
+                <w:t>https://blogs.msdn.microsoft.com/dotnet/2016/09/27/the-week-in-net-on-net-on-orchard-2-mocking-on-core-storyteller-armello/</w:t>
               </w:r>
             </w:hyperlink>
+            <w:r>
+              <w:t xml:space="preserve"> </w:t>
+            </w:r>
           </w:p>
         </w:tc>
       </w:tr>
@@ -6874,7 +7878,7 @@
               <w:pStyle w:val="KeinLeerraum"/>
             </w:pPr>
             <w:r>
-              <w:t>[4]</w:t>
+              <w:t>[5]</w:t>
             </w:r>
           </w:p>
         </w:tc>
@@ -6887,38 +7891,40 @@
               <w:pStyle w:val="KeinLeerraum"/>
             </w:pPr>
             <w:r>
-              <w:t>.Net LIBERTY (</w:t>
-            </w:r>
-            <w:r>
-              <w:t>2016</w:t>
-            </w:r>
-            <w:r>
-              <w:t xml:space="preserve">): </w:t>
-            </w:r>
-            <w:r>
-              <w:t>“</w:t>
-            </w:r>
-            <w:r>
-              <w:t>Se</w:t>
-            </w:r>
-            <w:r>
-              <w:t>/November/</w:t>
+              <w:t>nugget (August, 2016): “</w:t>
             </w:r>
             <w:proofErr w:type="spellStart"/>
             <w:r>
-              <w:t>tting</w:t>
+              <w:t>Moq</w:t>
             </w:r>
             <w:proofErr w:type="spellEnd"/>
             <w:r>
-              <w:t xml:space="preserve"> up </w:t>
-            </w:r>
-            <w:proofErr w:type="spellStart"/>
-            <w:r>
-              <w:t>Moq</w:t>
-            </w:r>
-            <w:proofErr w:type="spellEnd"/>
-            <w:r>
-              <w:t xml:space="preserve"> on .NET Core</w:t>
+              <w:t>: an enjoyable mocking library</w:t>
+            </w:r>
+            <w:r>
+              <w:rPr>
+                <w:rStyle w:val="apple-converted-space"/>
+                <w:rFonts w:ascii="Segoe UI" w:hAnsi="Segoe UI" w:cs="Segoe UI"/>
+                <w:color w:val="333333"/>
+                <w:sz w:val="20"/>
+                <w:szCs w:val="20"/>
+                <w:shd w:val="clear" w:color="auto" w:fill="FFFFFF"/>
+              </w:rPr>
+              <w:t> </w:t>
+            </w:r>
+            <w:r>
+              <w:rPr>
+                <w:rStyle w:val="apple-converted-space"/>
+                <w:rFonts w:ascii="Segoe UI" w:hAnsi="Segoe UI" w:cs="Segoe UI"/>
+                <w:color w:val="333333"/>
+                <w:sz w:val="20"/>
+                <w:szCs w:val="20"/>
+                <w:shd w:val="clear" w:color="auto" w:fill="FFFFFF"/>
+              </w:rPr>
+              <w:t xml:space="preserve"> </w:t>
+            </w:r>
+            <w:r>
+              <w:t>4.6.38-alpha</w:t>
             </w:r>
             <w:r>
               <w:t>”</w:t>
@@ -6929,26 +7935,7 @@
               <w:pStyle w:val="KeinLeerraum"/>
             </w:pPr>
             <w:r>
-              <w:t xml:space="preserve">Published: </w:t>
-            </w:r>
-            <w:r>
-              <w:t xml:space="preserve">Armen </w:t>
-            </w:r>
-            <w:proofErr w:type="spellStart"/>
-            <w:r>
-              <w:t>Shimoon</w:t>
-            </w:r>
-            <w:proofErr w:type="spellEnd"/>
-            <w:r>
-              <w:t>; Access: 08/</w:t>
-            </w:r>
-            <w:proofErr w:type="spellStart"/>
-            <w:r>
-              <w:t>Novermber</w:t>
-            </w:r>
-            <w:proofErr w:type="spellEnd"/>
-            <w:r>
-              <w:t>/2016</w:t>
+              <w:t>Publisher: nugget; Access: 10/November/2016</w:t>
             </w:r>
           </w:p>
           <w:p>
@@ -6960,7 +7947,7 @@
                 <w:rPr>
                   <w:rStyle w:val="Hyperlink"/>
                 </w:rPr>
-                <w:t>http://dotnetliberty.com/index.php/2016/02/22/moq-on-net-core/</w:t>
+                <w:t>https://www.nuget.org/packages/Moq/4.6.38-alpha</w:t>
               </w:r>
             </w:hyperlink>
             <w:r>
@@ -7037,7 +8024,7 @@
             <w:noProof/>
             <w:lang w:val="de-DE"/>
           </w:rPr>
-          <w:t>4</w:t>
+          <w:t>12</w:t>
         </w:r>
         <w:r>
           <w:fldChar w:fldCharType="end"/>
@@ -7759,6 +8746,155 @@
     </w:lvl>
   </w:abstractNum>
   <w:abstractNum w:abstractNumId="6">
+    <w:nsid w:val="49A05623"/>
+    <w:multiLevelType w:val="multilevel"/>
+    <w:tmpl w:val="7788FFC4"/>
+    <w:lvl w:ilvl="0">
+      <w:start w:val="1"/>
+      <w:numFmt w:val="bullet"/>
+      <w:lvlText w:val=""/>
+      <w:lvlJc w:val="left"/>
+      <w:pPr>
+        <w:tabs>
+          <w:tab w:val="num" w:pos="720"/>
+        </w:tabs>
+        <w:ind w:left="720" w:hanging="360"/>
+      </w:pPr>
+      <w:rPr>
+        <w:rFonts w:ascii="Symbol" w:hAnsi="Symbol" w:hint="default"/>
+        <w:sz w:val="20"/>
+      </w:rPr>
+    </w:lvl>
+    <w:lvl w:ilvl="1" w:tentative="1">
+      <w:start w:val="1"/>
+      <w:numFmt w:val="bullet"/>
+      <w:lvlText w:val=""/>
+      <w:lvlJc w:val="left"/>
+      <w:pPr>
+        <w:tabs>
+          <w:tab w:val="num" w:pos="1440"/>
+        </w:tabs>
+        <w:ind w:left="1440" w:hanging="360"/>
+      </w:pPr>
+      <w:rPr>
+        <w:rFonts w:ascii="Symbol" w:hAnsi="Symbol" w:hint="default"/>
+        <w:sz w:val="20"/>
+      </w:rPr>
+    </w:lvl>
+    <w:lvl w:ilvl="2" w:tentative="1">
+      <w:start w:val="1"/>
+      <w:numFmt w:val="bullet"/>
+      <w:lvlText w:val=""/>
+      <w:lvlJc w:val="left"/>
+      <w:pPr>
+        <w:tabs>
+          <w:tab w:val="num" w:pos="2160"/>
+        </w:tabs>
+        <w:ind w:left="2160" w:hanging="360"/>
+      </w:pPr>
+      <w:rPr>
+        <w:rFonts w:ascii="Symbol" w:hAnsi="Symbol" w:hint="default"/>
+        <w:sz w:val="20"/>
+      </w:rPr>
+    </w:lvl>
+    <w:lvl w:ilvl="3" w:tentative="1">
+      <w:start w:val="1"/>
+      <w:numFmt w:val="bullet"/>
+      <w:lvlText w:val=""/>
+      <w:lvlJc w:val="left"/>
+      <w:pPr>
+        <w:tabs>
+          <w:tab w:val="num" w:pos="2880"/>
+        </w:tabs>
+        <w:ind w:left="2880" w:hanging="360"/>
+      </w:pPr>
+      <w:rPr>
+        <w:rFonts w:ascii="Symbol" w:hAnsi="Symbol" w:hint="default"/>
+        <w:sz w:val="20"/>
+      </w:rPr>
+    </w:lvl>
+    <w:lvl w:ilvl="4" w:tentative="1">
+      <w:start w:val="1"/>
+      <w:numFmt w:val="bullet"/>
+      <w:lvlText w:val=""/>
+      <w:lvlJc w:val="left"/>
+      <w:pPr>
+        <w:tabs>
+          <w:tab w:val="num" w:pos="3600"/>
+        </w:tabs>
+        <w:ind w:left="3600" w:hanging="360"/>
+      </w:pPr>
+      <w:rPr>
+        <w:rFonts w:ascii="Symbol" w:hAnsi="Symbol" w:hint="default"/>
+        <w:sz w:val="20"/>
+      </w:rPr>
+    </w:lvl>
+    <w:lvl w:ilvl="5" w:tentative="1">
+      <w:start w:val="1"/>
+      <w:numFmt w:val="bullet"/>
+      <w:lvlText w:val=""/>
+      <w:lvlJc w:val="left"/>
+      <w:pPr>
+        <w:tabs>
+          <w:tab w:val="num" w:pos="4320"/>
+        </w:tabs>
+        <w:ind w:left="4320" w:hanging="360"/>
+      </w:pPr>
+      <w:rPr>
+        <w:rFonts w:ascii="Symbol" w:hAnsi="Symbol" w:hint="default"/>
+        <w:sz w:val="20"/>
+      </w:rPr>
+    </w:lvl>
+    <w:lvl w:ilvl="6" w:tentative="1">
+      <w:start w:val="1"/>
+      <w:numFmt w:val="bullet"/>
+      <w:lvlText w:val=""/>
+      <w:lvlJc w:val="left"/>
+      <w:pPr>
+        <w:tabs>
+          <w:tab w:val="num" w:pos="5040"/>
+        </w:tabs>
+        <w:ind w:left="5040" w:hanging="360"/>
+      </w:pPr>
+      <w:rPr>
+        <w:rFonts w:ascii="Symbol" w:hAnsi="Symbol" w:hint="default"/>
+        <w:sz w:val="20"/>
+      </w:rPr>
+    </w:lvl>
+    <w:lvl w:ilvl="7" w:tentative="1">
+      <w:start w:val="1"/>
+      <w:numFmt w:val="bullet"/>
+      <w:lvlText w:val=""/>
+      <w:lvlJc w:val="left"/>
+      <w:pPr>
+        <w:tabs>
+          <w:tab w:val="num" w:pos="5760"/>
+        </w:tabs>
+        <w:ind w:left="5760" w:hanging="360"/>
+      </w:pPr>
+      <w:rPr>
+        <w:rFonts w:ascii="Symbol" w:hAnsi="Symbol" w:hint="default"/>
+        <w:sz w:val="20"/>
+      </w:rPr>
+    </w:lvl>
+    <w:lvl w:ilvl="8" w:tentative="1">
+      <w:start w:val="1"/>
+      <w:numFmt w:val="bullet"/>
+      <w:lvlText w:val=""/>
+      <w:lvlJc w:val="left"/>
+      <w:pPr>
+        <w:tabs>
+          <w:tab w:val="num" w:pos="6480"/>
+        </w:tabs>
+        <w:ind w:left="6480" w:hanging="360"/>
+      </w:pPr>
+      <w:rPr>
+        <w:rFonts w:ascii="Symbol" w:hAnsi="Symbol" w:hint="default"/>
+        <w:sz w:val="20"/>
+      </w:rPr>
+    </w:lvl>
+  </w:abstractNum>
+  <w:abstractNum w:abstractNumId="7">
     <w:nsid w:val="55736AD7"/>
     <w:multiLevelType w:val="hybridMultilevel"/>
     <w:tmpl w:val="35824F0E"/>
@@ -7844,7 +8980,7 @@
       </w:pPr>
     </w:lvl>
   </w:abstractNum>
-  <w:abstractNum w:abstractNumId="7">
+  <w:abstractNum w:abstractNumId="8">
     <w:nsid w:val="5F3E08DE"/>
     <w:multiLevelType w:val="hybridMultilevel"/>
     <w:tmpl w:val="9674781E"/>
@@ -7957,7 +9093,7 @@
       </w:rPr>
     </w:lvl>
   </w:abstractNum>
-  <w:abstractNum w:abstractNumId="8">
+  <w:abstractNum w:abstractNumId="9">
     <w:nsid w:val="607067B2"/>
     <w:multiLevelType w:val="hybridMultilevel"/>
     <w:tmpl w:val="D624C5C2"/>
@@ -8070,7 +9206,7 @@
       </w:rPr>
     </w:lvl>
   </w:abstractNum>
-  <w:abstractNum w:abstractNumId="9">
+  <w:abstractNum w:abstractNumId="10">
     <w:nsid w:val="6461167B"/>
     <w:multiLevelType w:val="hybridMultilevel"/>
     <w:tmpl w:val="60C4DA46"/>
@@ -8183,7 +9319,7 @@
       </w:rPr>
     </w:lvl>
   </w:abstractNum>
-  <w:abstractNum w:abstractNumId="10">
+  <w:abstractNum w:abstractNumId="11">
     <w:nsid w:val="7BE00297"/>
     <w:multiLevelType w:val="hybridMultilevel"/>
     <w:tmpl w:val="3502F4BA"/>
@@ -8270,7 +9406,7 @@
       </w:pPr>
     </w:lvl>
   </w:abstractNum>
-  <w:abstractNum w:abstractNumId="11">
+  <w:abstractNum w:abstractNumId="12">
     <w:nsid w:val="7D2848F4"/>
     <w:multiLevelType w:val="hybridMultilevel"/>
     <w:tmpl w:val="FB9A108E"/>
@@ -8383,7 +9519,7 @@
       </w:rPr>
     </w:lvl>
   </w:abstractNum>
-  <w:abstractNum w:abstractNumId="12">
+  <w:abstractNum w:abstractNumId="13">
     <w:nsid w:val="7F733904"/>
     <w:multiLevelType w:val="hybridMultilevel"/>
     <w:tmpl w:val="1F2C2012"/>
@@ -8471,16 +9607,16 @@
     </w:lvl>
   </w:abstractNum>
   <w:num w:numId="1">
-    <w:abstractNumId w:val="6"/>
+    <w:abstractNumId w:val="7"/>
   </w:num>
   <w:num w:numId="2">
-    <w:abstractNumId w:val="10"/>
+    <w:abstractNumId w:val="11"/>
   </w:num>
   <w:num w:numId="3">
-    <w:abstractNumId w:val="12"/>
+    <w:abstractNumId w:val="13"/>
   </w:num>
   <w:num w:numId="4">
-    <w:abstractNumId w:val="12"/>
+    <w:abstractNumId w:val="13"/>
     <w:lvlOverride w:ilvl="0">
       <w:startOverride w:val="1"/>
     </w:lvlOverride>
@@ -8489,7 +9625,7 @@
     <w:abstractNumId w:val="4"/>
   </w:num>
   <w:num w:numId="6">
-    <w:abstractNumId w:val="8"/>
+    <w:abstractNumId w:val="9"/>
   </w:num>
   <w:num w:numId="7">
     <w:abstractNumId w:val="3"/>
@@ -8501,10 +9637,10 @@
     <w:abstractNumId w:val="1"/>
   </w:num>
   <w:num w:numId="10">
-    <w:abstractNumId w:val="7"/>
+    <w:abstractNumId w:val="8"/>
   </w:num>
   <w:num w:numId="11">
-    <w:abstractNumId w:val="9"/>
+    <w:abstractNumId w:val="10"/>
   </w:num>
   <w:num w:numId="12">
     <w:abstractNumId w:val="2"/>
@@ -8513,34 +9649,49 @@
     <w:abstractNumId w:val="0"/>
   </w:num>
   <w:num w:numId="14">
-    <w:abstractNumId w:val="11"/>
+    <w:abstractNumId w:val="12"/>
   </w:num>
   <w:num w:numId="15">
-    <w:abstractNumId w:val="10"/>
+    <w:abstractNumId w:val="11"/>
     <w:lvlOverride w:ilvl="0">
       <w:startOverride w:val="1"/>
     </w:lvlOverride>
   </w:num>
   <w:num w:numId="16">
-    <w:abstractNumId w:val="10"/>
+    <w:abstractNumId w:val="11"/>
     <w:lvlOverride w:ilvl="0">
       <w:startOverride w:val="1"/>
     </w:lvlOverride>
   </w:num>
   <w:num w:numId="17">
-    <w:abstractNumId w:val="10"/>
+    <w:abstractNumId w:val="11"/>
     <w:lvlOverride w:ilvl="0">
       <w:startOverride w:val="1"/>
     </w:lvlOverride>
   </w:num>
   <w:num w:numId="18">
-    <w:abstractNumId w:val="10"/>
+    <w:abstractNumId w:val="11"/>
     <w:lvlOverride w:ilvl="0">
       <w:startOverride w:val="1"/>
     </w:lvlOverride>
   </w:num>
   <w:num w:numId="19">
-    <w:abstractNumId w:val="12"/>
+    <w:abstractNumId w:val="13"/>
+    <w:lvlOverride w:ilvl="0">
+      <w:startOverride w:val="1"/>
+    </w:lvlOverride>
+  </w:num>
+  <w:num w:numId="20">
+    <w:abstractNumId w:val="6"/>
+  </w:num>
+  <w:num w:numId="21">
+    <w:abstractNumId w:val="13"/>
+    <w:lvlOverride w:ilvl="0">
+      <w:startOverride w:val="1"/>
+    </w:lvlOverride>
+  </w:num>
+  <w:num w:numId="22">
+    <w:abstractNumId w:val="11"/>
     <w:lvlOverride w:ilvl="0">
       <w:startOverride w:val="1"/>
     </w:lvlOverride>
@@ -8778,7 +9929,6 @@
   <w:style w:type="character" w:default="1" w:styleId="Absatz-Standardschriftart">
     <w:name w:val="Default Paragraph Font"/>
     <w:uiPriority w:val="1"/>
-    <w:semiHidden/>
     <w:unhideWhenUsed/>
   </w:style>
   <w:style w:type="table" w:default="1" w:styleId="NormaleTabelle">
@@ -9204,6 +10354,46 @@
       <w:lang w:val="en-US"/>
     </w:rPr>
   </w:style>
+  <w:style w:type="paragraph" w:styleId="Untertitel">
+    <w:name w:val="Subtitle"/>
+    <w:basedOn w:val="Standard"/>
+    <w:next w:val="Standard"/>
+    <w:link w:val="UntertitelZchn"/>
+    <w:uiPriority w:val="11"/>
+    <w:qFormat/>
+    <w:rsid w:val="009C234D"/>
+    <w:pPr>
+      <w:numPr>
+        <w:ilvl w:val="1"/>
+      </w:numPr>
+      <w:ind w:firstLine="340"/>
+    </w:pPr>
+    <w:rPr>
+      <w:rFonts w:asciiTheme="majorHAnsi" w:eastAsiaTheme="majorEastAsia" w:hAnsiTheme="majorHAnsi" w:cstheme="majorBidi"/>
+      <w:i/>
+      <w:iCs/>
+      <w:color w:val="4F81BD" w:themeColor="accent1"/>
+      <w:spacing w:val="15"/>
+      <w:szCs w:val="24"/>
+    </w:rPr>
+  </w:style>
+  <w:style w:type="character" w:customStyle="1" w:styleId="UntertitelZchn">
+    <w:name w:val="Untertitel Zchn"/>
+    <w:basedOn w:val="Absatz-Standardschriftart"/>
+    <w:link w:val="Untertitel"/>
+    <w:uiPriority w:val="11"/>
+    <w:rsid w:val="009C234D"/>
+    <w:rPr>
+      <w:rFonts w:asciiTheme="majorHAnsi" w:eastAsiaTheme="majorEastAsia" w:hAnsiTheme="majorHAnsi" w:cstheme="majorBidi"/>
+      <w:i/>
+      <w:iCs/>
+      <w:color w:val="4F81BD" w:themeColor="accent1"/>
+      <w:spacing w:val="15"/>
+      <w:sz w:val="24"/>
+      <w:szCs w:val="24"/>
+      <w:lang w:val="en-US"/>
+    </w:rPr>
+  </w:style>
 </w:styles>
 </file>
 
@@ -9437,7 +10627,6 @@
   <w:style w:type="character" w:default="1" w:styleId="Absatz-Standardschriftart">
     <w:name w:val="Default Paragraph Font"/>
     <w:uiPriority w:val="1"/>
-    <w:semiHidden/>
     <w:unhideWhenUsed/>
   </w:style>
   <w:style w:type="table" w:default="1" w:styleId="NormaleTabelle">
@@ -9863,6 +11052,46 @@
       <w:lang w:val="en-US"/>
     </w:rPr>
   </w:style>
+  <w:style w:type="paragraph" w:styleId="Untertitel">
+    <w:name w:val="Subtitle"/>
+    <w:basedOn w:val="Standard"/>
+    <w:next w:val="Standard"/>
+    <w:link w:val="UntertitelZchn"/>
+    <w:uiPriority w:val="11"/>
+    <w:qFormat/>
+    <w:rsid w:val="009C234D"/>
+    <w:pPr>
+      <w:numPr>
+        <w:ilvl w:val="1"/>
+      </w:numPr>
+      <w:ind w:firstLine="340"/>
+    </w:pPr>
+    <w:rPr>
+      <w:rFonts w:asciiTheme="majorHAnsi" w:eastAsiaTheme="majorEastAsia" w:hAnsiTheme="majorHAnsi" w:cstheme="majorBidi"/>
+      <w:i/>
+      <w:iCs/>
+      <w:color w:val="4F81BD" w:themeColor="accent1"/>
+      <w:spacing w:val="15"/>
+      <w:szCs w:val="24"/>
+    </w:rPr>
+  </w:style>
+  <w:style w:type="character" w:customStyle="1" w:styleId="UntertitelZchn">
+    <w:name w:val="Untertitel Zchn"/>
+    <w:basedOn w:val="Absatz-Standardschriftart"/>
+    <w:link w:val="Untertitel"/>
+    <w:uiPriority w:val="11"/>
+    <w:rsid w:val="009C234D"/>
+    <w:rPr>
+      <w:rFonts w:asciiTheme="majorHAnsi" w:eastAsiaTheme="majorEastAsia" w:hAnsiTheme="majorHAnsi" w:cstheme="majorBidi"/>
+      <w:i/>
+      <w:iCs/>
+      <w:color w:val="4F81BD" w:themeColor="accent1"/>
+      <w:spacing w:val="15"/>
+      <w:sz w:val="24"/>
+      <w:szCs w:val="24"/>
+      <w:lang w:val="en-US"/>
+    </w:rPr>
+  </w:style>
 </w:styles>
 </file>
 
@@ -10156,7 +11385,7 @@
 </file>
 
 <file path=customXml/itemProps1.xml><?xml version="1.0" encoding="utf-8"?>
-<ds:datastoreItem xmlns:ds="http://schemas.openxmlformats.org/officeDocument/2006/customXml" ds:itemID="{426B4F71-E3E5-4F41-8D07-5072AE8D4038}">
+<ds:datastoreItem xmlns:ds="http://schemas.openxmlformats.org/officeDocument/2006/customXml" ds:itemID="{20F3A670-67B0-43DF-B623-C2342FE66E51}">
   <ds:schemaRefs>
     <ds:schemaRef ds:uri="http://schemas.openxmlformats.org/officeDocument/2006/bibliography"/>
   </ds:schemaRefs>

</xml_diff>